<commit_message>
Technical design document has been added
</commit_message>
<xml_diff>
--- a/Documentation/Technical_Design_Document.docx
+++ b/Documentation/Technical_Design_Document.docx
@@ -240,21 +240,2107 @@
     </w:p>
     <w:p>
       <w:pPr>
-        <w:rPr>
-          <w:rFonts w:ascii="Times New Roman" w:hAnsi="Times New Roman" w:cs="Times New Roman"/>
-        </w:rPr>
-      </w:pPr>
-      <w:r>
-        <w:rPr>
-          <w:rFonts w:ascii="Times New Roman" w:hAnsi="Times New Roman" w:cs="Times New Roman"/>
-        </w:rPr>
-        <w:lastRenderedPageBreak/>
-        <w:br w:type="page"/>
-      </w:r>
+        <w:pStyle w:val="a3"/>
+        <w:rPr>
+          <w:rFonts w:ascii="Times New Roman" w:hAnsi="Times New Roman" w:cs="Times New Roman"/>
+          <w:lang w:val="en-CA"/>
+        </w:rPr>
+      </w:pPr>
+    </w:p>
+    <w:sdt>
+      <w:sdtPr>
+        <w:id w:val="524089645"/>
+        <w:docPartObj>
+          <w:docPartGallery w:val="Table of Contents"/>
+          <w:docPartUnique/>
+        </w:docPartObj>
+      </w:sdtPr>
+      <w:sdtEndPr>
+        <w:rPr>
+          <w:rFonts w:asciiTheme="minorHAnsi" w:eastAsiaTheme="minorHAnsi" w:hAnsiTheme="minorHAnsi" w:cstheme="minorBidi"/>
+          <w:b w:val="0"/>
+          <w:bCs w:val="0"/>
+          <w:color w:val="auto"/>
+          <w:sz w:val="22"/>
+          <w:szCs w:val="22"/>
+        </w:rPr>
+      </w:sdtEndPr>
+      <w:sdtContent>
+        <w:p>
+          <w:pPr>
+            <w:pStyle w:val="a3"/>
+            <w:jc w:val="center"/>
+            <w:rPr>
+              <w:lang w:val="en-CA"/>
+            </w:rPr>
+          </w:pPr>
+          <w:r>
+            <w:rPr>
+              <w:lang w:val="en-CA"/>
+            </w:rPr>
+            <w:t>Table of Content</w:t>
+          </w:r>
+        </w:p>
+        <w:p>
+          <w:pPr>
+            <w:pStyle w:val="21"/>
+            <w:tabs>
+              <w:tab w:val="right" w:leader="dot" w:pos="9345"/>
+            </w:tabs>
+            <w:rPr>
+              <w:rFonts w:eastAsiaTheme="minorEastAsia"/>
+              <w:noProof/>
+              <w:sz w:val="28"/>
+              <w:szCs w:val="28"/>
+              <w:lang w:eastAsia="ru-RU"/>
+            </w:rPr>
+          </w:pPr>
+          <w:r>
+            <w:fldChar w:fldCharType="begin"/>
+          </w:r>
+          <w:r>
+            <w:instrText xml:space="preserve"> TOC \o "1-3" \h \z \u </w:instrText>
+          </w:r>
+          <w:r>
+            <w:fldChar w:fldCharType="separate"/>
+          </w:r>
+          <w:hyperlink w:anchor="_Toc163728445" w:history="1">
+            <w:r>
+              <w:rPr>
+                <w:rStyle w:val="a4"/>
+                <w:noProof/>
+                <w:sz w:val="28"/>
+                <w:szCs w:val="28"/>
+                <w:lang w:val="en-US"/>
+              </w:rPr>
+              <w:t>1. Introduction</w:t>
+            </w:r>
+            <w:r>
+              <w:rPr>
+                <w:noProof/>
+                <w:webHidden/>
+                <w:sz w:val="28"/>
+                <w:szCs w:val="28"/>
+              </w:rPr>
+              <w:tab/>
+            </w:r>
+            <w:r>
+              <w:rPr>
+                <w:noProof/>
+                <w:webHidden/>
+                <w:sz w:val="28"/>
+                <w:szCs w:val="28"/>
+              </w:rPr>
+              <w:fldChar w:fldCharType="begin"/>
+            </w:r>
+            <w:r>
+              <w:rPr>
+                <w:noProof/>
+                <w:webHidden/>
+                <w:sz w:val="28"/>
+                <w:szCs w:val="28"/>
+              </w:rPr>
+              <w:instrText xml:space="preserve"> PAGEREF _Toc163728445 \h </w:instrText>
+            </w:r>
+            <w:r>
+              <w:rPr>
+                <w:noProof/>
+                <w:webHidden/>
+                <w:sz w:val="28"/>
+                <w:szCs w:val="28"/>
+              </w:rPr>
+            </w:r>
+            <w:r>
+              <w:rPr>
+                <w:noProof/>
+                <w:webHidden/>
+                <w:sz w:val="28"/>
+                <w:szCs w:val="28"/>
+              </w:rPr>
+              <w:fldChar w:fldCharType="separate"/>
+            </w:r>
+            <w:r>
+              <w:rPr>
+                <w:noProof/>
+                <w:webHidden/>
+                <w:sz w:val="28"/>
+                <w:szCs w:val="28"/>
+              </w:rPr>
+              <w:t>3</w:t>
+            </w:r>
+            <w:r>
+              <w:rPr>
+                <w:noProof/>
+                <w:webHidden/>
+                <w:sz w:val="28"/>
+                <w:szCs w:val="28"/>
+              </w:rPr>
+              <w:fldChar w:fldCharType="end"/>
+            </w:r>
+          </w:hyperlink>
+        </w:p>
+        <w:p>
+          <w:pPr>
+            <w:pStyle w:val="21"/>
+            <w:tabs>
+              <w:tab w:val="right" w:leader="dot" w:pos="9345"/>
+            </w:tabs>
+            <w:rPr>
+              <w:rFonts w:eastAsiaTheme="minorEastAsia"/>
+              <w:noProof/>
+              <w:sz w:val="28"/>
+              <w:szCs w:val="28"/>
+              <w:lang w:eastAsia="ru-RU"/>
+            </w:rPr>
+          </w:pPr>
+          <w:hyperlink w:anchor="_Toc163728446" w:history="1">
+            <w:r>
+              <w:rPr>
+                <w:rStyle w:val="a4"/>
+                <w:noProof/>
+                <w:sz w:val="28"/>
+                <w:szCs w:val="28"/>
+                <w:lang w:val="en-US"/>
+              </w:rPr>
+              <w:t>2. Game Architecture</w:t>
+            </w:r>
+            <w:r>
+              <w:rPr>
+                <w:noProof/>
+                <w:webHidden/>
+                <w:sz w:val="28"/>
+                <w:szCs w:val="28"/>
+              </w:rPr>
+              <w:tab/>
+            </w:r>
+            <w:r>
+              <w:rPr>
+                <w:noProof/>
+                <w:webHidden/>
+                <w:sz w:val="28"/>
+                <w:szCs w:val="28"/>
+              </w:rPr>
+              <w:fldChar w:fldCharType="begin"/>
+            </w:r>
+            <w:r>
+              <w:rPr>
+                <w:noProof/>
+                <w:webHidden/>
+                <w:sz w:val="28"/>
+                <w:szCs w:val="28"/>
+              </w:rPr>
+              <w:instrText xml:space="preserve"> PAGEREF _Toc163728446 \h </w:instrText>
+            </w:r>
+            <w:r>
+              <w:rPr>
+                <w:noProof/>
+                <w:webHidden/>
+                <w:sz w:val="28"/>
+                <w:szCs w:val="28"/>
+              </w:rPr>
+            </w:r>
+            <w:r>
+              <w:rPr>
+                <w:noProof/>
+                <w:webHidden/>
+                <w:sz w:val="28"/>
+                <w:szCs w:val="28"/>
+              </w:rPr>
+              <w:fldChar w:fldCharType="separate"/>
+            </w:r>
+            <w:r>
+              <w:rPr>
+                <w:noProof/>
+                <w:webHidden/>
+                <w:sz w:val="28"/>
+                <w:szCs w:val="28"/>
+              </w:rPr>
+              <w:t>3</w:t>
+            </w:r>
+            <w:r>
+              <w:rPr>
+                <w:noProof/>
+                <w:webHidden/>
+                <w:sz w:val="28"/>
+                <w:szCs w:val="28"/>
+              </w:rPr>
+              <w:fldChar w:fldCharType="end"/>
+            </w:r>
+          </w:hyperlink>
+        </w:p>
+        <w:p>
+          <w:pPr>
+            <w:pStyle w:val="31"/>
+            <w:tabs>
+              <w:tab w:val="right" w:leader="dot" w:pos="9345"/>
+            </w:tabs>
+            <w:rPr>
+              <w:rFonts w:eastAsiaTheme="minorEastAsia"/>
+              <w:noProof/>
+              <w:sz w:val="28"/>
+              <w:szCs w:val="28"/>
+              <w:lang w:eastAsia="ru-RU"/>
+            </w:rPr>
+          </w:pPr>
+          <w:hyperlink w:anchor="_Toc163728447" w:history="1">
+            <w:r>
+              <w:rPr>
+                <w:rStyle w:val="a4"/>
+                <w:noProof/>
+                <w:sz w:val="28"/>
+                <w:szCs w:val="28"/>
+                <w:lang w:val="en-US"/>
+              </w:rPr>
+              <w:t>2.1 Platform</w:t>
+            </w:r>
+            <w:r>
+              <w:rPr>
+                <w:noProof/>
+                <w:webHidden/>
+                <w:sz w:val="28"/>
+                <w:szCs w:val="28"/>
+              </w:rPr>
+              <w:tab/>
+            </w:r>
+            <w:r>
+              <w:rPr>
+                <w:noProof/>
+                <w:webHidden/>
+                <w:sz w:val="28"/>
+                <w:szCs w:val="28"/>
+              </w:rPr>
+              <w:fldChar w:fldCharType="begin"/>
+            </w:r>
+            <w:r>
+              <w:rPr>
+                <w:noProof/>
+                <w:webHidden/>
+                <w:sz w:val="28"/>
+                <w:szCs w:val="28"/>
+              </w:rPr>
+              <w:instrText xml:space="preserve"> PAGEREF _Toc163728447 \h </w:instrText>
+            </w:r>
+            <w:r>
+              <w:rPr>
+                <w:noProof/>
+                <w:webHidden/>
+                <w:sz w:val="28"/>
+                <w:szCs w:val="28"/>
+              </w:rPr>
+            </w:r>
+            <w:r>
+              <w:rPr>
+                <w:noProof/>
+                <w:webHidden/>
+                <w:sz w:val="28"/>
+                <w:szCs w:val="28"/>
+              </w:rPr>
+              <w:fldChar w:fldCharType="separate"/>
+            </w:r>
+            <w:r>
+              <w:rPr>
+                <w:noProof/>
+                <w:webHidden/>
+                <w:sz w:val="28"/>
+                <w:szCs w:val="28"/>
+              </w:rPr>
+              <w:t>3</w:t>
+            </w:r>
+            <w:r>
+              <w:rPr>
+                <w:noProof/>
+                <w:webHidden/>
+                <w:sz w:val="28"/>
+                <w:szCs w:val="28"/>
+              </w:rPr>
+              <w:fldChar w:fldCharType="end"/>
+            </w:r>
+          </w:hyperlink>
+        </w:p>
+        <w:p>
+          <w:pPr>
+            <w:pStyle w:val="31"/>
+            <w:tabs>
+              <w:tab w:val="right" w:leader="dot" w:pos="9345"/>
+            </w:tabs>
+            <w:rPr>
+              <w:rFonts w:eastAsiaTheme="minorEastAsia"/>
+              <w:noProof/>
+              <w:sz w:val="28"/>
+              <w:szCs w:val="28"/>
+              <w:lang w:eastAsia="ru-RU"/>
+            </w:rPr>
+          </w:pPr>
+          <w:hyperlink w:anchor="_Toc163728448" w:history="1">
+            <w:r>
+              <w:rPr>
+                <w:rStyle w:val="a4"/>
+                <w:noProof/>
+                <w:sz w:val="28"/>
+                <w:szCs w:val="28"/>
+                <w:lang w:val="en-US"/>
+              </w:rPr>
+              <w:t>2.2 Engine</w:t>
+            </w:r>
+            <w:r>
+              <w:rPr>
+                <w:noProof/>
+                <w:webHidden/>
+                <w:sz w:val="28"/>
+                <w:szCs w:val="28"/>
+              </w:rPr>
+              <w:tab/>
+            </w:r>
+            <w:r>
+              <w:rPr>
+                <w:noProof/>
+                <w:webHidden/>
+                <w:sz w:val="28"/>
+                <w:szCs w:val="28"/>
+              </w:rPr>
+              <w:fldChar w:fldCharType="begin"/>
+            </w:r>
+            <w:r>
+              <w:rPr>
+                <w:noProof/>
+                <w:webHidden/>
+                <w:sz w:val="28"/>
+                <w:szCs w:val="28"/>
+              </w:rPr>
+              <w:instrText xml:space="preserve"> PAGEREF _Toc163728448 \h </w:instrText>
+            </w:r>
+            <w:r>
+              <w:rPr>
+                <w:noProof/>
+                <w:webHidden/>
+                <w:sz w:val="28"/>
+                <w:szCs w:val="28"/>
+              </w:rPr>
+            </w:r>
+            <w:r>
+              <w:rPr>
+                <w:noProof/>
+                <w:webHidden/>
+                <w:sz w:val="28"/>
+                <w:szCs w:val="28"/>
+              </w:rPr>
+              <w:fldChar w:fldCharType="separate"/>
+            </w:r>
+            <w:r>
+              <w:rPr>
+                <w:noProof/>
+                <w:webHidden/>
+                <w:sz w:val="28"/>
+                <w:szCs w:val="28"/>
+              </w:rPr>
+              <w:t>3</w:t>
+            </w:r>
+            <w:r>
+              <w:rPr>
+                <w:noProof/>
+                <w:webHidden/>
+                <w:sz w:val="28"/>
+                <w:szCs w:val="28"/>
+              </w:rPr>
+              <w:fldChar w:fldCharType="end"/>
+            </w:r>
+          </w:hyperlink>
+        </w:p>
+        <w:p>
+          <w:pPr>
+            <w:pStyle w:val="31"/>
+            <w:tabs>
+              <w:tab w:val="right" w:leader="dot" w:pos="9345"/>
+            </w:tabs>
+            <w:rPr>
+              <w:rFonts w:eastAsiaTheme="minorEastAsia"/>
+              <w:noProof/>
+              <w:sz w:val="28"/>
+              <w:szCs w:val="28"/>
+              <w:lang w:eastAsia="ru-RU"/>
+            </w:rPr>
+          </w:pPr>
+          <w:hyperlink w:anchor="_Toc163728449" w:history="1">
+            <w:r>
+              <w:rPr>
+                <w:rStyle w:val="a4"/>
+                <w:noProof/>
+                <w:sz w:val="28"/>
+                <w:szCs w:val="28"/>
+                <w:lang w:val="en-US"/>
+              </w:rPr>
+              <w:t>2.3 Programming Language</w:t>
+            </w:r>
+            <w:r>
+              <w:rPr>
+                <w:noProof/>
+                <w:webHidden/>
+                <w:sz w:val="28"/>
+                <w:szCs w:val="28"/>
+              </w:rPr>
+              <w:tab/>
+            </w:r>
+            <w:r>
+              <w:rPr>
+                <w:noProof/>
+                <w:webHidden/>
+                <w:sz w:val="28"/>
+                <w:szCs w:val="28"/>
+              </w:rPr>
+              <w:fldChar w:fldCharType="begin"/>
+            </w:r>
+            <w:r>
+              <w:rPr>
+                <w:noProof/>
+                <w:webHidden/>
+                <w:sz w:val="28"/>
+                <w:szCs w:val="28"/>
+              </w:rPr>
+              <w:instrText xml:space="preserve"> PAGEREF _Toc163728449 \h </w:instrText>
+            </w:r>
+            <w:r>
+              <w:rPr>
+                <w:noProof/>
+                <w:webHidden/>
+                <w:sz w:val="28"/>
+                <w:szCs w:val="28"/>
+              </w:rPr>
+            </w:r>
+            <w:r>
+              <w:rPr>
+                <w:noProof/>
+                <w:webHidden/>
+                <w:sz w:val="28"/>
+                <w:szCs w:val="28"/>
+              </w:rPr>
+              <w:fldChar w:fldCharType="separate"/>
+            </w:r>
+            <w:r>
+              <w:rPr>
+                <w:noProof/>
+                <w:webHidden/>
+                <w:sz w:val="28"/>
+                <w:szCs w:val="28"/>
+              </w:rPr>
+              <w:t>3</w:t>
+            </w:r>
+            <w:r>
+              <w:rPr>
+                <w:noProof/>
+                <w:webHidden/>
+                <w:sz w:val="28"/>
+                <w:szCs w:val="28"/>
+              </w:rPr>
+              <w:fldChar w:fldCharType="end"/>
+            </w:r>
+          </w:hyperlink>
+        </w:p>
+        <w:p>
+          <w:pPr>
+            <w:pStyle w:val="21"/>
+            <w:tabs>
+              <w:tab w:val="right" w:leader="dot" w:pos="9345"/>
+            </w:tabs>
+            <w:rPr>
+              <w:rFonts w:eastAsiaTheme="minorEastAsia"/>
+              <w:noProof/>
+              <w:sz w:val="28"/>
+              <w:szCs w:val="28"/>
+              <w:lang w:eastAsia="ru-RU"/>
+            </w:rPr>
+          </w:pPr>
+          <w:hyperlink w:anchor="_Toc163728450" w:history="1">
+            <w:r>
+              <w:rPr>
+                <w:rStyle w:val="a4"/>
+                <w:noProof/>
+                <w:sz w:val="28"/>
+                <w:szCs w:val="28"/>
+                <w:lang w:val="en-US"/>
+              </w:rPr>
+              <w:t>3. Gameplay Mechanics</w:t>
+            </w:r>
+            <w:r>
+              <w:rPr>
+                <w:noProof/>
+                <w:webHidden/>
+                <w:sz w:val="28"/>
+                <w:szCs w:val="28"/>
+              </w:rPr>
+              <w:tab/>
+            </w:r>
+            <w:r>
+              <w:rPr>
+                <w:noProof/>
+                <w:webHidden/>
+                <w:sz w:val="28"/>
+                <w:szCs w:val="28"/>
+              </w:rPr>
+              <w:fldChar w:fldCharType="begin"/>
+            </w:r>
+            <w:r>
+              <w:rPr>
+                <w:noProof/>
+                <w:webHidden/>
+                <w:sz w:val="28"/>
+                <w:szCs w:val="28"/>
+              </w:rPr>
+              <w:instrText xml:space="preserve"> PAGEREF _Toc163728450 \h </w:instrText>
+            </w:r>
+            <w:r>
+              <w:rPr>
+                <w:noProof/>
+                <w:webHidden/>
+                <w:sz w:val="28"/>
+                <w:szCs w:val="28"/>
+              </w:rPr>
+            </w:r>
+            <w:r>
+              <w:rPr>
+                <w:noProof/>
+                <w:webHidden/>
+                <w:sz w:val="28"/>
+                <w:szCs w:val="28"/>
+              </w:rPr>
+              <w:fldChar w:fldCharType="separate"/>
+            </w:r>
+            <w:r>
+              <w:rPr>
+                <w:noProof/>
+                <w:webHidden/>
+                <w:sz w:val="28"/>
+                <w:szCs w:val="28"/>
+              </w:rPr>
+              <w:t>3</w:t>
+            </w:r>
+            <w:r>
+              <w:rPr>
+                <w:noProof/>
+                <w:webHidden/>
+                <w:sz w:val="28"/>
+                <w:szCs w:val="28"/>
+              </w:rPr>
+              <w:fldChar w:fldCharType="end"/>
+            </w:r>
+          </w:hyperlink>
+        </w:p>
+        <w:p>
+          <w:pPr>
+            <w:pStyle w:val="31"/>
+            <w:tabs>
+              <w:tab w:val="right" w:leader="dot" w:pos="9345"/>
+            </w:tabs>
+            <w:rPr>
+              <w:rFonts w:eastAsiaTheme="minorEastAsia"/>
+              <w:noProof/>
+              <w:sz w:val="28"/>
+              <w:szCs w:val="28"/>
+              <w:lang w:eastAsia="ru-RU"/>
+            </w:rPr>
+          </w:pPr>
+          <w:hyperlink w:anchor="_Toc163728451" w:history="1">
+            <w:r>
+              <w:rPr>
+                <w:rStyle w:val="a4"/>
+                <w:noProof/>
+                <w:sz w:val="28"/>
+                <w:szCs w:val="28"/>
+                <w:lang w:val="en-US"/>
+              </w:rPr>
+              <w:t>3.1 Player Controls</w:t>
+            </w:r>
+            <w:r>
+              <w:rPr>
+                <w:noProof/>
+                <w:webHidden/>
+                <w:sz w:val="28"/>
+                <w:szCs w:val="28"/>
+              </w:rPr>
+              <w:tab/>
+            </w:r>
+            <w:r>
+              <w:rPr>
+                <w:noProof/>
+                <w:webHidden/>
+                <w:sz w:val="28"/>
+                <w:szCs w:val="28"/>
+              </w:rPr>
+              <w:fldChar w:fldCharType="begin"/>
+            </w:r>
+            <w:r>
+              <w:rPr>
+                <w:noProof/>
+                <w:webHidden/>
+                <w:sz w:val="28"/>
+                <w:szCs w:val="28"/>
+              </w:rPr>
+              <w:instrText xml:space="preserve"> PAGEREF _Toc163728451 \h </w:instrText>
+            </w:r>
+            <w:r>
+              <w:rPr>
+                <w:noProof/>
+                <w:webHidden/>
+                <w:sz w:val="28"/>
+                <w:szCs w:val="28"/>
+              </w:rPr>
+            </w:r>
+            <w:r>
+              <w:rPr>
+                <w:noProof/>
+                <w:webHidden/>
+                <w:sz w:val="28"/>
+                <w:szCs w:val="28"/>
+              </w:rPr>
+              <w:fldChar w:fldCharType="separate"/>
+            </w:r>
+            <w:r>
+              <w:rPr>
+                <w:noProof/>
+                <w:webHidden/>
+                <w:sz w:val="28"/>
+                <w:szCs w:val="28"/>
+              </w:rPr>
+              <w:t>3</w:t>
+            </w:r>
+            <w:r>
+              <w:rPr>
+                <w:noProof/>
+                <w:webHidden/>
+                <w:sz w:val="28"/>
+                <w:szCs w:val="28"/>
+              </w:rPr>
+              <w:fldChar w:fldCharType="end"/>
+            </w:r>
+          </w:hyperlink>
+        </w:p>
+        <w:p>
+          <w:pPr>
+            <w:pStyle w:val="31"/>
+            <w:tabs>
+              <w:tab w:val="right" w:leader="dot" w:pos="9345"/>
+            </w:tabs>
+            <w:rPr>
+              <w:rFonts w:eastAsiaTheme="minorEastAsia"/>
+              <w:noProof/>
+              <w:sz w:val="28"/>
+              <w:szCs w:val="28"/>
+              <w:lang w:eastAsia="ru-RU"/>
+            </w:rPr>
+          </w:pPr>
+          <w:hyperlink w:anchor="_Toc163728452" w:history="1">
+            <w:r>
+              <w:rPr>
+                <w:rStyle w:val="a4"/>
+                <w:noProof/>
+                <w:sz w:val="28"/>
+                <w:szCs w:val="28"/>
+                <w:lang w:val="en-US"/>
+              </w:rPr>
+              <w:t>3.2 Enemy AI</w:t>
+            </w:r>
+            <w:r>
+              <w:rPr>
+                <w:noProof/>
+                <w:webHidden/>
+                <w:sz w:val="28"/>
+                <w:szCs w:val="28"/>
+              </w:rPr>
+              <w:tab/>
+            </w:r>
+            <w:r>
+              <w:rPr>
+                <w:noProof/>
+                <w:webHidden/>
+                <w:sz w:val="28"/>
+                <w:szCs w:val="28"/>
+              </w:rPr>
+              <w:fldChar w:fldCharType="begin"/>
+            </w:r>
+            <w:r>
+              <w:rPr>
+                <w:noProof/>
+                <w:webHidden/>
+                <w:sz w:val="28"/>
+                <w:szCs w:val="28"/>
+              </w:rPr>
+              <w:instrText xml:space="preserve"> PAGEREF _Toc163728452 \h </w:instrText>
+            </w:r>
+            <w:r>
+              <w:rPr>
+                <w:noProof/>
+                <w:webHidden/>
+                <w:sz w:val="28"/>
+                <w:szCs w:val="28"/>
+              </w:rPr>
+            </w:r>
+            <w:r>
+              <w:rPr>
+                <w:noProof/>
+                <w:webHidden/>
+                <w:sz w:val="28"/>
+                <w:szCs w:val="28"/>
+              </w:rPr>
+              <w:fldChar w:fldCharType="separate"/>
+            </w:r>
+            <w:r>
+              <w:rPr>
+                <w:noProof/>
+                <w:webHidden/>
+                <w:sz w:val="28"/>
+                <w:szCs w:val="28"/>
+              </w:rPr>
+              <w:t>3</w:t>
+            </w:r>
+            <w:r>
+              <w:rPr>
+                <w:noProof/>
+                <w:webHidden/>
+                <w:sz w:val="28"/>
+                <w:szCs w:val="28"/>
+              </w:rPr>
+              <w:fldChar w:fldCharType="end"/>
+            </w:r>
+          </w:hyperlink>
+        </w:p>
+        <w:p>
+          <w:pPr>
+            <w:pStyle w:val="21"/>
+            <w:tabs>
+              <w:tab w:val="right" w:leader="dot" w:pos="9345"/>
+            </w:tabs>
+            <w:rPr>
+              <w:rFonts w:eastAsiaTheme="minorEastAsia"/>
+              <w:noProof/>
+              <w:sz w:val="28"/>
+              <w:szCs w:val="28"/>
+              <w:lang w:eastAsia="ru-RU"/>
+            </w:rPr>
+          </w:pPr>
+          <w:hyperlink w:anchor="_Toc163728453" w:history="1">
+            <w:r>
+              <w:rPr>
+                <w:rStyle w:val="a4"/>
+                <w:noProof/>
+                <w:sz w:val="28"/>
+                <w:szCs w:val="28"/>
+                <w:lang w:val="en-US"/>
+              </w:rPr>
+              <w:t>4. Art Assets</w:t>
+            </w:r>
+            <w:r>
+              <w:rPr>
+                <w:noProof/>
+                <w:webHidden/>
+                <w:sz w:val="28"/>
+                <w:szCs w:val="28"/>
+              </w:rPr>
+              <w:tab/>
+            </w:r>
+            <w:r>
+              <w:rPr>
+                <w:noProof/>
+                <w:webHidden/>
+                <w:sz w:val="28"/>
+                <w:szCs w:val="28"/>
+              </w:rPr>
+              <w:fldChar w:fldCharType="begin"/>
+            </w:r>
+            <w:r>
+              <w:rPr>
+                <w:noProof/>
+                <w:webHidden/>
+                <w:sz w:val="28"/>
+                <w:szCs w:val="28"/>
+              </w:rPr>
+              <w:instrText xml:space="preserve"> PAGEREF _Toc163728453 \h </w:instrText>
+            </w:r>
+            <w:r>
+              <w:rPr>
+                <w:noProof/>
+                <w:webHidden/>
+                <w:sz w:val="28"/>
+                <w:szCs w:val="28"/>
+              </w:rPr>
+            </w:r>
+            <w:r>
+              <w:rPr>
+                <w:noProof/>
+                <w:webHidden/>
+                <w:sz w:val="28"/>
+                <w:szCs w:val="28"/>
+              </w:rPr>
+              <w:fldChar w:fldCharType="separate"/>
+            </w:r>
+            <w:r>
+              <w:rPr>
+                <w:noProof/>
+                <w:webHidden/>
+                <w:sz w:val="28"/>
+                <w:szCs w:val="28"/>
+              </w:rPr>
+              <w:t>4</w:t>
+            </w:r>
+            <w:r>
+              <w:rPr>
+                <w:noProof/>
+                <w:webHidden/>
+                <w:sz w:val="28"/>
+                <w:szCs w:val="28"/>
+              </w:rPr>
+              <w:fldChar w:fldCharType="end"/>
+            </w:r>
+          </w:hyperlink>
+        </w:p>
+        <w:p>
+          <w:pPr>
+            <w:pStyle w:val="31"/>
+            <w:tabs>
+              <w:tab w:val="right" w:leader="dot" w:pos="9345"/>
+            </w:tabs>
+            <w:rPr>
+              <w:rFonts w:eastAsiaTheme="minorEastAsia"/>
+              <w:noProof/>
+              <w:sz w:val="28"/>
+              <w:szCs w:val="28"/>
+              <w:lang w:eastAsia="ru-RU"/>
+            </w:rPr>
+          </w:pPr>
+          <w:hyperlink w:anchor="_Toc163728454" w:history="1">
+            <w:r>
+              <w:rPr>
+                <w:rStyle w:val="a4"/>
+                <w:noProof/>
+                <w:sz w:val="28"/>
+                <w:szCs w:val="28"/>
+                <w:lang w:val="en-US"/>
+              </w:rPr>
+              <w:t>4.1 Visual Style</w:t>
+            </w:r>
+            <w:r>
+              <w:rPr>
+                <w:noProof/>
+                <w:webHidden/>
+                <w:sz w:val="28"/>
+                <w:szCs w:val="28"/>
+              </w:rPr>
+              <w:tab/>
+            </w:r>
+            <w:r>
+              <w:rPr>
+                <w:noProof/>
+                <w:webHidden/>
+                <w:sz w:val="28"/>
+                <w:szCs w:val="28"/>
+              </w:rPr>
+              <w:fldChar w:fldCharType="begin"/>
+            </w:r>
+            <w:r>
+              <w:rPr>
+                <w:noProof/>
+                <w:webHidden/>
+                <w:sz w:val="28"/>
+                <w:szCs w:val="28"/>
+              </w:rPr>
+              <w:instrText xml:space="preserve"> PAGEREF _Toc163728454 \h </w:instrText>
+            </w:r>
+            <w:r>
+              <w:rPr>
+                <w:noProof/>
+                <w:webHidden/>
+                <w:sz w:val="28"/>
+                <w:szCs w:val="28"/>
+              </w:rPr>
+            </w:r>
+            <w:r>
+              <w:rPr>
+                <w:noProof/>
+                <w:webHidden/>
+                <w:sz w:val="28"/>
+                <w:szCs w:val="28"/>
+              </w:rPr>
+              <w:fldChar w:fldCharType="separate"/>
+            </w:r>
+            <w:r>
+              <w:rPr>
+                <w:noProof/>
+                <w:webHidden/>
+                <w:sz w:val="28"/>
+                <w:szCs w:val="28"/>
+              </w:rPr>
+              <w:t>4</w:t>
+            </w:r>
+            <w:r>
+              <w:rPr>
+                <w:noProof/>
+                <w:webHidden/>
+                <w:sz w:val="28"/>
+                <w:szCs w:val="28"/>
+              </w:rPr>
+              <w:fldChar w:fldCharType="end"/>
+            </w:r>
+          </w:hyperlink>
+        </w:p>
+        <w:p>
+          <w:pPr>
+            <w:pStyle w:val="21"/>
+            <w:tabs>
+              <w:tab w:val="right" w:leader="dot" w:pos="9345"/>
+            </w:tabs>
+            <w:rPr>
+              <w:rFonts w:eastAsiaTheme="minorEastAsia"/>
+              <w:noProof/>
+              <w:sz w:val="28"/>
+              <w:szCs w:val="28"/>
+              <w:lang w:eastAsia="ru-RU"/>
+            </w:rPr>
+          </w:pPr>
+          <w:hyperlink w:anchor="_Toc163728455" w:history="1">
+            <w:r>
+              <w:rPr>
+                <w:rStyle w:val="a4"/>
+                <w:noProof/>
+                <w:sz w:val="28"/>
+                <w:szCs w:val="28"/>
+                <w:lang w:val="en-US"/>
+              </w:rPr>
+              <w:t>4.2 Sound Design</w:t>
+            </w:r>
+            <w:r>
+              <w:rPr>
+                <w:noProof/>
+                <w:webHidden/>
+                <w:sz w:val="28"/>
+                <w:szCs w:val="28"/>
+              </w:rPr>
+              <w:tab/>
+            </w:r>
+            <w:r>
+              <w:rPr>
+                <w:noProof/>
+                <w:webHidden/>
+                <w:sz w:val="28"/>
+                <w:szCs w:val="28"/>
+              </w:rPr>
+              <w:fldChar w:fldCharType="begin"/>
+            </w:r>
+            <w:r>
+              <w:rPr>
+                <w:noProof/>
+                <w:webHidden/>
+                <w:sz w:val="28"/>
+                <w:szCs w:val="28"/>
+              </w:rPr>
+              <w:instrText xml:space="preserve"> PAGEREF _Toc163728455 \h </w:instrText>
+            </w:r>
+            <w:r>
+              <w:rPr>
+                <w:noProof/>
+                <w:webHidden/>
+                <w:sz w:val="28"/>
+                <w:szCs w:val="28"/>
+              </w:rPr>
+            </w:r>
+            <w:r>
+              <w:rPr>
+                <w:noProof/>
+                <w:webHidden/>
+                <w:sz w:val="28"/>
+                <w:szCs w:val="28"/>
+              </w:rPr>
+              <w:fldChar w:fldCharType="separate"/>
+            </w:r>
+            <w:r>
+              <w:rPr>
+                <w:noProof/>
+                <w:webHidden/>
+                <w:sz w:val="28"/>
+                <w:szCs w:val="28"/>
+              </w:rPr>
+              <w:t>4</w:t>
+            </w:r>
+            <w:r>
+              <w:rPr>
+                <w:noProof/>
+                <w:webHidden/>
+                <w:sz w:val="28"/>
+                <w:szCs w:val="28"/>
+              </w:rPr>
+              <w:fldChar w:fldCharType="end"/>
+            </w:r>
+          </w:hyperlink>
+        </w:p>
+        <w:p>
+          <w:pPr>
+            <w:pStyle w:val="21"/>
+            <w:tabs>
+              <w:tab w:val="right" w:leader="dot" w:pos="9345"/>
+            </w:tabs>
+            <w:rPr>
+              <w:rFonts w:eastAsiaTheme="minorEastAsia"/>
+              <w:noProof/>
+              <w:sz w:val="28"/>
+              <w:szCs w:val="28"/>
+              <w:lang w:eastAsia="ru-RU"/>
+            </w:rPr>
+          </w:pPr>
+          <w:hyperlink w:anchor="_Toc163728456" w:history="1">
+            <w:r>
+              <w:rPr>
+                <w:rStyle w:val="a4"/>
+                <w:noProof/>
+                <w:sz w:val="28"/>
+                <w:szCs w:val="28"/>
+                <w:lang w:val="en-US"/>
+              </w:rPr>
+              <w:t>5. Game Structure</w:t>
+            </w:r>
+            <w:r>
+              <w:rPr>
+                <w:noProof/>
+                <w:webHidden/>
+                <w:sz w:val="28"/>
+                <w:szCs w:val="28"/>
+              </w:rPr>
+              <w:tab/>
+            </w:r>
+            <w:r>
+              <w:rPr>
+                <w:noProof/>
+                <w:webHidden/>
+                <w:sz w:val="28"/>
+                <w:szCs w:val="28"/>
+              </w:rPr>
+              <w:fldChar w:fldCharType="begin"/>
+            </w:r>
+            <w:r>
+              <w:rPr>
+                <w:noProof/>
+                <w:webHidden/>
+                <w:sz w:val="28"/>
+                <w:szCs w:val="28"/>
+              </w:rPr>
+              <w:instrText xml:space="preserve"> PAGEREF _Toc163728456 \h </w:instrText>
+            </w:r>
+            <w:r>
+              <w:rPr>
+                <w:noProof/>
+                <w:webHidden/>
+                <w:sz w:val="28"/>
+                <w:szCs w:val="28"/>
+              </w:rPr>
+            </w:r>
+            <w:r>
+              <w:rPr>
+                <w:noProof/>
+                <w:webHidden/>
+                <w:sz w:val="28"/>
+                <w:szCs w:val="28"/>
+              </w:rPr>
+              <w:fldChar w:fldCharType="separate"/>
+            </w:r>
+            <w:r>
+              <w:rPr>
+                <w:noProof/>
+                <w:webHidden/>
+                <w:sz w:val="28"/>
+                <w:szCs w:val="28"/>
+              </w:rPr>
+              <w:t>4</w:t>
+            </w:r>
+            <w:r>
+              <w:rPr>
+                <w:noProof/>
+                <w:webHidden/>
+                <w:sz w:val="28"/>
+                <w:szCs w:val="28"/>
+              </w:rPr>
+              <w:fldChar w:fldCharType="end"/>
+            </w:r>
+          </w:hyperlink>
+        </w:p>
+        <w:p>
+          <w:pPr>
+            <w:pStyle w:val="31"/>
+            <w:tabs>
+              <w:tab w:val="right" w:leader="dot" w:pos="9345"/>
+            </w:tabs>
+            <w:rPr>
+              <w:rFonts w:eastAsiaTheme="minorEastAsia"/>
+              <w:noProof/>
+              <w:sz w:val="28"/>
+              <w:szCs w:val="28"/>
+              <w:lang w:eastAsia="ru-RU"/>
+            </w:rPr>
+          </w:pPr>
+          <w:hyperlink w:anchor="_Toc163728457" w:history="1">
+            <w:r>
+              <w:rPr>
+                <w:rStyle w:val="a4"/>
+                <w:noProof/>
+                <w:sz w:val="28"/>
+                <w:szCs w:val="28"/>
+                <w:lang w:val="en-US"/>
+              </w:rPr>
+              <w:t>5.1 Levels</w:t>
+            </w:r>
+            <w:r>
+              <w:rPr>
+                <w:noProof/>
+                <w:webHidden/>
+                <w:sz w:val="28"/>
+                <w:szCs w:val="28"/>
+              </w:rPr>
+              <w:tab/>
+            </w:r>
+            <w:r>
+              <w:rPr>
+                <w:noProof/>
+                <w:webHidden/>
+                <w:sz w:val="28"/>
+                <w:szCs w:val="28"/>
+              </w:rPr>
+              <w:fldChar w:fldCharType="begin"/>
+            </w:r>
+            <w:r>
+              <w:rPr>
+                <w:noProof/>
+                <w:webHidden/>
+                <w:sz w:val="28"/>
+                <w:szCs w:val="28"/>
+              </w:rPr>
+              <w:instrText xml:space="preserve"> PAGEREF _Toc163728457 \h </w:instrText>
+            </w:r>
+            <w:r>
+              <w:rPr>
+                <w:noProof/>
+                <w:webHidden/>
+                <w:sz w:val="28"/>
+                <w:szCs w:val="28"/>
+              </w:rPr>
+            </w:r>
+            <w:r>
+              <w:rPr>
+                <w:noProof/>
+                <w:webHidden/>
+                <w:sz w:val="28"/>
+                <w:szCs w:val="28"/>
+              </w:rPr>
+              <w:fldChar w:fldCharType="separate"/>
+            </w:r>
+            <w:r>
+              <w:rPr>
+                <w:noProof/>
+                <w:webHidden/>
+                <w:sz w:val="28"/>
+                <w:szCs w:val="28"/>
+              </w:rPr>
+              <w:t>4</w:t>
+            </w:r>
+            <w:r>
+              <w:rPr>
+                <w:noProof/>
+                <w:webHidden/>
+                <w:sz w:val="28"/>
+                <w:szCs w:val="28"/>
+              </w:rPr>
+              <w:fldChar w:fldCharType="end"/>
+            </w:r>
+          </w:hyperlink>
+        </w:p>
+        <w:p>
+          <w:pPr>
+            <w:pStyle w:val="31"/>
+            <w:tabs>
+              <w:tab w:val="right" w:leader="dot" w:pos="9345"/>
+            </w:tabs>
+            <w:rPr>
+              <w:rFonts w:eastAsiaTheme="minorEastAsia"/>
+              <w:noProof/>
+              <w:sz w:val="28"/>
+              <w:szCs w:val="28"/>
+              <w:lang w:eastAsia="ru-RU"/>
+            </w:rPr>
+          </w:pPr>
+          <w:hyperlink w:anchor="_Toc163728458" w:history="1">
+            <w:r>
+              <w:rPr>
+                <w:rStyle w:val="a4"/>
+                <w:noProof/>
+                <w:sz w:val="28"/>
+                <w:szCs w:val="28"/>
+                <w:lang w:val="en-US"/>
+              </w:rPr>
+              <w:t>5.2 Narrative</w:t>
+            </w:r>
+            <w:r>
+              <w:rPr>
+                <w:noProof/>
+                <w:webHidden/>
+                <w:sz w:val="28"/>
+                <w:szCs w:val="28"/>
+              </w:rPr>
+              <w:tab/>
+            </w:r>
+            <w:r>
+              <w:rPr>
+                <w:noProof/>
+                <w:webHidden/>
+                <w:sz w:val="28"/>
+                <w:szCs w:val="28"/>
+              </w:rPr>
+              <w:fldChar w:fldCharType="begin"/>
+            </w:r>
+            <w:r>
+              <w:rPr>
+                <w:noProof/>
+                <w:webHidden/>
+                <w:sz w:val="28"/>
+                <w:szCs w:val="28"/>
+              </w:rPr>
+              <w:instrText xml:space="preserve"> PAGEREF _Toc163728458 \h </w:instrText>
+            </w:r>
+            <w:r>
+              <w:rPr>
+                <w:noProof/>
+                <w:webHidden/>
+                <w:sz w:val="28"/>
+                <w:szCs w:val="28"/>
+              </w:rPr>
+            </w:r>
+            <w:r>
+              <w:rPr>
+                <w:noProof/>
+                <w:webHidden/>
+                <w:sz w:val="28"/>
+                <w:szCs w:val="28"/>
+              </w:rPr>
+              <w:fldChar w:fldCharType="separate"/>
+            </w:r>
+            <w:r>
+              <w:rPr>
+                <w:noProof/>
+                <w:webHidden/>
+                <w:sz w:val="28"/>
+                <w:szCs w:val="28"/>
+              </w:rPr>
+              <w:t>4</w:t>
+            </w:r>
+            <w:r>
+              <w:rPr>
+                <w:noProof/>
+                <w:webHidden/>
+                <w:sz w:val="28"/>
+                <w:szCs w:val="28"/>
+              </w:rPr>
+              <w:fldChar w:fldCharType="end"/>
+            </w:r>
+          </w:hyperlink>
+        </w:p>
+        <w:p>
+          <w:pPr>
+            <w:pStyle w:val="21"/>
+            <w:tabs>
+              <w:tab w:val="right" w:leader="dot" w:pos="9345"/>
+            </w:tabs>
+            <w:rPr>
+              <w:rFonts w:eastAsiaTheme="minorEastAsia"/>
+              <w:noProof/>
+              <w:sz w:val="28"/>
+              <w:szCs w:val="28"/>
+              <w:lang w:eastAsia="ru-RU"/>
+            </w:rPr>
+          </w:pPr>
+          <w:hyperlink w:anchor="_Toc163728459" w:history="1">
+            <w:r>
+              <w:rPr>
+                <w:rStyle w:val="a4"/>
+                <w:noProof/>
+                <w:sz w:val="28"/>
+                <w:szCs w:val="28"/>
+                <w:lang w:val="en-US"/>
+              </w:rPr>
+              <w:t>6. User Interface</w:t>
+            </w:r>
+            <w:r>
+              <w:rPr>
+                <w:noProof/>
+                <w:webHidden/>
+                <w:sz w:val="28"/>
+                <w:szCs w:val="28"/>
+              </w:rPr>
+              <w:tab/>
+            </w:r>
+            <w:r>
+              <w:rPr>
+                <w:noProof/>
+                <w:webHidden/>
+                <w:sz w:val="28"/>
+                <w:szCs w:val="28"/>
+              </w:rPr>
+              <w:fldChar w:fldCharType="begin"/>
+            </w:r>
+            <w:r>
+              <w:rPr>
+                <w:noProof/>
+                <w:webHidden/>
+                <w:sz w:val="28"/>
+                <w:szCs w:val="28"/>
+              </w:rPr>
+              <w:instrText xml:space="preserve"> PAGEREF _Toc163728459 \h </w:instrText>
+            </w:r>
+            <w:r>
+              <w:rPr>
+                <w:noProof/>
+                <w:webHidden/>
+                <w:sz w:val="28"/>
+                <w:szCs w:val="28"/>
+              </w:rPr>
+            </w:r>
+            <w:r>
+              <w:rPr>
+                <w:noProof/>
+                <w:webHidden/>
+                <w:sz w:val="28"/>
+                <w:szCs w:val="28"/>
+              </w:rPr>
+              <w:fldChar w:fldCharType="separate"/>
+            </w:r>
+            <w:r>
+              <w:rPr>
+                <w:noProof/>
+                <w:webHidden/>
+                <w:sz w:val="28"/>
+                <w:szCs w:val="28"/>
+              </w:rPr>
+              <w:t>4</w:t>
+            </w:r>
+            <w:r>
+              <w:rPr>
+                <w:noProof/>
+                <w:webHidden/>
+                <w:sz w:val="28"/>
+                <w:szCs w:val="28"/>
+              </w:rPr>
+              <w:fldChar w:fldCharType="end"/>
+            </w:r>
+          </w:hyperlink>
+        </w:p>
+        <w:p>
+          <w:pPr>
+            <w:pStyle w:val="31"/>
+            <w:tabs>
+              <w:tab w:val="right" w:leader="dot" w:pos="9345"/>
+            </w:tabs>
+            <w:rPr>
+              <w:rFonts w:eastAsiaTheme="minorEastAsia"/>
+              <w:noProof/>
+              <w:sz w:val="28"/>
+              <w:szCs w:val="28"/>
+              <w:lang w:eastAsia="ru-RU"/>
+            </w:rPr>
+          </w:pPr>
+          <w:hyperlink w:anchor="_Toc163728460" w:history="1">
+            <w:r>
+              <w:rPr>
+                <w:rStyle w:val="a4"/>
+                <w:noProof/>
+                <w:sz w:val="28"/>
+                <w:szCs w:val="28"/>
+                <w:lang w:val="en-US"/>
+              </w:rPr>
+              <w:t>6.1 Main Menu</w:t>
+            </w:r>
+            <w:r>
+              <w:rPr>
+                <w:noProof/>
+                <w:webHidden/>
+                <w:sz w:val="28"/>
+                <w:szCs w:val="28"/>
+              </w:rPr>
+              <w:tab/>
+            </w:r>
+            <w:r>
+              <w:rPr>
+                <w:noProof/>
+                <w:webHidden/>
+                <w:sz w:val="28"/>
+                <w:szCs w:val="28"/>
+              </w:rPr>
+              <w:fldChar w:fldCharType="begin"/>
+            </w:r>
+            <w:r>
+              <w:rPr>
+                <w:noProof/>
+                <w:webHidden/>
+                <w:sz w:val="28"/>
+                <w:szCs w:val="28"/>
+              </w:rPr>
+              <w:instrText xml:space="preserve"> PAGEREF _Toc163728460 \h </w:instrText>
+            </w:r>
+            <w:r>
+              <w:rPr>
+                <w:noProof/>
+                <w:webHidden/>
+                <w:sz w:val="28"/>
+                <w:szCs w:val="28"/>
+              </w:rPr>
+            </w:r>
+            <w:r>
+              <w:rPr>
+                <w:noProof/>
+                <w:webHidden/>
+                <w:sz w:val="28"/>
+                <w:szCs w:val="28"/>
+              </w:rPr>
+              <w:fldChar w:fldCharType="separate"/>
+            </w:r>
+            <w:r>
+              <w:rPr>
+                <w:noProof/>
+                <w:webHidden/>
+                <w:sz w:val="28"/>
+                <w:szCs w:val="28"/>
+              </w:rPr>
+              <w:t>4</w:t>
+            </w:r>
+            <w:r>
+              <w:rPr>
+                <w:noProof/>
+                <w:webHidden/>
+                <w:sz w:val="28"/>
+                <w:szCs w:val="28"/>
+              </w:rPr>
+              <w:fldChar w:fldCharType="end"/>
+            </w:r>
+          </w:hyperlink>
+        </w:p>
+        <w:p>
+          <w:pPr>
+            <w:pStyle w:val="31"/>
+            <w:tabs>
+              <w:tab w:val="right" w:leader="dot" w:pos="9345"/>
+            </w:tabs>
+            <w:rPr>
+              <w:rFonts w:eastAsiaTheme="minorEastAsia"/>
+              <w:noProof/>
+              <w:sz w:val="28"/>
+              <w:szCs w:val="28"/>
+              <w:lang w:eastAsia="ru-RU"/>
+            </w:rPr>
+          </w:pPr>
+          <w:hyperlink w:anchor="_Toc163728461" w:history="1">
+            <w:r>
+              <w:rPr>
+                <w:rStyle w:val="a4"/>
+                <w:noProof/>
+                <w:sz w:val="28"/>
+                <w:szCs w:val="28"/>
+                <w:lang w:val="en-US"/>
+              </w:rPr>
+              <w:t>6.2 In-Game HUD</w:t>
+            </w:r>
+            <w:r>
+              <w:rPr>
+                <w:noProof/>
+                <w:webHidden/>
+                <w:sz w:val="28"/>
+                <w:szCs w:val="28"/>
+              </w:rPr>
+              <w:tab/>
+            </w:r>
+            <w:r>
+              <w:rPr>
+                <w:noProof/>
+                <w:webHidden/>
+                <w:sz w:val="28"/>
+                <w:szCs w:val="28"/>
+              </w:rPr>
+              <w:fldChar w:fldCharType="begin"/>
+            </w:r>
+            <w:r>
+              <w:rPr>
+                <w:noProof/>
+                <w:webHidden/>
+                <w:sz w:val="28"/>
+                <w:szCs w:val="28"/>
+              </w:rPr>
+              <w:instrText xml:space="preserve"> PAGEREF _Toc163728461 \h </w:instrText>
+            </w:r>
+            <w:r>
+              <w:rPr>
+                <w:noProof/>
+                <w:webHidden/>
+                <w:sz w:val="28"/>
+                <w:szCs w:val="28"/>
+              </w:rPr>
+            </w:r>
+            <w:r>
+              <w:rPr>
+                <w:noProof/>
+                <w:webHidden/>
+                <w:sz w:val="28"/>
+                <w:szCs w:val="28"/>
+              </w:rPr>
+              <w:fldChar w:fldCharType="separate"/>
+            </w:r>
+            <w:r>
+              <w:rPr>
+                <w:noProof/>
+                <w:webHidden/>
+                <w:sz w:val="28"/>
+                <w:szCs w:val="28"/>
+              </w:rPr>
+              <w:t>4</w:t>
+            </w:r>
+            <w:r>
+              <w:rPr>
+                <w:noProof/>
+                <w:webHidden/>
+                <w:sz w:val="28"/>
+                <w:szCs w:val="28"/>
+              </w:rPr>
+              <w:fldChar w:fldCharType="end"/>
+            </w:r>
+          </w:hyperlink>
+        </w:p>
+        <w:p>
+          <w:pPr>
+            <w:pStyle w:val="21"/>
+            <w:tabs>
+              <w:tab w:val="right" w:leader="dot" w:pos="9345"/>
+            </w:tabs>
+            <w:rPr>
+              <w:rFonts w:eastAsiaTheme="minorEastAsia"/>
+              <w:noProof/>
+              <w:sz w:val="28"/>
+              <w:szCs w:val="28"/>
+              <w:lang w:eastAsia="ru-RU"/>
+            </w:rPr>
+          </w:pPr>
+          <w:hyperlink w:anchor="_Toc163728462" w:history="1">
+            <w:r>
+              <w:rPr>
+                <w:rStyle w:val="a4"/>
+                <w:noProof/>
+                <w:sz w:val="28"/>
+                <w:szCs w:val="28"/>
+                <w:lang w:val="en-US"/>
+              </w:rPr>
+              <w:t>7. Implementation Details</w:t>
+            </w:r>
+            <w:r>
+              <w:rPr>
+                <w:noProof/>
+                <w:webHidden/>
+                <w:sz w:val="28"/>
+                <w:szCs w:val="28"/>
+              </w:rPr>
+              <w:tab/>
+            </w:r>
+            <w:r>
+              <w:rPr>
+                <w:noProof/>
+                <w:webHidden/>
+                <w:sz w:val="28"/>
+                <w:szCs w:val="28"/>
+              </w:rPr>
+              <w:fldChar w:fldCharType="begin"/>
+            </w:r>
+            <w:r>
+              <w:rPr>
+                <w:noProof/>
+                <w:webHidden/>
+                <w:sz w:val="28"/>
+                <w:szCs w:val="28"/>
+              </w:rPr>
+              <w:instrText xml:space="preserve"> PAGEREF _Toc163728462 \h </w:instrText>
+            </w:r>
+            <w:r>
+              <w:rPr>
+                <w:noProof/>
+                <w:webHidden/>
+                <w:sz w:val="28"/>
+                <w:szCs w:val="28"/>
+              </w:rPr>
+            </w:r>
+            <w:r>
+              <w:rPr>
+                <w:noProof/>
+                <w:webHidden/>
+                <w:sz w:val="28"/>
+                <w:szCs w:val="28"/>
+              </w:rPr>
+              <w:fldChar w:fldCharType="separate"/>
+            </w:r>
+            <w:r>
+              <w:rPr>
+                <w:noProof/>
+                <w:webHidden/>
+                <w:sz w:val="28"/>
+                <w:szCs w:val="28"/>
+              </w:rPr>
+              <w:t>4</w:t>
+            </w:r>
+            <w:r>
+              <w:rPr>
+                <w:noProof/>
+                <w:webHidden/>
+                <w:sz w:val="28"/>
+                <w:szCs w:val="28"/>
+              </w:rPr>
+              <w:fldChar w:fldCharType="end"/>
+            </w:r>
+          </w:hyperlink>
+        </w:p>
+        <w:p>
+          <w:pPr>
+            <w:pStyle w:val="31"/>
+            <w:tabs>
+              <w:tab w:val="right" w:leader="dot" w:pos="9345"/>
+            </w:tabs>
+            <w:rPr>
+              <w:rFonts w:eastAsiaTheme="minorEastAsia"/>
+              <w:noProof/>
+              <w:sz w:val="28"/>
+              <w:szCs w:val="28"/>
+              <w:lang w:eastAsia="ru-RU"/>
+            </w:rPr>
+          </w:pPr>
+          <w:hyperlink w:anchor="_Toc163728463" w:history="1">
+            <w:r>
+              <w:rPr>
+                <w:rStyle w:val="a4"/>
+                <w:noProof/>
+                <w:sz w:val="28"/>
+                <w:szCs w:val="28"/>
+                <w:lang w:val="en-US"/>
+              </w:rPr>
+              <w:t>7.1 Physics</w:t>
+            </w:r>
+            <w:r>
+              <w:rPr>
+                <w:noProof/>
+                <w:webHidden/>
+                <w:sz w:val="28"/>
+                <w:szCs w:val="28"/>
+              </w:rPr>
+              <w:tab/>
+            </w:r>
+            <w:r>
+              <w:rPr>
+                <w:noProof/>
+                <w:webHidden/>
+                <w:sz w:val="28"/>
+                <w:szCs w:val="28"/>
+              </w:rPr>
+              <w:fldChar w:fldCharType="begin"/>
+            </w:r>
+            <w:r>
+              <w:rPr>
+                <w:noProof/>
+                <w:webHidden/>
+                <w:sz w:val="28"/>
+                <w:szCs w:val="28"/>
+              </w:rPr>
+              <w:instrText xml:space="preserve"> PAGEREF _Toc163728463 \h </w:instrText>
+            </w:r>
+            <w:r>
+              <w:rPr>
+                <w:noProof/>
+                <w:webHidden/>
+                <w:sz w:val="28"/>
+                <w:szCs w:val="28"/>
+              </w:rPr>
+            </w:r>
+            <w:r>
+              <w:rPr>
+                <w:noProof/>
+                <w:webHidden/>
+                <w:sz w:val="28"/>
+                <w:szCs w:val="28"/>
+              </w:rPr>
+              <w:fldChar w:fldCharType="separate"/>
+            </w:r>
+            <w:r>
+              <w:rPr>
+                <w:noProof/>
+                <w:webHidden/>
+                <w:sz w:val="28"/>
+                <w:szCs w:val="28"/>
+              </w:rPr>
+              <w:t>4</w:t>
+            </w:r>
+            <w:r>
+              <w:rPr>
+                <w:noProof/>
+                <w:webHidden/>
+                <w:sz w:val="28"/>
+                <w:szCs w:val="28"/>
+              </w:rPr>
+              <w:fldChar w:fldCharType="end"/>
+            </w:r>
+          </w:hyperlink>
+        </w:p>
+        <w:p>
+          <w:pPr>
+            <w:pStyle w:val="31"/>
+            <w:tabs>
+              <w:tab w:val="right" w:leader="dot" w:pos="9345"/>
+            </w:tabs>
+            <w:rPr>
+              <w:rFonts w:eastAsiaTheme="minorEastAsia"/>
+              <w:noProof/>
+              <w:sz w:val="28"/>
+              <w:szCs w:val="28"/>
+              <w:lang w:eastAsia="ru-RU"/>
+            </w:rPr>
+          </w:pPr>
+          <w:hyperlink w:anchor="_Toc163728464" w:history="1">
+            <w:r>
+              <w:rPr>
+                <w:rStyle w:val="a4"/>
+                <w:noProof/>
+                <w:sz w:val="28"/>
+                <w:szCs w:val="28"/>
+                <w:lang w:val="en-US"/>
+              </w:rPr>
+              <w:t>7.2 Scripting</w:t>
+            </w:r>
+            <w:r>
+              <w:rPr>
+                <w:noProof/>
+                <w:webHidden/>
+                <w:sz w:val="28"/>
+                <w:szCs w:val="28"/>
+              </w:rPr>
+              <w:tab/>
+            </w:r>
+            <w:r>
+              <w:rPr>
+                <w:noProof/>
+                <w:webHidden/>
+                <w:sz w:val="28"/>
+                <w:szCs w:val="28"/>
+              </w:rPr>
+              <w:fldChar w:fldCharType="begin"/>
+            </w:r>
+            <w:r>
+              <w:rPr>
+                <w:noProof/>
+                <w:webHidden/>
+                <w:sz w:val="28"/>
+                <w:szCs w:val="28"/>
+              </w:rPr>
+              <w:instrText xml:space="preserve"> PAGEREF _Toc163728464 \h </w:instrText>
+            </w:r>
+            <w:r>
+              <w:rPr>
+                <w:noProof/>
+                <w:webHidden/>
+                <w:sz w:val="28"/>
+                <w:szCs w:val="28"/>
+              </w:rPr>
+            </w:r>
+            <w:r>
+              <w:rPr>
+                <w:noProof/>
+                <w:webHidden/>
+                <w:sz w:val="28"/>
+                <w:szCs w:val="28"/>
+              </w:rPr>
+              <w:fldChar w:fldCharType="separate"/>
+            </w:r>
+            <w:r>
+              <w:rPr>
+                <w:noProof/>
+                <w:webHidden/>
+                <w:sz w:val="28"/>
+                <w:szCs w:val="28"/>
+              </w:rPr>
+              <w:t>5</w:t>
+            </w:r>
+            <w:r>
+              <w:rPr>
+                <w:noProof/>
+                <w:webHidden/>
+                <w:sz w:val="28"/>
+                <w:szCs w:val="28"/>
+              </w:rPr>
+              <w:fldChar w:fldCharType="end"/>
+            </w:r>
+          </w:hyperlink>
+        </w:p>
+        <w:p>
+          <w:pPr>
+            <w:pStyle w:val="21"/>
+            <w:tabs>
+              <w:tab w:val="right" w:leader="dot" w:pos="9345"/>
+            </w:tabs>
+            <w:rPr>
+              <w:rFonts w:eastAsiaTheme="minorEastAsia"/>
+              <w:noProof/>
+              <w:lang w:eastAsia="ru-RU"/>
+            </w:rPr>
+          </w:pPr>
+          <w:hyperlink w:anchor="_Toc163728465" w:history="1">
+            <w:r>
+              <w:rPr>
+                <w:rStyle w:val="a4"/>
+                <w:noProof/>
+                <w:sz w:val="28"/>
+                <w:szCs w:val="28"/>
+                <w:lang w:val="en-US"/>
+              </w:rPr>
+              <w:t>8.  Conclus</w:t>
+            </w:r>
+            <w:r>
+              <w:rPr>
+                <w:rStyle w:val="a4"/>
+                <w:noProof/>
+                <w:sz w:val="28"/>
+                <w:szCs w:val="28"/>
+                <w:lang w:val="en-US"/>
+              </w:rPr>
+              <w:t>i</w:t>
+            </w:r>
+            <w:r>
+              <w:rPr>
+                <w:rStyle w:val="a4"/>
+                <w:noProof/>
+                <w:sz w:val="28"/>
+                <w:szCs w:val="28"/>
+                <w:lang w:val="en-US"/>
+              </w:rPr>
+              <w:t>on</w:t>
+            </w:r>
+            <w:r>
+              <w:rPr>
+                <w:noProof/>
+                <w:webHidden/>
+                <w:sz w:val="28"/>
+                <w:szCs w:val="28"/>
+              </w:rPr>
+              <w:tab/>
+            </w:r>
+            <w:r>
+              <w:rPr>
+                <w:noProof/>
+                <w:webHidden/>
+                <w:sz w:val="28"/>
+                <w:szCs w:val="28"/>
+              </w:rPr>
+              <w:fldChar w:fldCharType="begin"/>
+            </w:r>
+            <w:r>
+              <w:rPr>
+                <w:noProof/>
+                <w:webHidden/>
+                <w:sz w:val="28"/>
+                <w:szCs w:val="28"/>
+              </w:rPr>
+              <w:instrText xml:space="preserve"> PAGEREF _Toc163728465 \h </w:instrText>
+            </w:r>
+            <w:r>
+              <w:rPr>
+                <w:noProof/>
+                <w:webHidden/>
+                <w:sz w:val="28"/>
+                <w:szCs w:val="28"/>
+              </w:rPr>
+            </w:r>
+            <w:r>
+              <w:rPr>
+                <w:noProof/>
+                <w:webHidden/>
+                <w:sz w:val="28"/>
+                <w:szCs w:val="28"/>
+              </w:rPr>
+              <w:fldChar w:fldCharType="separate"/>
+            </w:r>
+            <w:r>
+              <w:rPr>
+                <w:noProof/>
+                <w:webHidden/>
+                <w:sz w:val="28"/>
+                <w:szCs w:val="28"/>
+              </w:rPr>
+              <w:t>5</w:t>
+            </w:r>
+            <w:r>
+              <w:rPr>
+                <w:noProof/>
+                <w:webHidden/>
+                <w:sz w:val="28"/>
+                <w:szCs w:val="28"/>
+              </w:rPr>
+              <w:fldChar w:fldCharType="end"/>
+            </w:r>
+          </w:hyperlink>
+        </w:p>
+        <w:p>
+          <w:r>
+            <w:fldChar w:fldCharType="end"/>
+          </w:r>
+        </w:p>
+      </w:sdtContent>
+    </w:sdt>
+    <w:p>
+      <w:pPr>
+        <w:pStyle w:val="a3"/>
+        <w:rPr>
+          <w:rFonts w:ascii="Times New Roman" w:hAnsi="Times New Roman" w:cs="Times New Roman"/>
+          <w:lang w:val="en-CA"/>
+        </w:rPr>
+      </w:pPr>
     </w:p>
     <w:p>
       <w:pPr>
+        <w:rPr>
+          <w:lang w:val="en-CA"/>
+        </w:rPr>
+      </w:pPr>
+    </w:p>
+    <w:p>
+      <w:pPr>
+        <w:rPr>
+          <w:lang w:val="en-CA"/>
+        </w:rPr>
+      </w:pPr>
+    </w:p>
+    <w:p>
+      <w:pPr>
+        <w:rPr>
+          <w:lang w:val="en-CA"/>
+        </w:rPr>
+      </w:pPr>
+    </w:p>
+    <w:p>
+      <w:pPr>
+        <w:rPr>
+          <w:lang w:val="en-CA"/>
+        </w:rPr>
+      </w:pPr>
+    </w:p>
+    <w:p>
+      <w:pPr>
+        <w:rPr>
+          <w:lang w:val="en-CA"/>
+        </w:rPr>
+      </w:pPr>
+    </w:p>
+    <w:p>
+      <w:pPr>
+        <w:rPr>
+          <w:lang w:val="en-CA"/>
+        </w:rPr>
+      </w:pPr>
+    </w:p>
+    <w:p>
+      <w:pPr>
+        <w:rPr>
+          <w:rFonts w:ascii="Times New Roman" w:hAnsi="Times New Roman" w:cs="Times New Roman"/>
+        </w:rPr>
+      </w:pPr>
+    </w:p>
+    <w:p>
+      <w:pPr>
+        <w:rPr>
+          <w:rFonts w:ascii="Times New Roman" w:hAnsi="Times New Roman" w:cs="Times New Roman"/>
+        </w:rPr>
+      </w:pPr>
+    </w:p>
+    <w:p>
+      <w:pPr>
+        <w:pStyle w:val="2"/>
         <w:jc w:val="center"/>
+        <w:rPr>
+          <w:sz w:val="32"/>
+          <w:szCs w:val="32"/>
+          <w:lang w:val="en-US"/>
+        </w:rPr>
+      </w:pPr>
+      <w:bookmarkStart w:id="0" w:name="_Toc163728292"/>
+      <w:bookmarkStart w:id="1" w:name="_Toc163728445"/>
+      <w:r>
+        <w:rPr>
+          <w:sz w:val="32"/>
+          <w:szCs w:val="32"/>
+          <w:lang w:val="en-US"/>
+        </w:rPr>
+        <w:t>1. Introduction</w:t>
+      </w:r>
+      <w:bookmarkEnd w:id="0"/>
+      <w:bookmarkEnd w:id="1"/>
+    </w:p>
+    <w:p>
+      <w:pPr>
+        <w:ind w:firstLine="709"/>
+        <w:jc w:val="both"/>
+        <w:rPr>
+          <w:rFonts w:ascii="Times New Roman" w:hAnsi="Times New Roman" w:cs="Times New Roman"/>
+          <w:sz w:val="28"/>
+          <w:szCs w:val="28"/>
+          <w:lang w:val="en-US"/>
+        </w:rPr>
+      </w:pPr>
+      <w:r>
+        <w:rPr>
+          <w:rFonts w:ascii="Times New Roman" w:hAnsi="Times New Roman" w:cs="Times New Roman"/>
+          <w:sz w:val="28"/>
+          <w:szCs w:val="28"/>
+          <w:lang w:val="en-US"/>
+        </w:rPr>
+        <w:t>"Galaxy Impact" is a 2D space shooter game designed for PC gaming enthusiasts, developed in C++ using the SFML (Simple and Fast Multimedia Library) for graphics and multimedia handling. This document outlines the technical aspects of the game's development, including architecture, mechanics, assets, and implementation details.</w:t>
+      </w:r>
+    </w:p>
+    <w:p>
+      <w:pPr>
+        <w:pStyle w:val="2"/>
+        <w:jc w:val="center"/>
+        <w:rPr>
+          <w:sz w:val="32"/>
+          <w:szCs w:val="32"/>
+          <w:lang w:val="en-US"/>
+        </w:rPr>
+      </w:pPr>
+      <w:bookmarkStart w:id="2" w:name="_Toc163728293"/>
+      <w:bookmarkStart w:id="3" w:name="_Toc163728446"/>
+      <w:r>
+        <w:rPr>
+          <w:sz w:val="32"/>
+          <w:szCs w:val="32"/>
+          <w:lang w:val="en-US"/>
+        </w:rPr>
+        <w:t>2. Game Architecture</w:t>
+      </w:r>
+      <w:bookmarkEnd w:id="2"/>
+      <w:bookmarkEnd w:id="3"/>
+    </w:p>
+    <w:p>
+      <w:pPr>
+        <w:pStyle w:val="3"/>
+        <w:rPr>
+          <w:sz w:val="28"/>
+          <w:szCs w:val="28"/>
+          <w:lang w:val="en-CA"/>
+        </w:rPr>
+      </w:pPr>
+      <w:bookmarkStart w:id="4" w:name="_Toc163728294"/>
+      <w:bookmarkStart w:id="5" w:name="_Toc163728447"/>
+      <w:r>
+        <w:rPr>
+          <w:sz w:val="28"/>
+          <w:szCs w:val="28"/>
+          <w:lang w:val="en-US"/>
+        </w:rPr>
+        <w:t>2.1 Platform</w:t>
+      </w:r>
+      <w:bookmarkEnd w:id="4"/>
+      <w:bookmarkEnd w:id="5"/>
+    </w:p>
+    <w:p>
+      <w:pPr>
+        <w:jc w:val="both"/>
         <w:rPr>
           <w:rFonts w:ascii="Times New Roman" w:hAnsi="Times New Roman" w:cs="Times New Roman"/>
           <w:b/>
@@ -264,7 +2350,379 @@
           <w:lang w:val="en-US"/>
         </w:rPr>
       </w:pPr>
-      <w:r>
+      <w:proofErr w:type="gramStart"/>
+      <w:r>
+        <w:rPr>
+          <w:rFonts w:ascii="Times New Roman" w:hAnsi="Times New Roman" w:cs="Times New Roman"/>
+          <w:sz w:val="28"/>
+          <w:szCs w:val="28"/>
+          <w:lang w:val="en-US"/>
+        </w:rPr>
+        <w:t xml:space="preserve">Developed for PC platforms, including Windows, </w:t>
+      </w:r>
+      <w:proofErr w:type="spellStart"/>
+      <w:r>
+        <w:rPr>
+          <w:rFonts w:ascii="Times New Roman" w:hAnsi="Times New Roman" w:cs="Times New Roman"/>
+          <w:sz w:val="28"/>
+          <w:szCs w:val="28"/>
+          <w:lang w:val="en-US"/>
+        </w:rPr>
+        <w:t>macOS</w:t>
+      </w:r>
+      <w:proofErr w:type="spellEnd"/>
+      <w:r>
+        <w:rPr>
+          <w:rFonts w:ascii="Times New Roman" w:hAnsi="Times New Roman" w:cs="Times New Roman"/>
+          <w:sz w:val="28"/>
+          <w:szCs w:val="28"/>
+          <w:lang w:val="en-US"/>
+        </w:rPr>
+        <w:t>, and Linux.</w:t>
+      </w:r>
+      <w:proofErr w:type="gramEnd"/>
+    </w:p>
+    <w:p>
+      <w:pPr>
+        <w:pStyle w:val="3"/>
+        <w:rPr>
+          <w:sz w:val="28"/>
+          <w:szCs w:val="28"/>
+          <w:lang w:val="en-US"/>
+        </w:rPr>
+      </w:pPr>
+      <w:bookmarkStart w:id="6" w:name="_Toc163728295"/>
+      <w:bookmarkStart w:id="7" w:name="_Toc163728448"/>
+      <w:r>
+        <w:rPr>
+          <w:sz w:val="28"/>
+          <w:szCs w:val="28"/>
+          <w:lang w:val="en-US"/>
+        </w:rPr>
+        <w:t>2.2 Engine</w:t>
+      </w:r>
+      <w:bookmarkEnd w:id="6"/>
+      <w:bookmarkEnd w:id="7"/>
+    </w:p>
+    <w:p>
+      <w:pPr>
+        <w:tabs>
+          <w:tab w:val="num" w:pos="720"/>
+        </w:tabs>
+        <w:jc w:val="both"/>
+        <w:rPr>
+          <w:rFonts w:ascii="Times New Roman" w:hAnsi="Times New Roman" w:cs="Times New Roman"/>
+          <w:sz w:val="28"/>
+          <w:szCs w:val="28"/>
+          <w:lang w:val="en-US"/>
+        </w:rPr>
+      </w:pPr>
+      <w:r>
+        <w:rPr>
+          <w:rFonts w:ascii="Times New Roman" w:hAnsi="Times New Roman" w:cs="Times New Roman"/>
+          <w:sz w:val="28"/>
+          <w:szCs w:val="28"/>
+          <w:lang w:val="en-US"/>
+        </w:rPr>
+        <w:t>SFML (Simple and Fa</w:t>
+      </w:r>
+      <w:r>
+        <w:rPr>
+          <w:rFonts w:ascii="Times New Roman" w:hAnsi="Times New Roman" w:cs="Times New Roman"/>
+          <w:sz w:val="28"/>
+          <w:szCs w:val="28"/>
+          <w:lang w:val="en-US"/>
+        </w:rPr>
+        <w:t>st Multimedia Library) version 2.6.1</w:t>
+      </w:r>
+      <w:r>
+        <w:rPr>
+          <w:rFonts w:ascii="Times New Roman" w:hAnsi="Times New Roman" w:cs="Times New Roman"/>
+          <w:sz w:val="28"/>
+          <w:szCs w:val="28"/>
+          <w:lang w:val="en-US"/>
+        </w:rPr>
+        <w:t xml:space="preserve"> is used for graphics, audio, and input handling.</w:t>
+      </w:r>
+    </w:p>
+    <w:p>
+      <w:pPr>
+        <w:pStyle w:val="3"/>
+        <w:rPr>
+          <w:sz w:val="28"/>
+          <w:szCs w:val="28"/>
+          <w:lang w:val="en-US"/>
+        </w:rPr>
+      </w:pPr>
+      <w:bookmarkStart w:id="8" w:name="_Toc163728296"/>
+      <w:bookmarkStart w:id="9" w:name="_Toc163728449"/>
+      <w:r>
+        <w:rPr>
+          <w:sz w:val="28"/>
+          <w:szCs w:val="28"/>
+          <w:lang w:val="en-US"/>
+        </w:rPr>
+        <w:t>2.3 Programming Language</w:t>
+      </w:r>
+      <w:bookmarkEnd w:id="8"/>
+      <w:bookmarkEnd w:id="9"/>
+    </w:p>
+    <w:p>
+      <w:pPr>
+        <w:jc w:val="both"/>
+        <w:rPr>
+          <w:rFonts w:ascii="Times New Roman" w:hAnsi="Times New Roman" w:cs="Times New Roman"/>
+          <w:sz w:val="28"/>
+          <w:szCs w:val="28"/>
+          <w:lang w:val="en-US"/>
+        </w:rPr>
+      </w:pPr>
+      <w:r>
+        <w:rPr>
+          <w:rFonts w:ascii="Times New Roman" w:hAnsi="Times New Roman" w:cs="Times New Roman"/>
+          <w:sz w:val="28"/>
+          <w:szCs w:val="28"/>
+          <w:lang w:val="en-US"/>
+        </w:rPr>
+        <w:t>C++ is the primary programming language for game logic and mechanics implementation.</w:t>
+      </w:r>
+    </w:p>
+    <w:p>
+      <w:pPr>
+        <w:pStyle w:val="2"/>
+        <w:jc w:val="center"/>
+        <w:rPr>
+          <w:sz w:val="32"/>
+          <w:szCs w:val="32"/>
+          <w:lang w:val="en-US"/>
+        </w:rPr>
+      </w:pPr>
+      <w:bookmarkStart w:id="10" w:name="_Toc163728297"/>
+      <w:bookmarkStart w:id="11" w:name="_Toc163728450"/>
+      <w:r>
+        <w:rPr>
+          <w:sz w:val="32"/>
+          <w:szCs w:val="32"/>
+          <w:lang w:val="en-US"/>
+        </w:rPr>
+        <w:t xml:space="preserve">3. </w:t>
+      </w:r>
+      <w:proofErr w:type="spellStart"/>
+      <w:r>
+        <w:rPr>
+          <w:sz w:val="32"/>
+          <w:szCs w:val="32"/>
+          <w:lang w:val="en-US"/>
+        </w:rPr>
+        <w:t>Gameplay</w:t>
+      </w:r>
+      <w:proofErr w:type="spellEnd"/>
+      <w:r>
+        <w:rPr>
+          <w:sz w:val="32"/>
+          <w:szCs w:val="32"/>
+          <w:lang w:val="en-US"/>
+        </w:rPr>
+        <w:t xml:space="preserve"> </w:t>
+      </w:r>
+      <w:proofErr w:type="spellStart"/>
+      <w:r>
+        <w:rPr>
+          <w:sz w:val="32"/>
+          <w:szCs w:val="32"/>
+          <w:lang w:val="en-US"/>
+        </w:rPr>
+        <w:t>Mechanics</w:t>
+      </w:r>
+      <w:bookmarkEnd w:id="10"/>
+      <w:bookmarkEnd w:id="11"/>
+      <w:proofErr w:type="spellEnd"/>
+    </w:p>
+    <w:p>
+      <w:pPr>
+        <w:pStyle w:val="3"/>
+        <w:rPr>
+          <w:sz w:val="28"/>
+          <w:szCs w:val="28"/>
+          <w:lang w:val="en-US"/>
+        </w:rPr>
+      </w:pPr>
+      <w:bookmarkStart w:id="12" w:name="_Toc163728298"/>
+      <w:bookmarkStart w:id="13" w:name="_Toc163728451"/>
+      <w:r>
+        <w:rPr>
+          <w:sz w:val="28"/>
+          <w:szCs w:val="28"/>
+          <w:lang w:val="en-US"/>
+        </w:rPr>
+        <w:t xml:space="preserve">3.1 </w:t>
+      </w:r>
+      <w:proofErr w:type="spellStart"/>
+      <w:r>
+        <w:rPr>
+          <w:sz w:val="28"/>
+          <w:szCs w:val="28"/>
+          <w:lang w:val="en-US"/>
+        </w:rPr>
+        <w:t>Player</w:t>
+      </w:r>
+      <w:proofErr w:type="spellEnd"/>
+      <w:r>
+        <w:rPr>
+          <w:sz w:val="28"/>
+          <w:szCs w:val="28"/>
+          <w:lang w:val="en-US"/>
+        </w:rPr>
+        <w:t xml:space="preserve"> </w:t>
+      </w:r>
+      <w:proofErr w:type="spellStart"/>
+      <w:r>
+        <w:rPr>
+          <w:sz w:val="28"/>
+          <w:szCs w:val="28"/>
+          <w:lang w:val="en-US"/>
+        </w:rPr>
+        <w:t>Controls</w:t>
+      </w:r>
+      <w:bookmarkEnd w:id="12"/>
+      <w:bookmarkEnd w:id="13"/>
+      <w:proofErr w:type="spellEnd"/>
+    </w:p>
+    <w:p>
+      <w:pPr>
+        <w:ind w:left="360"/>
+        <w:jc w:val="both"/>
+        <w:rPr>
+          <w:rFonts w:ascii="Times New Roman" w:hAnsi="Times New Roman" w:cs="Times New Roman"/>
+          <w:sz w:val="28"/>
+          <w:szCs w:val="28"/>
+          <w:lang w:val="en-US"/>
+        </w:rPr>
+      </w:pPr>
+      <w:r>
+        <w:rPr>
+          <w:rFonts w:ascii="Times New Roman" w:hAnsi="Times New Roman" w:cs="Times New Roman"/>
+          <w:sz w:val="28"/>
+          <w:szCs w:val="28"/>
+          <w:lang w:val="en-US"/>
+        </w:rPr>
+        <w:t>Directional movement: Arrow keys or WASD keys</w:t>
+      </w:r>
+    </w:p>
+    <w:p>
+      <w:pPr>
+        <w:ind w:left="360"/>
+        <w:jc w:val="both"/>
+        <w:rPr>
+          <w:rFonts w:ascii="Times New Roman" w:hAnsi="Times New Roman" w:cs="Times New Roman"/>
+          <w:sz w:val="28"/>
+          <w:szCs w:val="28"/>
+          <w:lang w:val="en-US"/>
+        </w:rPr>
+      </w:pPr>
+      <w:r>
+        <w:rPr>
+          <w:rFonts w:ascii="Times New Roman" w:hAnsi="Times New Roman" w:cs="Times New Roman"/>
+          <w:sz w:val="28"/>
+          <w:szCs w:val="28"/>
+          <w:lang w:val="en-US"/>
+        </w:rPr>
+        <w:t>Shooting: Enter key</w:t>
+      </w:r>
+    </w:p>
+    <w:p>
+      <w:pPr>
+        <w:ind w:left="360"/>
+        <w:jc w:val="both"/>
+        <w:rPr>
+          <w:rFonts w:ascii="Times New Roman" w:hAnsi="Times New Roman" w:cs="Times New Roman"/>
+          <w:sz w:val="28"/>
+          <w:szCs w:val="28"/>
+          <w:lang w:val="en-US"/>
+        </w:rPr>
+      </w:pPr>
+      <w:r>
+        <w:rPr>
+          <w:rFonts w:ascii="Times New Roman" w:hAnsi="Times New Roman" w:cs="Times New Roman"/>
+          <w:sz w:val="28"/>
+          <w:szCs w:val="28"/>
+          <w:lang w:val="en-US"/>
+        </w:rPr>
+        <w:t xml:space="preserve">Launching missiles: Spacebar </w:t>
+      </w:r>
+    </w:p>
+    <w:p>
+      <w:pPr>
+        <w:pStyle w:val="3"/>
+        <w:rPr>
+          <w:sz w:val="28"/>
+          <w:szCs w:val="28"/>
+          <w:lang w:val="en-US"/>
+        </w:rPr>
+      </w:pPr>
+      <w:bookmarkStart w:id="14" w:name="_Toc163728299"/>
+      <w:bookmarkStart w:id="15" w:name="_Toc163728452"/>
+      <w:r>
+        <w:rPr>
+          <w:sz w:val="28"/>
+          <w:szCs w:val="28"/>
+          <w:lang w:val="en-US"/>
+        </w:rPr>
+        <w:t>3.2</w:t>
+      </w:r>
+      <w:r>
+        <w:rPr>
+          <w:sz w:val="28"/>
+          <w:szCs w:val="28"/>
+          <w:lang w:val="en-US"/>
+        </w:rPr>
+        <w:t xml:space="preserve"> Enemy AI</w:t>
+      </w:r>
+      <w:bookmarkEnd w:id="14"/>
+      <w:bookmarkEnd w:id="15"/>
+    </w:p>
+    <w:p>
+      <w:pPr>
+        <w:ind w:left="360"/>
+        <w:jc w:val="both"/>
+        <w:rPr>
+          <w:rFonts w:ascii="Times New Roman" w:hAnsi="Times New Roman" w:cs="Times New Roman"/>
+          <w:sz w:val="28"/>
+          <w:szCs w:val="28"/>
+          <w:lang w:val="en-US"/>
+        </w:rPr>
+      </w:pPr>
+      <w:r>
+        <w:rPr>
+          <w:rFonts w:ascii="Times New Roman" w:hAnsi="Times New Roman" w:cs="Times New Roman"/>
+          <w:sz w:val="28"/>
+          <w:szCs w:val="28"/>
+          <w:lang w:val="en-US"/>
+        </w:rPr>
+        <w:t>Regular enemies exhibit diverse attack patterns, including linear and non-linear movements.</w:t>
+      </w:r>
+      <w:r>
+        <w:rPr>
+          <w:rFonts w:ascii="Times New Roman" w:hAnsi="Times New Roman" w:cs="Times New Roman"/>
+          <w:sz w:val="28"/>
+          <w:szCs w:val="28"/>
+          <w:lang w:val="en-US"/>
+        </w:rPr>
+        <w:t xml:space="preserve"> </w:t>
+      </w:r>
+      <w:r>
+        <w:rPr>
+          <w:rFonts w:ascii="Times New Roman" w:hAnsi="Times New Roman" w:cs="Times New Roman"/>
+          <w:sz w:val="28"/>
+          <w:szCs w:val="28"/>
+          <w:lang w:val="en-US"/>
+        </w:rPr>
+        <w:t>Boss encounters feature complex attack strategies and multiple phases.</w:t>
+      </w:r>
+    </w:p>
+    <w:p>
+      <w:pPr>
+        <w:jc w:val="center"/>
         <w:rPr>
           <w:rFonts w:ascii="Times New Roman" w:hAnsi="Times New Roman" w:cs="Times New Roman"/>
           <w:b/>
@@ -273,30 +2731,7 @@
           <w:szCs w:val="32"/>
           <w:lang w:val="en-US"/>
         </w:rPr>
-        <w:lastRenderedPageBreak/>
-        <w:t>1. Introduction</w:t>
-      </w:r>
-    </w:p>
-    <w:p>
-      <w:pPr>
-        <w:ind w:firstLine="709"/>
-        <w:jc w:val="both"/>
-        <w:rPr>
-          <w:rFonts w:ascii="Times New Roman" w:hAnsi="Times New Roman" w:cs="Times New Roman"/>
-          <w:sz w:val="28"/>
-          <w:szCs w:val="28"/>
-          <w:lang w:val="en-US"/>
-        </w:rPr>
-      </w:pPr>
-      <w:r>
-        <w:rPr>
-          <w:rFonts w:ascii="Times New Roman" w:hAnsi="Times New Roman" w:cs="Times New Roman"/>
-          <w:sz w:val="28"/>
-          <w:szCs w:val="28"/>
-          <w:lang w:val="en-US"/>
-        </w:rPr>
-        <w:t>"Galaxy Impact" is a 2D space shooter game designed for PC gaming enthusiasts, developed in C++ using the SFML (Simple and Fast Multimedia Library) for graphics and multimedia handling. This document outlines the technical aspects of the game's development, including architecture, mechanics, assets, and implementation details.</w:t>
-      </w:r>
+      </w:pPr>
     </w:p>
     <w:p>
       <w:pPr>
@@ -310,7 +2745,9 @@
           <w:lang w:val="en-US"/>
         </w:rPr>
       </w:pPr>
-      <w:r>
+    </w:p>
+    <w:p>
+      <w:pPr>
         <w:rPr>
           <w:rFonts w:ascii="Times New Roman" w:hAnsi="Times New Roman" w:cs="Times New Roman"/>
           <w:b/>
@@ -319,22 +2756,22 @@
           <w:szCs w:val="32"/>
           <w:lang w:val="en-US"/>
         </w:rPr>
-        <w:t>2. Game Architecture</w:t>
-      </w:r>
+      </w:pPr>
     </w:p>
     <w:p>
       <w:pPr>
-        <w:jc w:val="both"/>
         <w:rPr>
           <w:rFonts w:ascii="Times New Roman" w:hAnsi="Times New Roman" w:cs="Times New Roman"/>
           <w:b/>
           <w:bCs/>
           <w:sz w:val="32"/>
           <w:szCs w:val="32"/>
-          <w:lang w:val="en-CA"/>
-        </w:rPr>
-      </w:pPr>
-      <w:r>
+          <w:lang w:val="en-US"/>
+        </w:rPr>
+      </w:pPr>
+    </w:p>
+    <w:p>
+      <w:pPr>
         <w:rPr>
           <w:rFonts w:ascii="Times New Roman" w:hAnsi="Times New Roman" w:cs="Times New Roman"/>
           <w:b/>
@@ -343,21 +2780,147 @@
           <w:szCs w:val="32"/>
           <w:lang w:val="en-US"/>
         </w:rPr>
-        <w:t>2.1 Platform</w:t>
-      </w:r>
+      </w:pPr>
     </w:p>
     <w:p>
       <w:pPr>
-        <w:jc w:val="both"/>
-        <w:rPr>
-          <w:rFonts w:ascii="Times New Roman" w:hAnsi="Times New Roman" w:cs="Times New Roman"/>
-          <w:b/>
-          <w:bCs/>
+        <w:pStyle w:val="2"/>
+        <w:jc w:val="center"/>
+        <w:rPr>
           <w:sz w:val="32"/>
           <w:szCs w:val="32"/>
           <w:lang w:val="en-US"/>
         </w:rPr>
       </w:pPr>
+      <w:bookmarkStart w:id="16" w:name="_Toc163728300"/>
+      <w:bookmarkStart w:id="17" w:name="_Toc163728453"/>
+      <w:r>
+        <w:rPr>
+          <w:sz w:val="32"/>
+          <w:szCs w:val="32"/>
+          <w:lang w:val="en-US"/>
+        </w:rPr>
+        <w:t>4. Art Assets</w:t>
+      </w:r>
+      <w:bookmarkEnd w:id="16"/>
+      <w:bookmarkEnd w:id="17"/>
+    </w:p>
+    <w:p>
+      <w:pPr>
+        <w:pStyle w:val="3"/>
+        <w:rPr>
+          <w:sz w:val="28"/>
+          <w:szCs w:val="28"/>
+          <w:lang w:val="en-US"/>
+        </w:rPr>
+      </w:pPr>
+      <w:bookmarkStart w:id="18" w:name="_Toc163728301"/>
+      <w:bookmarkStart w:id="19" w:name="_Toc163728454"/>
+      <w:r>
+        <w:rPr>
+          <w:sz w:val="28"/>
+          <w:szCs w:val="28"/>
+          <w:lang w:val="en-US"/>
+        </w:rPr>
+        <w:t>4.1 Visual Style</w:t>
+      </w:r>
+      <w:bookmarkEnd w:id="18"/>
+      <w:bookmarkEnd w:id="19"/>
+    </w:p>
+    <w:p>
+      <w:pPr>
+        <w:ind w:left="360"/>
+        <w:jc w:val="both"/>
+        <w:rPr>
+          <w:rFonts w:ascii="Times New Roman" w:hAnsi="Times New Roman" w:cs="Times New Roman"/>
+          <w:sz w:val="28"/>
+          <w:szCs w:val="28"/>
+          <w:lang w:val="en-US"/>
+        </w:rPr>
+      </w:pPr>
+      <w:r>
+        <w:rPr>
+          <w:rFonts w:ascii="Times New Roman" w:hAnsi="Times New Roman" w:cs="Times New Roman"/>
+          <w:sz w:val="28"/>
+          <w:szCs w:val="28"/>
+          <w:lang w:val="en-US"/>
+        </w:rPr>
+        <w:t>Classic 8-bit graphics combined with modern visual effects using SFML.</w:t>
+      </w:r>
+      <w:r>
+        <w:rPr>
+          <w:rFonts w:ascii="Times New Roman" w:hAnsi="Times New Roman" w:cs="Times New Roman"/>
+          <w:sz w:val="28"/>
+          <w:szCs w:val="28"/>
+          <w:lang w:val="en-US"/>
+        </w:rPr>
+        <w:t xml:space="preserve"> </w:t>
+      </w:r>
+      <w:r>
+        <w:rPr>
+          <w:rFonts w:ascii="Times New Roman" w:hAnsi="Times New Roman" w:cs="Times New Roman"/>
+          <w:sz w:val="28"/>
+          <w:szCs w:val="28"/>
+          <w:lang w:val="en-US"/>
+        </w:rPr>
+        <w:t>Spaceships, enemies, and environments designed to evoke nostalgia while maintaining visual appeal.</w:t>
+      </w:r>
+    </w:p>
+    <w:p>
+      <w:pPr>
+        <w:pStyle w:val="2"/>
+        <w:jc w:val="center"/>
+        <w:rPr>
+          <w:sz w:val="32"/>
+          <w:szCs w:val="32"/>
+          <w:lang w:val="en-US"/>
+        </w:rPr>
+      </w:pPr>
+      <w:bookmarkStart w:id="20" w:name="_Toc163728302"/>
+      <w:bookmarkStart w:id="21" w:name="_Toc163728455"/>
+      <w:r>
+        <w:rPr>
+          <w:sz w:val="32"/>
+          <w:szCs w:val="32"/>
+          <w:lang w:val="en-US"/>
+        </w:rPr>
+        <w:t>4.2 Sound Design</w:t>
+      </w:r>
+      <w:bookmarkEnd w:id="20"/>
+      <w:bookmarkEnd w:id="21"/>
+    </w:p>
+    <w:p>
+      <w:pPr>
+        <w:tabs>
+          <w:tab w:val="num" w:pos="720"/>
+        </w:tabs>
+        <w:ind w:left="360"/>
+        <w:jc w:val="both"/>
+        <w:rPr>
+          <w:rFonts w:ascii="Times New Roman" w:hAnsi="Times New Roman" w:cs="Times New Roman"/>
+          <w:sz w:val="28"/>
+          <w:szCs w:val="28"/>
+          <w:lang w:val="en-US"/>
+        </w:rPr>
+      </w:pPr>
+      <w:r>
+        <w:rPr>
+          <w:rFonts w:ascii="Times New Roman" w:hAnsi="Times New Roman" w:cs="Times New Roman"/>
+          <w:sz w:val="28"/>
+          <w:szCs w:val="28"/>
+          <w:lang w:val="en-US"/>
+        </w:rPr>
+        <w:t>Dynamic soundtrack and sound effects implemented using SFML audio module.</w:t>
+      </w:r>
+      <w:r>
+        <w:rPr>
+          <w:rFonts w:ascii="Times New Roman" w:hAnsi="Times New Roman" w:cs="Times New Roman"/>
+          <w:sz w:val="28"/>
+          <w:szCs w:val="28"/>
+          <w:lang w:val="en-US"/>
+        </w:rPr>
+        <w:t xml:space="preserve"> Sound effects include player and </w:t>
+      </w:r>
       <w:proofErr w:type="gramStart"/>
       <w:r>
         <w:rPr>
@@ -366,263 +2929,615 @@
           <w:szCs w:val="28"/>
           <w:lang w:val="en-US"/>
         </w:rPr>
-        <w:t xml:space="preserve">Developed for PC platforms, including Windows, </w:t>
+        <w:t>enemies</w:t>
+      </w:r>
+      <w:proofErr w:type="gramEnd"/>
+      <w:r>
+        <w:rPr>
+          <w:rFonts w:ascii="Times New Roman" w:hAnsi="Times New Roman" w:cs="Times New Roman"/>
+          <w:sz w:val="28"/>
+          <w:szCs w:val="28"/>
+          <w:lang w:val="en-US"/>
+        </w:rPr>
+        <w:t xml:space="preserve"> weapon sounds including</w:t>
+      </w:r>
+      <w:r>
+        <w:rPr>
+          <w:rFonts w:ascii="Times New Roman" w:hAnsi="Times New Roman" w:cs="Times New Roman"/>
+          <w:sz w:val="28"/>
+          <w:szCs w:val="28"/>
+          <w:lang w:val="en-US"/>
+        </w:rPr>
+        <w:t xml:space="preserve"> laser blasts,</w:t>
+      </w:r>
+      <w:r>
+        <w:rPr>
+          <w:rFonts w:ascii="Times New Roman" w:hAnsi="Times New Roman" w:cs="Times New Roman"/>
+          <w:sz w:val="28"/>
+          <w:szCs w:val="28"/>
+          <w:lang w:val="en-US"/>
+        </w:rPr>
+        <w:t xml:space="preserve"> enemies special abilities</w:t>
+      </w:r>
+      <w:r>
+        <w:rPr>
+          <w:rFonts w:ascii="Times New Roman" w:hAnsi="Times New Roman" w:cs="Times New Roman"/>
+          <w:sz w:val="28"/>
+          <w:szCs w:val="28"/>
+          <w:lang w:val="en-US"/>
+        </w:rPr>
+        <w:t xml:space="preserve"> and ambient noises of the galactic environment.</w:t>
+      </w:r>
+    </w:p>
+    <w:p>
+      <w:pPr>
+        <w:pStyle w:val="2"/>
+        <w:jc w:val="center"/>
+        <w:rPr>
+          <w:sz w:val="32"/>
+          <w:szCs w:val="32"/>
+          <w:lang w:val="en-US"/>
+        </w:rPr>
+      </w:pPr>
+      <w:bookmarkStart w:id="22" w:name="_Toc163728303"/>
+      <w:bookmarkStart w:id="23" w:name="_Toc163728456"/>
+      <w:r>
+        <w:rPr>
+          <w:sz w:val="32"/>
+          <w:szCs w:val="32"/>
+          <w:lang w:val="en-US"/>
+        </w:rPr>
+        <w:t xml:space="preserve">5. </w:t>
       </w:r>
       <w:proofErr w:type="spellStart"/>
       <w:r>
         <w:rPr>
-          <w:rFonts w:ascii="Times New Roman" w:hAnsi="Times New Roman" w:cs="Times New Roman"/>
-          <w:sz w:val="28"/>
-          <w:szCs w:val="28"/>
-          <w:lang w:val="en-US"/>
-        </w:rPr>
-        <w:t>macOS</w:t>
+          <w:sz w:val="32"/>
+          <w:szCs w:val="32"/>
+          <w:lang w:val="en-US"/>
+        </w:rPr>
+        <w:t>Game</w:t>
       </w:r>
       <w:proofErr w:type="spellEnd"/>
       <w:r>
         <w:rPr>
-          <w:rFonts w:ascii="Times New Roman" w:hAnsi="Times New Roman" w:cs="Times New Roman"/>
-          <w:sz w:val="28"/>
-          <w:szCs w:val="28"/>
-          <w:lang w:val="en-US"/>
-        </w:rPr>
-        <w:t>, and Linux.</w:t>
+          <w:sz w:val="32"/>
+          <w:szCs w:val="32"/>
+          <w:lang w:val="en-US"/>
+        </w:rPr>
+        <w:t xml:space="preserve"> </w:t>
+      </w:r>
+      <w:proofErr w:type="spellStart"/>
+      <w:r>
+        <w:rPr>
+          <w:sz w:val="32"/>
+          <w:szCs w:val="32"/>
+          <w:lang w:val="en-US"/>
+        </w:rPr>
+        <w:t>Structure</w:t>
+      </w:r>
+      <w:bookmarkEnd w:id="22"/>
+      <w:bookmarkEnd w:id="23"/>
+      <w:proofErr w:type="spellEnd"/>
+    </w:p>
+    <w:p>
+      <w:pPr>
+        <w:pStyle w:val="3"/>
+        <w:rPr>
+          <w:sz w:val="28"/>
+          <w:szCs w:val="28"/>
+          <w:lang w:val="en-US"/>
+        </w:rPr>
+      </w:pPr>
+      <w:bookmarkStart w:id="24" w:name="_Toc163728304"/>
+      <w:bookmarkStart w:id="25" w:name="_Toc163728457"/>
+      <w:r>
+        <w:rPr>
+          <w:sz w:val="28"/>
+          <w:szCs w:val="28"/>
+          <w:lang w:val="en-US"/>
+        </w:rPr>
+        <w:t xml:space="preserve">5.1 </w:t>
+      </w:r>
+      <w:proofErr w:type="spellStart"/>
+      <w:r>
+        <w:rPr>
+          <w:sz w:val="28"/>
+          <w:szCs w:val="28"/>
+          <w:lang w:val="en-US"/>
+        </w:rPr>
+        <w:t>Levels</w:t>
+      </w:r>
+      <w:bookmarkEnd w:id="24"/>
+      <w:bookmarkEnd w:id="25"/>
+      <w:proofErr w:type="spellEnd"/>
+    </w:p>
+    <w:p>
+      <w:pPr>
+        <w:tabs>
+          <w:tab w:val="num" w:pos="720"/>
+        </w:tabs>
+        <w:ind w:left="360"/>
+        <w:jc w:val="both"/>
+        <w:rPr>
+          <w:rFonts w:ascii="Times New Roman" w:hAnsi="Times New Roman" w:cs="Times New Roman"/>
+          <w:sz w:val="28"/>
+          <w:szCs w:val="28"/>
+          <w:lang w:val="en-US"/>
+        </w:rPr>
+      </w:pPr>
+      <w:proofErr w:type="gramStart"/>
+      <w:r>
+        <w:rPr>
+          <w:rFonts w:ascii="Times New Roman" w:hAnsi="Times New Roman" w:cs="Times New Roman"/>
+          <w:sz w:val="28"/>
+          <w:szCs w:val="28"/>
+          <w:lang w:val="en-US"/>
+        </w:rPr>
+        <w:t>Structured progression with increasing difficulty.</w:t>
+      </w:r>
+      <w:proofErr w:type="gramEnd"/>
+      <w:r>
+        <w:rPr>
+          <w:rFonts w:ascii="Times New Roman" w:hAnsi="Times New Roman" w:cs="Times New Roman"/>
+          <w:sz w:val="28"/>
+          <w:szCs w:val="28"/>
+          <w:lang w:val="en-US"/>
+        </w:rPr>
+        <w:t xml:space="preserve"> </w:t>
+      </w:r>
+      <w:r>
+        <w:rPr>
+          <w:rFonts w:ascii="Times New Roman" w:hAnsi="Times New Roman" w:cs="Times New Roman"/>
+          <w:sz w:val="28"/>
+          <w:szCs w:val="28"/>
+          <w:lang w:val="en-US"/>
+        </w:rPr>
+        <w:t>Each level presents unique challenges, enemies, and environments.</w:t>
+      </w:r>
+    </w:p>
+    <w:p>
+      <w:pPr>
+        <w:pStyle w:val="3"/>
+        <w:rPr>
+          <w:sz w:val="28"/>
+          <w:szCs w:val="28"/>
+          <w:lang w:val="en-US"/>
+        </w:rPr>
+      </w:pPr>
+      <w:bookmarkStart w:id="26" w:name="_Toc163728305"/>
+      <w:bookmarkStart w:id="27" w:name="_Toc163728458"/>
+      <w:r>
+        <w:rPr>
+          <w:sz w:val="28"/>
+          <w:szCs w:val="28"/>
+          <w:lang w:val="en-US"/>
+        </w:rPr>
+        <w:t>5.2 Narrative</w:t>
+      </w:r>
+      <w:bookmarkEnd w:id="26"/>
+      <w:bookmarkEnd w:id="27"/>
+    </w:p>
+    <w:p>
+      <w:pPr>
+        <w:tabs>
+          <w:tab w:val="num" w:pos="720"/>
+        </w:tabs>
+        <w:ind w:left="360"/>
+        <w:jc w:val="both"/>
+        <w:rPr>
+          <w:rFonts w:ascii="Times New Roman" w:hAnsi="Times New Roman" w:cs="Times New Roman"/>
+          <w:sz w:val="28"/>
+          <w:szCs w:val="28"/>
+          <w:lang w:val="en-US"/>
+        </w:rPr>
+      </w:pPr>
+      <w:r>
+        <w:rPr>
+          <w:rFonts w:ascii="Times New Roman" w:hAnsi="Times New Roman" w:cs="Times New Roman"/>
+          <w:sz w:val="28"/>
+          <w:szCs w:val="28"/>
+          <w:lang w:val="en-US"/>
+        </w:rPr>
+        <w:t>More challenges and enemies arise as player</w:t>
+      </w:r>
+      <w:r>
+        <w:rPr>
+          <w:rFonts w:ascii="Times New Roman" w:hAnsi="Times New Roman" w:cs="Times New Roman"/>
+          <w:sz w:val="28"/>
+          <w:szCs w:val="28"/>
+          <w:lang w:val="en-US"/>
+        </w:rPr>
+        <w:t xml:space="preserve"> progress</w:t>
+      </w:r>
+      <w:r>
+        <w:rPr>
+          <w:rFonts w:ascii="Times New Roman" w:hAnsi="Times New Roman" w:cs="Times New Roman"/>
+          <w:sz w:val="28"/>
+          <w:szCs w:val="28"/>
+          <w:lang w:val="en-US"/>
+        </w:rPr>
+        <w:t>es</w:t>
+      </w:r>
+      <w:r>
+        <w:rPr>
+          <w:rFonts w:ascii="Times New Roman" w:hAnsi="Times New Roman" w:cs="Times New Roman"/>
+          <w:sz w:val="28"/>
+          <w:szCs w:val="28"/>
+          <w:lang w:val="en-US"/>
+        </w:rPr>
+        <w:t xml:space="preserve"> through levels, providing a sense of purpose and</w:t>
+      </w:r>
+      <w:r>
+        <w:rPr>
+          <w:rFonts w:ascii="Times New Roman" w:hAnsi="Times New Roman" w:cs="Times New Roman"/>
+          <w:sz w:val="28"/>
+          <w:szCs w:val="28"/>
+          <w:lang w:val="en-US"/>
+        </w:rPr>
+        <w:t xml:space="preserve"> excitement emotions</w:t>
+      </w:r>
+      <w:r>
+        <w:rPr>
+          <w:rFonts w:ascii="Times New Roman" w:hAnsi="Times New Roman" w:cs="Times New Roman"/>
+          <w:sz w:val="28"/>
+          <w:szCs w:val="28"/>
+          <w:lang w:val="en-US"/>
+        </w:rPr>
+        <w:t>.</w:t>
+      </w:r>
+    </w:p>
+    <w:p>
+      <w:pPr>
+        <w:pStyle w:val="2"/>
+        <w:jc w:val="center"/>
+        <w:rPr>
+          <w:sz w:val="32"/>
+          <w:szCs w:val="32"/>
+          <w:lang w:val="en-US"/>
+        </w:rPr>
+      </w:pPr>
+      <w:bookmarkStart w:id="28" w:name="_Toc163728306"/>
+      <w:bookmarkStart w:id="29" w:name="_Toc163728459"/>
+      <w:r>
+        <w:rPr>
+          <w:sz w:val="32"/>
+          <w:szCs w:val="32"/>
+          <w:lang w:val="en-US"/>
+        </w:rPr>
+        <w:t xml:space="preserve">6. </w:t>
+      </w:r>
+      <w:proofErr w:type="spellStart"/>
+      <w:r>
+        <w:rPr>
+          <w:sz w:val="32"/>
+          <w:szCs w:val="32"/>
+          <w:lang w:val="en-US"/>
+        </w:rPr>
+        <w:t>User</w:t>
+      </w:r>
+      <w:proofErr w:type="spellEnd"/>
+      <w:r>
+        <w:rPr>
+          <w:sz w:val="32"/>
+          <w:szCs w:val="32"/>
+          <w:lang w:val="en-US"/>
+        </w:rPr>
+        <w:t xml:space="preserve"> </w:t>
+      </w:r>
+      <w:proofErr w:type="spellStart"/>
+      <w:r>
+        <w:rPr>
+          <w:sz w:val="32"/>
+          <w:szCs w:val="32"/>
+          <w:lang w:val="en-US"/>
+        </w:rPr>
+        <w:t>Interface</w:t>
+      </w:r>
+      <w:bookmarkEnd w:id="28"/>
+      <w:bookmarkEnd w:id="29"/>
+      <w:proofErr w:type="spellEnd"/>
+    </w:p>
+    <w:p>
+      <w:pPr>
+        <w:pStyle w:val="3"/>
+        <w:rPr>
+          <w:sz w:val="28"/>
+          <w:szCs w:val="28"/>
+          <w:lang w:val="en-US"/>
+        </w:rPr>
+      </w:pPr>
+      <w:bookmarkStart w:id="30" w:name="_Toc163728307"/>
+      <w:bookmarkStart w:id="31" w:name="_Toc163728460"/>
+      <w:r>
+        <w:rPr>
+          <w:sz w:val="28"/>
+          <w:szCs w:val="28"/>
+          <w:lang w:val="en-US"/>
+        </w:rPr>
+        <w:t>6.1 Main Menu</w:t>
+      </w:r>
+      <w:bookmarkEnd w:id="30"/>
+      <w:bookmarkEnd w:id="31"/>
+    </w:p>
+    <w:p>
+      <w:pPr>
+        <w:tabs>
+          <w:tab w:val="num" w:pos="720"/>
+        </w:tabs>
+        <w:ind w:left="360"/>
+        <w:jc w:val="both"/>
+        <w:rPr>
+          <w:rFonts w:ascii="Times New Roman" w:hAnsi="Times New Roman" w:cs="Times New Roman"/>
+          <w:sz w:val="28"/>
+          <w:szCs w:val="28"/>
+          <w:lang w:val="en-US"/>
+        </w:rPr>
+      </w:pPr>
+      <w:r>
+        <w:rPr>
+          <w:rFonts w:ascii="Times New Roman" w:hAnsi="Times New Roman" w:cs="Times New Roman"/>
+          <w:sz w:val="28"/>
+          <w:szCs w:val="28"/>
+          <w:lang w:val="en-US"/>
+        </w:rPr>
+        <w:t>Options for starting the game, resuming progress, restarting, and viewing controls.</w:t>
+      </w:r>
+    </w:p>
+    <w:p>
+      <w:pPr>
+        <w:tabs>
+          <w:tab w:val="num" w:pos="720"/>
+        </w:tabs>
+        <w:ind w:left="360"/>
+        <w:jc w:val="both"/>
+        <w:rPr>
+          <w:rFonts w:ascii="Times New Roman" w:hAnsi="Times New Roman" w:cs="Times New Roman"/>
+          <w:sz w:val="28"/>
+          <w:szCs w:val="28"/>
+          <w:lang w:val="en-US"/>
+        </w:rPr>
+      </w:pPr>
+      <w:r>
+        <w:rPr>
+          <w:rFonts w:ascii="Times New Roman" w:hAnsi="Times New Roman" w:cs="Times New Roman"/>
+          <w:sz w:val="28"/>
+          <w:szCs w:val="28"/>
+          <w:lang w:val="en-US"/>
+        </w:rPr>
+        <w:t>Intuitive interface design for seamless navigation implemented with SFML graphics module.</w:t>
+      </w:r>
+    </w:p>
+    <w:p>
+      <w:pPr>
+        <w:pStyle w:val="3"/>
+        <w:rPr>
+          <w:sz w:val="28"/>
+          <w:szCs w:val="28"/>
+          <w:lang w:val="en-US"/>
+        </w:rPr>
+      </w:pPr>
+      <w:bookmarkStart w:id="32" w:name="_Toc163728308"/>
+      <w:bookmarkStart w:id="33" w:name="_Toc163728461"/>
+      <w:r>
+        <w:rPr>
+          <w:sz w:val="28"/>
+          <w:szCs w:val="28"/>
+          <w:lang w:val="en-US"/>
+        </w:rPr>
+        <w:t xml:space="preserve">6.2 </w:t>
+      </w:r>
+      <w:proofErr w:type="spellStart"/>
+      <w:r>
+        <w:rPr>
+          <w:sz w:val="28"/>
+          <w:szCs w:val="28"/>
+          <w:lang w:val="en-US"/>
+        </w:rPr>
+        <w:t>In-Game</w:t>
+      </w:r>
+      <w:proofErr w:type="spellEnd"/>
+      <w:r>
+        <w:rPr>
+          <w:sz w:val="28"/>
+          <w:szCs w:val="28"/>
+          <w:lang w:val="en-US"/>
+        </w:rPr>
+        <w:t xml:space="preserve"> HUD</w:t>
+      </w:r>
+      <w:bookmarkEnd w:id="32"/>
+      <w:bookmarkEnd w:id="33"/>
+    </w:p>
+    <w:p>
+      <w:pPr>
+        <w:tabs>
+          <w:tab w:val="num" w:pos="720"/>
+        </w:tabs>
+        <w:ind w:left="360"/>
+        <w:jc w:val="both"/>
+        <w:rPr>
+          <w:rFonts w:ascii="Times New Roman" w:hAnsi="Times New Roman" w:cs="Times New Roman"/>
+          <w:sz w:val="28"/>
+          <w:szCs w:val="28"/>
+          <w:lang w:val="en-US"/>
+        </w:rPr>
+      </w:pPr>
+      <w:proofErr w:type="gramStart"/>
+      <w:r>
+        <w:rPr>
+          <w:rFonts w:ascii="Times New Roman" w:hAnsi="Times New Roman" w:cs="Times New Roman"/>
+          <w:sz w:val="28"/>
+          <w:szCs w:val="28"/>
+          <w:lang w:val="en-US"/>
+        </w:rPr>
+        <w:t>Displays player health</w:t>
+      </w:r>
+      <w:r>
+        <w:rPr>
+          <w:rFonts w:ascii="Times New Roman" w:hAnsi="Times New Roman" w:cs="Times New Roman"/>
+          <w:sz w:val="28"/>
+          <w:szCs w:val="28"/>
+          <w:lang w:val="en-US"/>
+        </w:rPr>
+        <w:t>, current weapon</w:t>
+      </w:r>
+      <w:r>
+        <w:rPr>
+          <w:rFonts w:ascii="Times New Roman" w:hAnsi="Times New Roman" w:cs="Times New Roman"/>
+          <w:sz w:val="28"/>
+          <w:szCs w:val="28"/>
+          <w:lang w:val="en-US"/>
+        </w:rPr>
+        <w:t xml:space="preserve"> availability</w:t>
+      </w:r>
+      <w:r>
+        <w:rPr>
+          <w:rFonts w:ascii="Times New Roman" w:hAnsi="Times New Roman" w:cs="Times New Roman"/>
+          <w:sz w:val="28"/>
+          <w:szCs w:val="28"/>
+          <w:lang w:val="en-US"/>
+        </w:rPr>
+        <w:t xml:space="preserve">, and </w:t>
+      </w:r>
+      <w:r>
+        <w:rPr>
+          <w:rFonts w:ascii="Times New Roman" w:hAnsi="Times New Roman" w:cs="Times New Roman"/>
+          <w:sz w:val="28"/>
+          <w:szCs w:val="28"/>
+          <w:lang w:val="en-US"/>
+        </w:rPr>
+        <w:t xml:space="preserve">total lives </w:t>
+      </w:r>
+      <w:r>
+        <w:rPr>
+          <w:rFonts w:ascii="Times New Roman" w:hAnsi="Times New Roman" w:cs="Times New Roman"/>
+          <w:sz w:val="28"/>
+          <w:szCs w:val="28"/>
+          <w:lang w:val="en-US"/>
+        </w:rPr>
+        <w:t>using SFML rendering.</w:t>
       </w:r>
       <w:proofErr w:type="gramEnd"/>
     </w:p>
     <w:p>
       <w:pPr>
+        <w:tabs>
+          <w:tab w:val="num" w:pos="720"/>
+        </w:tabs>
+        <w:ind w:left="360"/>
         <w:jc w:val="both"/>
         <w:rPr>
           <w:rFonts w:ascii="Times New Roman" w:hAnsi="Times New Roman" w:cs="Times New Roman"/>
-          <w:b/>
-          <w:bCs/>
+          <w:sz w:val="28"/>
+          <w:szCs w:val="28"/>
+          <w:lang w:val="en-US"/>
+        </w:rPr>
+      </w:pPr>
+    </w:p>
+    <w:p>
+      <w:pPr>
+        <w:tabs>
+          <w:tab w:val="num" w:pos="720"/>
+        </w:tabs>
+        <w:ind w:left="360"/>
+        <w:jc w:val="both"/>
+        <w:rPr>
+          <w:rFonts w:ascii="Times New Roman" w:hAnsi="Times New Roman" w:cs="Times New Roman"/>
+          <w:sz w:val="28"/>
+          <w:szCs w:val="28"/>
+          <w:lang w:val="en-US"/>
+        </w:rPr>
+      </w:pPr>
+    </w:p>
+    <w:p>
+      <w:pPr>
+        <w:pStyle w:val="2"/>
+        <w:jc w:val="center"/>
+        <w:rPr>
           <w:sz w:val="32"/>
           <w:szCs w:val="32"/>
           <w:lang w:val="en-US"/>
         </w:rPr>
       </w:pPr>
-      <w:r>
-        <w:rPr>
-          <w:rFonts w:ascii="Times New Roman" w:hAnsi="Times New Roman" w:cs="Times New Roman"/>
-          <w:b/>
-          <w:bCs/>
+      <w:bookmarkStart w:id="34" w:name="_Toc163728309"/>
+      <w:bookmarkStart w:id="35" w:name="_Toc163728462"/>
+      <w:r>
+        <w:rPr>
           <w:sz w:val="32"/>
           <w:szCs w:val="32"/>
           <w:lang w:val="en-US"/>
         </w:rPr>
-        <w:t>2.2 Engine</w:t>
-      </w:r>
-    </w:p>
-    <w:p>
-      <w:pPr>
-        <w:tabs>
-          <w:tab w:val="num" w:pos="720"/>
-        </w:tabs>
-        <w:jc w:val="both"/>
-        <w:rPr>
-          <w:rFonts w:ascii="Times New Roman" w:hAnsi="Times New Roman" w:cs="Times New Roman"/>
-          <w:sz w:val="28"/>
-          <w:szCs w:val="28"/>
-          <w:lang w:val="en-US"/>
-        </w:rPr>
-      </w:pPr>
-      <w:r>
-        <w:rPr>
-          <w:rFonts w:ascii="Times New Roman" w:hAnsi="Times New Roman" w:cs="Times New Roman"/>
-          <w:sz w:val="28"/>
-          <w:szCs w:val="28"/>
-          <w:lang w:val="en-US"/>
-        </w:rPr>
-        <w:t>SFML (Simple and Fa</w:t>
-      </w:r>
-      <w:r>
-        <w:rPr>
-          <w:rFonts w:ascii="Times New Roman" w:hAnsi="Times New Roman" w:cs="Times New Roman"/>
-          <w:sz w:val="28"/>
-          <w:szCs w:val="28"/>
-          <w:lang w:val="en-US"/>
-        </w:rPr>
-        <w:t>st Multimedia Library) version 2.6.1</w:t>
-      </w:r>
-      <w:r>
-        <w:rPr>
-          <w:rFonts w:ascii="Times New Roman" w:hAnsi="Times New Roman" w:cs="Times New Roman"/>
-          <w:sz w:val="28"/>
-          <w:szCs w:val="28"/>
-          <w:lang w:val="en-US"/>
-        </w:rPr>
-        <w:t xml:space="preserve"> is used for graphics, audio, and input handling.</w:t>
-      </w:r>
-    </w:p>
-    <w:p>
-      <w:pPr>
-        <w:jc w:val="both"/>
-        <w:rPr>
-          <w:rFonts w:ascii="Times New Roman" w:hAnsi="Times New Roman" w:cs="Times New Roman"/>
-          <w:b/>
-          <w:bCs/>
+        <w:lastRenderedPageBreak/>
+        <w:t xml:space="preserve">7. </w:t>
+      </w:r>
+      <w:proofErr w:type="spellStart"/>
+      <w:r>
+        <w:rPr>
           <w:sz w:val="32"/>
           <w:szCs w:val="32"/>
           <w:lang w:val="en-US"/>
         </w:rPr>
-      </w:pPr>
-      <w:r>
-        <w:rPr>
-          <w:rFonts w:ascii="Times New Roman" w:hAnsi="Times New Roman" w:cs="Times New Roman"/>
-          <w:b/>
-          <w:bCs/>
+        <w:t>Implementation</w:t>
+      </w:r>
+      <w:proofErr w:type="spellEnd"/>
+      <w:r>
+        <w:rPr>
           <w:sz w:val="32"/>
           <w:szCs w:val="32"/>
           <w:lang w:val="en-US"/>
         </w:rPr>
-        <w:t>2.3 Programming Language</w:t>
-      </w:r>
-    </w:p>
-    <w:p>
-      <w:pPr>
-        <w:jc w:val="both"/>
-        <w:rPr>
-          <w:rFonts w:ascii="Times New Roman" w:hAnsi="Times New Roman" w:cs="Times New Roman"/>
-          <w:sz w:val="28"/>
-          <w:szCs w:val="28"/>
-          <w:lang w:val="en-US"/>
-        </w:rPr>
-      </w:pPr>
-      <w:r>
-        <w:rPr>
-          <w:rFonts w:ascii="Times New Roman" w:hAnsi="Times New Roman" w:cs="Times New Roman"/>
-          <w:sz w:val="28"/>
-          <w:szCs w:val="28"/>
-          <w:lang w:val="en-US"/>
-        </w:rPr>
-        <w:t>C++ is the primary programming language for game logic and mechanics implementation.</w:t>
-      </w:r>
-    </w:p>
-    <w:p>
-      <w:pPr>
-        <w:jc w:val="center"/>
-        <w:rPr>
-          <w:rFonts w:ascii="Times New Roman" w:hAnsi="Times New Roman" w:cs="Times New Roman"/>
-          <w:b/>
-          <w:bCs/>
+        <w:t xml:space="preserve"> </w:t>
+      </w:r>
+      <w:proofErr w:type="spellStart"/>
+      <w:r>
+        <w:rPr>
           <w:sz w:val="32"/>
           <w:szCs w:val="32"/>
           <w:lang w:val="en-US"/>
         </w:rPr>
-      </w:pPr>
-      <w:r>
-        <w:rPr>
-          <w:rFonts w:ascii="Times New Roman" w:hAnsi="Times New Roman" w:cs="Times New Roman"/>
-          <w:b/>
-          <w:bCs/>
-          <w:sz w:val="32"/>
-          <w:szCs w:val="32"/>
-          <w:lang w:val="en-US"/>
-        </w:rPr>
-        <w:t xml:space="preserve">3. </w:t>
-      </w:r>
-      <w:proofErr w:type="spellStart"/>
-      <w:r>
-        <w:rPr>
-          <w:rFonts w:ascii="Times New Roman" w:hAnsi="Times New Roman" w:cs="Times New Roman"/>
-          <w:b/>
-          <w:bCs/>
-          <w:sz w:val="32"/>
-          <w:szCs w:val="32"/>
-          <w:lang w:val="en-US"/>
-        </w:rPr>
-        <w:t>Gameplay</w:t>
-      </w:r>
-      <w:proofErr w:type="spellEnd"/>
-      <w:r>
-        <w:rPr>
-          <w:rFonts w:ascii="Times New Roman" w:hAnsi="Times New Roman" w:cs="Times New Roman"/>
-          <w:b/>
-          <w:bCs/>
-          <w:sz w:val="32"/>
-          <w:szCs w:val="32"/>
-          <w:lang w:val="en-US"/>
-        </w:rPr>
-        <w:t xml:space="preserve"> </w:t>
-      </w:r>
-      <w:proofErr w:type="spellStart"/>
-      <w:r>
-        <w:rPr>
-          <w:rFonts w:ascii="Times New Roman" w:hAnsi="Times New Roman" w:cs="Times New Roman"/>
-          <w:b/>
-          <w:bCs/>
-          <w:sz w:val="32"/>
-          <w:szCs w:val="32"/>
-          <w:lang w:val="en-US"/>
-        </w:rPr>
-        <w:t>Mechanics</w:t>
-      </w:r>
+        <w:t>Details</w:t>
+      </w:r>
+      <w:bookmarkEnd w:id="34"/>
+      <w:bookmarkEnd w:id="35"/>
       <w:proofErr w:type="spellEnd"/>
     </w:p>
     <w:p>
       <w:pPr>
-        <w:jc w:val="both"/>
-        <w:rPr>
-          <w:rFonts w:ascii="Times New Roman" w:hAnsi="Times New Roman" w:cs="Times New Roman"/>
-          <w:b/>
-          <w:bCs/>
-          <w:sz w:val="32"/>
-          <w:szCs w:val="32"/>
-          <w:lang w:val="en-US"/>
-        </w:rPr>
-      </w:pPr>
-      <w:r>
-        <w:rPr>
-          <w:rFonts w:ascii="Times New Roman" w:hAnsi="Times New Roman" w:cs="Times New Roman"/>
-          <w:b/>
-          <w:bCs/>
-          <w:sz w:val="32"/>
-          <w:szCs w:val="32"/>
-          <w:lang w:val="en-US"/>
-        </w:rPr>
-        <w:t xml:space="preserve">3.1 </w:t>
+        <w:pStyle w:val="3"/>
+        <w:rPr>
+          <w:sz w:val="28"/>
+          <w:szCs w:val="28"/>
+          <w:lang w:val="en-US"/>
+        </w:rPr>
+      </w:pPr>
+      <w:bookmarkStart w:id="36" w:name="_Toc163728310"/>
+      <w:bookmarkStart w:id="37" w:name="_Toc163728463"/>
+      <w:r>
+        <w:rPr>
+          <w:sz w:val="28"/>
+          <w:szCs w:val="28"/>
+          <w:lang w:val="en-US"/>
+        </w:rPr>
+        <w:t xml:space="preserve">7.1 </w:t>
       </w:r>
       <w:proofErr w:type="spellStart"/>
       <w:r>
         <w:rPr>
-          <w:rFonts w:ascii="Times New Roman" w:hAnsi="Times New Roman" w:cs="Times New Roman"/>
-          <w:b/>
-          <w:bCs/>
-          <w:sz w:val="32"/>
-          <w:szCs w:val="32"/>
-          <w:lang w:val="en-US"/>
-        </w:rPr>
-        <w:t>Player</w:t>
-      </w:r>
-      <w:proofErr w:type="spellEnd"/>
-      <w:r>
-        <w:rPr>
-          <w:rFonts w:ascii="Times New Roman" w:hAnsi="Times New Roman" w:cs="Times New Roman"/>
-          <w:b/>
-          <w:bCs/>
-          <w:sz w:val="32"/>
-          <w:szCs w:val="32"/>
-          <w:lang w:val="en-US"/>
-        </w:rPr>
-        <w:t xml:space="preserve"> </w:t>
-      </w:r>
-      <w:proofErr w:type="spellStart"/>
-      <w:r>
-        <w:rPr>
-          <w:rFonts w:ascii="Times New Roman" w:hAnsi="Times New Roman" w:cs="Times New Roman"/>
-          <w:b/>
-          <w:bCs/>
-          <w:sz w:val="32"/>
-          <w:szCs w:val="32"/>
-          <w:lang w:val="en-US"/>
-        </w:rPr>
-        <w:t>Controls</w:t>
-      </w:r>
+          <w:sz w:val="28"/>
+          <w:szCs w:val="28"/>
+          <w:lang w:val="en-US"/>
+        </w:rPr>
+        <w:t>Physics</w:t>
+      </w:r>
+      <w:bookmarkEnd w:id="36"/>
+      <w:bookmarkEnd w:id="37"/>
       <w:proofErr w:type="spellEnd"/>
     </w:p>
     <w:p>
       <w:pPr>
+        <w:tabs>
+          <w:tab w:val="num" w:pos="720"/>
+        </w:tabs>
         <w:ind w:left="360"/>
         <w:jc w:val="both"/>
         <w:rPr>
@@ -639,11 +3554,51 @@
           <w:szCs w:val="28"/>
           <w:lang w:val="en-US"/>
         </w:rPr>
-        <w:t>Directional movement: Arrow keys or WASD keys</w:t>
+        <w:t>Simple physics for spaceship movement and collisions i</w:t>
+      </w:r>
+      <w:r>
+        <w:rPr>
+          <w:rFonts w:ascii="Times New Roman" w:hAnsi="Times New Roman" w:cs="Times New Roman"/>
+          <w:sz w:val="28"/>
+          <w:szCs w:val="28"/>
+          <w:lang w:val="en-US"/>
+        </w:rPr>
+        <w:t>mplemented using custom helper functions and SFML tools</w:t>
+      </w:r>
+      <w:r>
+        <w:rPr>
+          <w:rFonts w:ascii="Times New Roman" w:hAnsi="Times New Roman" w:cs="Times New Roman"/>
+          <w:sz w:val="28"/>
+          <w:szCs w:val="28"/>
+          <w:lang w:val="en-US"/>
+        </w:rPr>
+        <w:t>.</w:t>
       </w:r>
     </w:p>
     <w:p>
       <w:pPr>
+        <w:pStyle w:val="3"/>
+        <w:rPr>
+          <w:sz w:val="28"/>
+          <w:szCs w:val="28"/>
+          <w:lang w:val="en-US"/>
+        </w:rPr>
+      </w:pPr>
+      <w:bookmarkStart w:id="38" w:name="_Toc163728311"/>
+      <w:bookmarkStart w:id="39" w:name="_Toc163728464"/>
+      <w:r>
+        <w:rPr>
+          <w:sz w:val="28"/>
+          <w:szCs w:val="28"/>
+          <w:lang w:val="en-US"/>
+        </w:rPr>
+        <w:t>7.2 Scripting</w:t>
+      </w:r>
+      <w:bookmarkEnd w:id="38"/>
+      <w:bookmarkEnd w:id="39"/>
+    </w:p>
+    <w:p>
+      <w:pPr>
         <w:ind w:left="360"/>
         <w:jc w:val="both"/>
         <w:rPr>
@@ -660,1104 +3615,59 @@
           <w:szCs w:val="28"/>
           <w:lang w:val="en-US"/>
         </w:rPr>
-        <w:t>Shooting: Enter key</w:t>
+        <w:t xml:space="preserve">C++ classes and functions for implementing </w:t>
+      </w:r>
+      <w:proofErr w:type="spellStart"/>
+      <w:r>
+        <w:rPr>
+          <w:rFonts w:ascii="Times New Roman" w:hAnsi="Times New Roman" w:cs="Times New Roman"/>
+          <w:sz w:val="28"/>
+          <w:szCs w:val="28"/>
+          <w:lang w:val="en-US"/>
+        </w:rPr>
+        <w:t>gameplay</w:t>
+      </w:r>
+      <w:proofErr w:type="spellEnd"/>
+      <w:r>
+        <w:rPr>
+          <w:rFonts w:ascii="Times New Roman" w:hAnsi="Times New Roman" w:cs="Times New Roman"/>
+          <w:sz w:val="28"/>
+          <w:szCs w:val="28"/>
+          <w:lang w:val="en-US"/>
+        </w:rPr>
+        <w:t xml:space="preserve"> mechanics, AI behavior, and user interface interactions.</w:t>
       </w:r>
     </w:p>
     <w:p>
       <w:pPr>
-        <w:ind w:left="360"/>
-        <w:jc w:val="both"/>
-        <w:rPr>
-          <w:rFonts w:ascii="Times New Roman" w:hAnsi="Times New Roman" w:cs="Times New Roman"/>
-          <w:sz w:val="28"/>
-          <w:szCs w:val="28"/>
-          <w:lang w:val="en-US"/>
-        </w:rPr>
-      </w:pPr>
-      <w:r>
-        <w:rPr>
-          <w:rFonts w:ascii="Times New Roman" w:hAnsi="Times New Roman" w:cs="Times New Roman"/>
-          <w:sz w:val="28"/>
-          <w:szCs w:val="28"/>
-          <w:lang w:val="en-US"/>
-        </w:rPr>
-        <w:t xml:space="preserve">Launching missiles: Spacebar </w:t>
-      </w:r>
-    </w:p>
-    <w:p>
-      <w:pPr>
-        <w:jc w:val="both"/>
-        <w:rPr>
-          <w:rFonts w:ascii="Times New Roman" w:hAnsi="Times New Roman" w:cs="Times New Roman"/>
-          <w:b/>
-          <w:bCs/>
+        <w:pStyle w:val="2"/>
+        <w:jc w:val="center"/>
+        <w:rPr>
           <w:sz w:val="32"/>
           <w:szCs w:val="32"/>
           <w:lang w:val="en-US"/>
         </w:rPr>
       </w:pPr>
-      <w:r>
-        <w:rPr>
-          <w:rFonts w:ascii="Times New Roman" w:hAnsi="Times New Roman" w:cs="Times New Roman"/>
-          <w:b/>
-          <w:bCs/>
+      <w:bookmarkStart w:id="40" w:name="_Toc163728312"/>
+      <w:bookmarkStart w:id="41" w:name="_Toc163728465"/>
+      <w:r>
+        <w:rPr>
           <w:sz w:val="32"/>
           <w:szCs w:val="32"/>
           <w:lang w:val="en-US"/>
         </w:rPr>
-        <w:t>3.2</w:t>
-      </w:r>
-      <w:r>
-        <w:rPr>
-          <w:rFonts w:ascii="Times New Roman" w:hAnsi="Times New Roman" w:cs="Times New Roman"/>
-          <w:b/>
-          <w:bCs/>
+        <w:t xml:space="preserve">8. </w:t>
+      </w:r>
+      <w:r>
+        <w:rPr>
           <w:sz w:val="32"/>
           <w:szCs w:val="32"/>
           <w:lang w:val="en-US"/>
         </w:rPr>
-        <w:t xml:space="preserve"> Enemy AI</w:t>
-      </w:r>
-    </w:p>
-    <w:p>
-      <w:pPr>
-        <w:ind w:left="360"/>
-        <w:jc w:val="both"/>
-        <w:rPr>
-          <w:rFonts w:ascii="Times New Roman" w:hAnsi="Times New Roman" w:cs="Times New Roman"/>
-          <w:sz w:val="28"/>
-          <w:szCs w:val="28"/>
-          <w:lang w:val="en-US"/>
-        </w:rPr>
-      </w:pPr>
-      <w:r>
-        <w:rPr>
-          <w:rFonts w:ascii="Times New Roman" w:hAnsi="Times New Roman" w:cs="Times New Roman"/>
-          <w:sz w:val="28"/>
-          <w:szCs w:val="28"/>
-          <w:lang w:val="en-US"/>
-        </w:rPr>
-        <w:t>Regular enemies exhibit diverse attack patterns, including linear and non-linear movements.</w:t>
-      </w:r>
-      <w:r>
-        <w:rPr>
-          <w:rFonts w:ascii="Times New Roman" w:hAnsi="Times New Roman" w:cs="Times New Roman"/>
-          <w:sz w:val="28"/>
-          <w:szCs w:val="28"/>
-          <w:lang w:val="en-US"/>
-        </w:rPr>
-        <w:t xml:space="preserve"> </w:t>
-      </w:r>
-      <w:r>
-        <w:rPr>
-          <w:rFonts w:ascii="Times New Roman" w:hAnsi="Times New Roman" w:cs="Times New Roman"/>
-          <w:sz w:val="28"/>
-          <w:szCs w:val="28"/>
-          <w:lang w:val="en-US"/>
-        </w:rPr>
-        <w:t>Boss encounters feature complex attack strategies and multiple phases.</w:t>
-      </w:r>
-    </w:p>
-    <w:p>
-      <w:pPr>
-        <w:jc w:val="center"/>
-        <w:rPr>
-          <w:rFonts w:ascii="Times New Roman" w:hAnsi="Times New Roman" w:cs="Times New Roman"/>
-          <w:b/>
-          <w:bCs/>
-          <w:sz w:val="32"/>
-          <w:szCs w:val="32"/>
-          <w:lang w:val="en-US"/>
-        </w:rPr>
-      </w:pPr>
-    </w:p>
-    <w:p>
-      <w:pPr>
-        <w:jc w:val="center"/>
-        <w:rPr>
-          <w:rFonts w:ascii="Times New Roman" w:hAnsi="Times New Roman" w:cs="Times New Roman"/>
-          <w:b/>
-          <w:bCs/>
-          <w:sz w:val="32"/>
-          <w:szCs w:val="32"/>
-          <w:lang w:val="en-US"/>
-        </w:rPr>
-      </w:pPr>
-    </w:p>
-    <w:p>
-      <w:pPr>
-        <w:rPr>
-          <w:rFonts w:ascii="Times New Roman" w:hAnsi="Times New Roman" w:cs="Times New Roman"/>
-          <w:b/>
-          <w:bCs/>
-          <w:sz w:val="32"/>
-          <w:szCs w:val="32"/>
-          <w:lang w:val="en-US"/>
-        </w:rPr>
-      </w:pPr>
-    </w:p>
-    <w:p>
-      <w:pPr>
-        <w:jc w:val="center"/>
-        <w:rPr>
-          <w:rFonts w:ascii="Times New Roman" w:hAnsi="Times New Roman" w:cs="Times New Roman"/>
-          <w:b/>
-          <w:bCs/>
-          <w:sz w:val="32"/>
-          <w:szCs w:val="32"/>
-          <w:lang w:val="en-US"/>
-        </w:rPr>
-      </w:pPr>
-      <w:r>
-        <w:rPr>
-          <w:rFonts w:ascii="Times New Roman" w:hAnsi="Times New Roman" w:cs="Times New Roman"/>
-          <w:b/>
-          <w:bCs/>
-          <w:sz w:val="32"/>
-          <w:szCs w:val="32"/>
-          <w:lang w:val="en-US"/>
-        </w:rPr>
-        <w:lastRenderedPageBreak/>
-        <w:t>4. Art Assets</w:t>
-      </w:r>
-    </w:p>
-    <w:p>
-      <w:pPr>
-        <w:jc w:val="both"/>
-        <w:rPr>
-          <w:rFonts w:ascii="Times New Roman" w:hAnsi="Times New Roman" w:cs="Times New Roman"/>
-          <w:b/>
-          <w:bCs/>
-          <w:sz w:val="32"/>
-          <w:szCs w:val="32"/>
-          <w:lang w:val="en-US"/>
-        </w:rPr>
-      </w:pPr>
-      <w:r>
-        <w:rPr>
-          <w:rFonts w:ascii="Times New Roman" w:hAnsi="Times New Roman" w:cs="Times New Roman"/>
-          <w:b/>
-          <w:bCs/>
-          <w:sz w:val="32"/>
-          <w:szCs w:val="32"/>
-          <w:lang w:val="en-US"/>
-        </w:rPr>
-        <w:t>4.1 Visual Style</w:t>
-      </w:r>
-    </w:p>
-    <w:p>
-      <w:pPr>
-        <w:ind w:left="360"/>
-        <w:jc w:val="both"/>
-        <w:rPr>
-          <w:rFonts w:ascii="Times New Roman" w:hAnsi="Times New Roman" w:cs="Times New Roman"/>
-          <w:sz w:val="28"/>
-          <w:szCs w:val="28"/>
-          <w:lang w:val="en-US"/>
-        </w:rPr>
-      </w:pPr>
-      <w:r>
-        <w:rPr>
-          <w:rFonts w:ascii="Times New Roman" w:hAnsi="Times New Roman" w:cs="Times New Roman"/>
-          <w:sz w:val="28"/>
-          <w:szCs w:val="28"/>
-          <w:lang w:val="en-US"/>
-        </w:rPr>
-        <w:t>Classic 8-bit graphics combined with modern visual effects using SFML.</w:t>
-      </w:r>
-      <w:r>
-        <w:rPr>
-          <w:rFonts w:ascii="Times New Roman" w:hAnsi="Times New Roman" w:cs="Times New Roman"/>
-          <w:sz w:val="28"/>
-          <w:szCs w:val="28"/>
-          <w:lang w:val="en-US"/>
-        </w:rPr>
-        <w:t xml:space="preserve"> </w:t>
-      </w:r>
-      <w:r>
-        <w:rPr>
-          <w:rFonts w:ascii="Times New Roman" w:hAnsi="Times New Roman" w:cs="Times New Roman"/>
-          <w:sz w:val="28"/>
-          <w:szCs w:val="28"/>
-          <w:lang w:val="en-US"/>
-        </w:rPr>
-        <w:t>Spaceships, enemies, and environments designed to evoke nostalgia while maintaining visual appeal.</w:t>
-      </w:r>
-    </w:p>
-    <w:p>
-      <w:pPr>
-        <w:jc w:val="center"/>
-        <w:rPr>
-          <w:rFonts w:ascii="Times New Roman" w:hAnsi="Times New Roman" w:cs="Times New Roman"/>
-          <w:b/>
-          <w:bCs/>
-          <w:sz w:val="32"/>
-          <w:szCs w:val="32"/>
-          <w:lang w:val="en-US"/>
-        </w:rPr>
-      </w:pPr>
-      <w:r>
-        <w:rPr>
-          <w:rFonts w:ascii="Times New Roman" w:hAnsi="Times New Roman" w:cs="Times New Roman"/>
-          <w:b/>
-          <w:bCs/>
-          <w:sz w:val="32"/>
-          <w:szCs w:val="32"/>
-          <w:lang w:val="en-US"/>
-        </w:rPr>
-        <w:t>4.2 Sound Design</w:t>
-      </w:r>
-    </w:p>
-    <w:p>
-      <w:pPr>
-        <w:tabs>
-          <w:tab w:val="num" w:pos="720"/>
-        </w:tabs>
-        <w:ind w:left="360"/>
-        <w:jc w:val="both"/>
-        <w:rPr>
-          <w:rFonts w:ascii="Times New Roman" w:hAnsi="Times New Roman" w:cs="Times New Roman"/>
-          <w:sz w:val="28"/>
-          <w:szCs w:val="28"/>
-          <w:lang w:val="en-US"/>
-        </w:rPr>
-      </w:pPr>
-      <w:r>
-        <w:rPr>
-          <w:rFonts w:ascii="Times New Roman" w:hAnsi="Times New Roman" w:cs="Times New Roman"/>
-          <w:sz w:val="28"/>
-          <w:szCs w:val="28"/>
-          <w:lang w:val="en-US"/>
-        </w:rPr>
-        <w:t>Dynamic soundtrack and sound effects implemented using SFML audio module.</w:t>
-      </w:r>
-      <w:r>
-        <w:rPr>
-          <w:rFonts w:ascii="Times New Roman" w:hAnsi="Times New Roman" w:cs="Times New Roman"/>
-          <w:sz w:val="28"/>
-          <w:szCs w:val="28"/>
-          <w:lang w:val="en-US"/>
-        </w:rPr>
-        <w:t xml:space="preserve"> Sound effects include player and </w:t>
-      </w:r>
-      <w:proofErr w:type="gramStart"/>
-      <w:r>
-        <w:rPr>
-          <w:rFonts w:ascii="Times New Roman" w:hAnsi="Times New Roman" w:cs="Times New Roman"/>
-          <w:sz w:val="28"/>
-          <w:szCs w:val="28"/>
-          <w:lang w:val="en-US"/>
-        </w:rPr>
-        <w:t>enemies</w:t>
-      </w:r>
-      <w:proofErr w:type="gramEnd"/>
-      <w:r>
-        <w:rPr>
-          <w:rFonts w:ascii="Times New Roman" w:hAnsi="Times New Roman" w:cs="Times New Roman"/>
-          <w:sz w:val="28"/>
-          <w:szCs w:val="28"/>
-          <w:lang w:val="en-US"/>
-        </w:rPr>
-        <w:t xml:space="preserve"> weapon sounds including</w:t>
-      </w:r>
-      <w:r>
-        <w:rPr>
-          <w:rFonts w:ascii="Times New Roman" w:hAnsi="Times New Roman" w:cs="Times New Roman"/>
-          <w:sz w:val="28"/>
-          <w:szCs w:val="28"/>
-          <w:lang w:val="en-US"/>
-        </w:rPr>
-        <w:t xml:space="preserve"> laser blasts,</w:t>
-      </w:r>
-      <w:r>
-        <w:rPr>
-          <w:rFonts w:ascii="Times New Roman" w:hAnsi="Times New Roman" w:cs="Times New Roman"/>
-          <w:sz w:val="28"/>
-          <w:szCs w:val="28"/>
-          <w:lang w:val="en-US"/>
-        </w:rPr>
-        <w:t xml:space="preserve"> enemies special abilities</w:t>
-      </w:r>
-      <w:r>
-        <w:rPr>
-          <w:rFonts w:ascii="Times New Roman" w:hAnsi="Times New Roman" w:cs="Times New Roman"/>
-          <w:sz w:val="28"/>
-          <w:szCs w:val="28"/>
-          <w:lang w:val="en-US"/>
-        </w:rPr>
-        <w:t xml:space="preserve"> and ambient noises of the galactic environment.</w:t>
-      </w:r>
-    </w:p>
-    <w:p>
-      <w:pPr>
-        <w:jc w:val="center"/>
-        <w:rPr>
-          <w:rFonts w:ascii="Times New Roman" w:hAnsi="Times New Roman" w:cs="Times New Roman"/>
-          <w:b/>
-          <w:bCs/>
-          <w:sz w:val="32"/>
-          <w:szCs w:val="32"/>
-          <w:lang w:val="en-US"/>
-        </w:rPr>
-      </w:pPr>
-      <w:r>
-        <w:rPr>
-          <w:rFonts w:ascii="Times New Roman" w:hAnsi="Times New Roman" w:cs="Times New Roman"/>
-          <w:b/>
-          <w:bCs/>
-          <w:sz w:val="32"/>
-          <w:szCs w:val="32"/>
-          <w:lang w:val="en-US"/>
-        </w:rPr>
-        <w:t xml:space="preserve">5. </w:t>
-      </w:r>
-      <w:proofErr w:type="spellStart"/>
-      <w:r>
-        <w:rPr>
-          <w:rFonts w:ascii="Times New Roman" w:hAnsi="Times New Roman" w:cs="Times New Roman"/>
-          <w:b/>
-          <w:bCs/>
-          <w:sz w:val="32"/>
-          <w:szCs w:val="32"/>
-          <w:lang w:val="en-US"/>
-        </w:rPr>
-        <w:t>Game</w:t>
-      </w:r>
-      <w:proofErr w:type="spellEnd"/>
-      <w:r>
-        <w:rPr>
-          <w:rFonts w:ascii="Times New Roman" w:hAnsi="Times New Roman" w:cs="Times New Roman"/>
-          <w:b/>
-          <w:bCs/>
-          <w:sz w:val="32"/>
-          <w:szCs w:val="32"/>
-          <w:lang w:val="en-US"/>
-        </w:rPr>
-        <w:t xml:space="preserve"> </w:t>
-      </w:r>
-      <w:proofErr w:type="spellStart"/>
-      <w:r>
-        <w:rPr>
-          <w:rFonts w:ascii="Times New Roman" w:hAnsi="Times New Roman" w:cs="Times New Roman"/>
-          <w:b/>
-          <w:bCs/>
-          <w:sz w:val="32"/>
-          <w:szCs w:val="32"/>
-          <w:lang w:val="en-US"/>
-        </w:rPr>
-        <w:t>Structure</w:t>
-      </w:r>
-      <w:proofErr w:type="spellEnd"/>
-    </w:p>
-    <w:p>
-      <w:pPr>
-        <w:jc w:val="both"/>
-        <w:rPr>
-          <w:rFonts w:ascii="Times New Roman" w:hAnsi="Times New Roman" w:cs="Times New Roman"/>
-          <w:b/>
-          <w:bCs/>
-          <w:sz w:val="32"/>
-          <w:szCs w:val="32"/>
-          <w:lang w:val="en-US"/>
-        </w:rPr>
-      </w:pPr>
-      <w:r>
-        <w:rPr>
-          <w:rFonts w:ascii="Times New Roman" w:hAnsi="Times New Roman" w:cs="Times New Roman"/>
-          <w:b/>
-          <w:bCs/>
-          <w:sz w:val="32"/>
-          <w:szCs w:val="32"/>
-          <w:lang w:val="en-US"/>
-        </w:rPr>
-        <w:t xml:space="preserve">5.1 </w:t>
-      </w:r>
-      <w:proofErr w:type="spellStart"/>
-      <w:r>
-        <w:rPr>
-          <w:rFonts w:ascii="Times New Roman" w:hAnsi="Times New Roman" w:cs="Times New Roman"/>
-          <w:b/>
-          <w:bCs/>
-          <w:sz w:val="32"/>
-          <w:szCs w:val="32"/>
-          <w:lang w:val="en-US"/>
-        </w:rPr>
-        <w:t>Levels</w:t>
-      </w:r>
-      <w:proofErr w:type="spellEnd"/>
-    </w:p>
-    <w:p>
-      <w:pPr>
-        <w:tabs>
-          <w:tab w:val="num" w:pos="720"/>
-        </w:tabs>
-        <w:ind w:left="360"/>
-        <w:jc w:val="both"/>
-        <w:rPr>
-          <w:rFonts w:ascii="Times New Roman" w:hAnsi="Times New Roman" w:cs="Times New Roman"/>
-          <w:sz w:val="28"/>
-          <w:szCs w:val="28"/>
-          <w:lang w:val="en-US"/>
-        </w:rPr>
-      </w:pPr>
-      <w:proofErr w:type="gramStart"/>
-      <w:r>
-        <w:rPr>
-          <w:rFonts w:ascii="Times New Roman" w:hAnsi="Times New Roman" w:cs="Times New Roman"/>
-          <w:sz w:val="28"/>
-          <w:szCs w:val="28"/>
-          <w:lang w:val="en-US"/>
-        </w:rPr>
-        <w:t>Structured progression with increasing difficulty.</w:t>
-      </w:r>
-      <w:proofErr w:type="gramEnd"/>
-      <w:r>
-        <w:rPr>
-          <w:rFonts w:ascii="Times New Roman" w:hAnsi="Times New Roman" w:cs="Times New Roman"/>
-          <w:sz w:val="28"/>
-          <w:szCs w:val="28"/>
-          <w:lang w:val="en-US"/>
-        </w:rPr>
-        <w:t xml:space="preserve"> </w:t>
-      </w:r>
-      <w:r>
-        <w:rPr>
-          <w:rFonts w:ascii="Times New Roman" w:hAnsi="Times New Roman" w:cs="Times New Roman"/>
-          <w:sz w:val="28"/>
-          <w:szCs w:val="28"/>
-          <w:lang w:val="en-US"/>
-        </w:rPr>
-        <w:t>Each level presents unique challenges, enemies, and environments.</w:t>
-      </w:r>
-    </w:p>
-    <w:p>
-      <w:pPr>
-        <w:jc w:val="both"/>
-        <w:rPr>
-          <w:rFonts w:ascii="Times New Roman" w:hAnsi="Times New Roman" w:cs="Times New Roman"/>
-          <w:b/>
-          <w:bCs/>
-          <w:sz w:val="32"/>
-          <w:szCs w:val="32"/>
-          <w:lang w:val="en-US"/>
-        </w:rPr>
-      </w:pPr>
-      <w:r>
-        <w:rPr>
-          <w:rFonts w:ascii="Times New Roman" w:hAnsi="Times New Roman" w:cs="Times New Roman"/>
-          <w:b/>
-          <w:bCs/>
-          <w:sz w:val="32"/>
-          <w:szCs w:val="32"/>
-          <w:lang w:val="en-US"/>
-        </w:rPr>
-        <w:t>5.2 Narrative</w:t>
-      </w:r>
-    </w:p>
-    <w:p>
-      <w:pPr>
-        <w:tabs>
-          <w:tab w:val="num" w:pos="720"/>
-        </w:tabs>
-        <w:ind w:left="360"/>
-        <w:jc w:val="both"/>
-        <w:rPr>
-          <w:rFonts w:ascii="Times New Roman" w:hAnsi="Times New Roman" w:cs="Times New Roman"/>
-          <w:sz w:val="28"/>
-          <w:szCs w:val="28"/>
-          <w:lang w:val="en-US"/>
-        </w:rPr>
-      </w:pPr>
-      <w:r>
-        <w:rPr>
-          <w:rFonts w:ascii="Times New Roman" w:hAnsi="Times New Roman" w:cs="Times New Roman"/>
-          <w:sz w:val="28"/>
-          <w:szCs w:val="28"/>
-          <w:lang w:val="en-US"/>
-        </w:rPr>
-        <w:t>More challenges and enemies arise as player</w:t>
-      </w:r>
-      <w:r>
-        <w:rPr>
-          <w:rFonts w:ascii="Times New Roman" w:hAnsi="Times New Roman" w:cs="Times New Roman"/>
-          <w:sz w:val="28"/>
-          <w:szCs w:val="28"/>
-          <w:lang w:val="en-US"/>
-        </w:rPr>
-        <w:t xml:space="preserve"> progress</w:t>
-      </w:r>
-      <w:r>
-        <w:rPr>
-          <w:rFonts w:ascii="Times New Roman" w:hAnsi="Times New Roman" w:cs="Times New Roman"/>
-          <w:sz w:val="28"/>
-          <w:szCs w:val="28"/>
-          <w:lang w:val="en-US"/>
-        </w:rPr>
-        <w:t>es</w:t>
-      </w:r>
-      <w:r>
-        <w:rPr>
-          <w:rFonts w:ascii="Times New Roman" w:hAnsi="Times New Roman" w:cs="Times New Roman"/>
-          <w:sz w:val="28"/>
-          <w:szCs w:val="28"/>
-          <w:lang w:val="en-US"/>
-        </w:rPr>
-        <w:t xml:space="preserve"> through levels, providing a sense of purpose and</w:t>
-      </w:r>
-      <w:r>
-        <w:rPr>
-          <w:rFonts w:ascii="Times New Roman" w:hAnsi="Times New Roman" w:cs="Times New Roman"/>
-          <w:sz w:val="28"/>
-          <w:szCs w:val="28"/>
-          <w:lang w:val="en-US"/>
-        </w:rPr>
-        <w:t xml:space="preserve"> excitement emotions</w:t>
-      </w:r>
-      <w:r>
-        <w:rPr>
-          <w:rFonts w:ascii="Times New Roman" w:hAnsi="Times New Roman" w:cs="Times New Roman"/>
-          <w:sz w:val="28"/>
-          <w:szCs w:val="28"/>
-          <w:lang w:val="en-US"/>
-        </w:rPr>
-        <w:t>.</w:t>
-      </w:r>
-    </w:p>
-    <w:p>
-      <w:pPr>
-        <w:jc w:val="center"/>
-        <w:rPr>
-          <w:rFonts w:ascii="Times New Roman" w:hAnsi="Times New Roman" w:cs="Times New Roman"/>
-          <w:b/>
-          <w:bCs/>
-          <w:sz w:val="32"/>
-          <w:szCs w:val="32"/>
-          <w:lang w:val="en-US"/>
-        </w:rPr>
-      </w:pPr>
-      <w:r>
-        <w:rPr>
-          <w:rFonts w:ascii="Times New Roman" w:hAnsi="Times New Roman" w:cs="Times New Roman"/>
-          <w:b/>
-          <w:bCs/>
-          <w:sz w:val="32"/>
-          <w:szCs w:val="32"/>
-          <w:lang w:val="en-US"/>
-        </w:rPr>
-        <w:t xml:space="preserve">6. </w:t>
-      </w:r>
-      <w:proofErr w:type="spellStart"/>
-      <w:r>
-        <w:rPr>
-          <w:rFonts w:ascii="Times New Roman" w:hAnsi="Times New Roman" w:cs="Times New Roman"/>
-          <w:b/>
-          <w:bCs/>
-          <w:sz w:val="32"/>
-          <w:szCs w:val="32"/>
-          <w:lang w:val="en-US"/>
-        </w:rPr>
-        <w:t>User</w:t>
-      </w:r>
-      <w:proofErr w:type="spellEnd"/>
-      <w:r>
-        <w:rPr>
-          <w:rFonts w:ascii="Times New Roman" w:hAnsi="Times New Roman" w:cs="Times New Roman"/>
-          <w:b/>
-          <w:bCs/>
-          <w:sz w:val="32"/>
-          <w:szCs w:val="32"/>
-          <w:lang w:val="en-US"/>
-        </w:rPr>
-        <w:t xml:space="preserve"> </w:t>
-      </w:r>
-      <w:proofErr w:type="spellStart"/>
-      <w:r>
-        <w:rPr>
-          <w:rFonts w:ascii="Times New Roman" w:hAnsi="Times New Roman" w:cs="Times New Roman"/>
-          <w:b/>
-          <w:bCs/>
-          <w:sz w:val="32"/>
-          <w:szCs w:val="32"/>
-          <w:lang w:val="en-US"/>
-        </w:rPr>
-        <w:t>Interface</w:t>
-      </w:r>
-      <w:proofErr w:type="spellEnd"/>
-    </w:p>
-    <w:p>
-      <w:pPr>
-        <w:jc w:val="both"/>
-        <w:rPr>
-          <w:rFonts w:ascii="Times New Roman" w:hAnsi="Times New Roman" w:cs="Times New Roman"/>
-          <w:b/>
-          <w:bCs/>
-          <w:sz w:val="32"/>
-          <w:szCs w:val="32"/>
-          <w:lang w:val="en-US"/>
-        </w:rPr>
-      </w:pPr>
-      <w:r>
-        <w:rPr>
-          <w:rFonts w:ascii="Times New Roman" w:hAnsi="Times New Roman" w:cs="Times New Roman"/>
-          <w:b/>
-          <w:bCs/>
-          <w:sz w:val="32"/>
-          <w:szCs w:val="32"/>
-          <w:lang w:val="en-US"/>
-        </w:rPr>
-        <w:t>6.1 Main Menu</w:t>
-      </w:r>
-    </w:p>
-    <w:p>
-      <w:pPr>
-        <w:tabs>
-          <w:tab w:val="num" w:pos="720"/>
-        </w:tabs>
-        <w:ind w:left="360"/>
-        <w:jc w:val="both"/>
-        <w:rPr>
-          <w:rFonts w:ascii="Times New Roman" w:hAnsi="Times New Roman" w:cs="Times New Roman"/>
-          <w:sz w:val="28"/>
-          <w:szCs w:val="28"/>
-          <w:lang w:val="en-US"/>
-        </w:rPr>
-      </w:pPr>
-      <w:r>
-        <w:rPr>
-          <w:rFonts w:ascii="Times New Roman" w:hAnsi="Times New Roman" w:cs="Times New Roman"/>
-          <w:sz w:val="28"/>
-          <w:szCs w:val="28"/>
-          <w:lang w:val="en-US"/>
-        </w:rPr>
-        <w:t>Options for starting the game, resuming progress, restarting, and viewing controls.</w:t>
-      </w:r>
-    </w:p>
-    <w:p>
-      <w:pPr>
-        <w:tabs>
-          <w:tab w:val="num" w:pos="720"/>
-        </w:tabs>
-        <w:ind w:left="360"/>
-        <w:jc w:val="both"/>
-        <w:rPr>
-          <w:rFonts w:ascii="Times New Roman" w:hAnsi="Times New Roman" w:cs="Times New Roman"/>
-          <w:sz w:val="28"/>
-          <w:szCs w:val="28"/>
-          <w:lang w:val="en-US"/>
-        </w:rPr>
-      </w:pPr>
-      <w:r>
-        <w:rPr>
-          <w:rFonts w:ascii="Times New Roman" w:hAnsi="Times New Roman" w:cs="Times New Roman"/>
-          <w:sz w:val="28"/>
-          <w:szCs w:val="28"/>
-          <w:lang w:val="en-US"/>
-        </w:rPr>
-        <w:t>Intuitive interface design for seamless navigation implemented with SFML graphics module.</w:t>
-      </w:r>
-    </w:p>
-    <w:p>
-      <w:pPr>
-        <w:jc w:val="both"/>
-        <w:rPr>
-          <w:rFonts w:ascii="Times New Roman" w:hAnsi="Times New Roman" w:cs="Times New Roman"/>
-          <w:b/>
-          <w:bCs/>
-          <w:sz w:val="32"/>
-          <w:szCs w:val="32"/>
-          <w:lang w:val="en-US"/>
-        </w:rPr>
-      </w:pPr>
-      <w:r>
-        <w:rPr>
-          <w:rFonts w:ascii="Times New Roman" w:hAnsi="Times New Roman" w:cs="Times New Roman"/>
-          <w:b/>
-          <w:bCs/>
-          <w:sz w:val="32"/>
-          <w:szCs w:val="32"/>
-          <w:lang w:val="en-US"/>
-        </w:rPr>
-        <w:t xml:space="preserve">6.2 </w:t>
-      </w:r>
-      <w:proofErr w:type="spellStart"/>
-      <w:r>
-        <w:rPr>
-          <w:rFonts w:ascii="Times New Roman" w:hAnsi="Times New Roman" w:cs="Times New Roman"/>
-          <w:b/>
-          <w:bCs/>
-          <w:sz w:val="32"/>
-          <w:szCs w:val="32"/>
-          <w:lang w:val="en-US"/>
-        </w:rPr>
-        <w:t>In-Game</w:t>
-      </w:r>
-      <w:proofErr w:type="spellEnd"/>
-      <w:r>
-        <w:rPr>
-          <w:rFonts w:ascii="Times New Roman" w:hAnsi="Times New Roman" w:cs="Times New Roman"/>
-          <w:b/>
-          <w:bCs/>
-          <w:sz w:val="32"/>
-          <w:szCs w:val="32"/>
-          <w:lang w:val="en-US"/>
-        </w:rPr>
-        <w:t xml:space="preserve"> HUD</w:t>
-      </w:r>
-    </w:p>
-    <w:p>
-      <w:pPr>
-        <w:tabs>
-          <w:tab w:val="num" w:pos="720"/>
-        </w:tabs>
-        <w:ind w:left="360"/>
-        <w:jc w:val="both"/>
-        <w:rPr>
-          <w:rFonts w:ascii="Times New Roman" w:hAnsi="Times New Roman" w:cs="Times New Roman"/>
-          <w:sz w:val="28"/>
-          <w:szCs w:val="28"/>
-          <w:lang w:val="en-US"/>
-        </w:rPr>
-      </w:pPr>
-      <w:proofErr w:type="gramStart"/>
-      <w:r>
-        <w:rPr>
-          <w:rFonts w:ascii="Times New Roman" w:hAnsi="Times New Roman" w:cs="Times New Roman"/>
-          <w:sz w:val="28"/>
-          <w:szCs w:val="28"/>
-          <w:lang w:val="en-US"/>
-        </w:rPr>
-        <w:t>Displays player health</w:t>
-      </w:r>
-      <w:r>
-        <w:rPr>
-          <w:rFonts w:ascii="Times New Roman" w:hAnsi="Times New Roman" w:cs="Times New Roman"/>
-          <w:sz w:val="28"/>
-          <w:szCs w:val="28"/>
-          <w:lang w:val="en-US"/>
-        </w:rPr>
-        <w:t>, current weapon</w:t>
-      </w:r>
-      <w:r>
-        <w:rPr>
-          <w:rFonts w:ascii="Times New Roman" w:hAnsi="Times New Roman" w:cs="Times New Roman"/>
-          <w:sz w:val="28"/>
-          <w:szCs w:val="28"/>
-          <w:lang w:val="en-US"/>
-        </w:rPr>
-        <w:t xml:space="preserve"> availability</w:t>
-      </w:r>
-      <w:r>
-        <w:rPr>
-          <w:rFonts w:ascii="Times New Roman" w:hAnsi="Times New Roman" w:cs="Times New Roman"/>
-          <w:sz w:val="28"/>
-          <w:szCs w:val="28"/>
-          <w:lang w:val="en-US"/>
-        </w:rPr>
-        <w:t xml:space="preserve">, and </w:t>
-      </w:r>
-      <w:r>
-        <w:rPr>
-          <w:rFonts w:ascii="Times New Roman" w:hAnsi="Times New Roman" w:cs="Times New Roman"/>
-          <w:sz w:val="28"/>
-          <w:szCs w:val="28"/>
-          <w:lang w:val="en-US"/>
-        </w:rPr>
-        <w:t xml:space="preserve">total lives </w:t>
-      </w:r>
-      <w:r>
-        <w:rPr>
-          <w:rFonts w:ascii="Times New Roman" w:hAnsi="Times New Roman" w:cs="Times New Roman"/>
-          <w:sz w:val="28"/>
-          <w:szCs w:val="28"/>
-          <w:lang w:val="en-US"/>
-        </w:rPr>
-        <w:t>using SFML rendering.</w:t>
-      </w:r>
-      <w:proofErr w:type="gramEnd"/>
-    </w:p>
-    <w:p>
-      <w:pPr>
-        <w:tabs>
-          <w:tab w:val="num" w:pos="720"/>
-        </w:tabs>
-        <w:ind w:left="360"/>
-        <w:jc w:val="both"/>
-        <w:rPr>
-          <w:rFonts w:ascii="Times New Roman" w:hAnsi="Times New Roman" w:cs="Times New Roman"/>
-          <w:sz w:val="28"/>
-          <w:szCs w:val="28"/>
-          <w:lang w:val="en-US"/>
-        </w:rPr>
-      </w:pPr>
-    </w:p>
-    <w:p>
-      <w:pPr>
-        <w:tabs>
-          <w:tab w:val="num" w:pos="720"/>
-        </w:tabs>
-        <w:ind w:left="360"/>
-        <w:jc w:val="both"/>
-        <w:rPr>
-          <w:rFonts w:ascii="Times New Roman" w:hAnsi="Times New Roman" w:cs="Times New Roman"/>
-          <w:sz w:val="28"/>
-          <w:szCs w:val="28"/>
-          <w:lang w:val="en-US"/>
-        </w:rPr>
-      </w:pPr>
-    </w:p>
-    <w:p>
-      <w:pPr>
-        <w:jc w:val="center"/>
-        <w:rPr>
-          <w:rFonts w:ascii="Times New Roman" w:hAnsi="Times New Roman" w:cs="Times New Roman"/>
-          <w:b/>
-          <w:bCs/>
-          <w:sz w:val="32"/>
-          <w:szCs w:val="32"/>
-          <w:lang w:val="en-US"/>
-        </w:rPr>
-      </w:pPr>
-      <w:r>
-        <w:rPr>
-          <w:rFonts w:ascii="Times New Roman" w:hAnsi="Times New Roman" w:cs="Times New Roman"/>
-          <w:b/>
-          <w:bCs/>
-          <w:sz w:val="32"/>
-          <w:szCs w:val="32"/>
-          <w:lang w:val="en-US"/>
-        </w:rPr>
-        <w:lastRenderedPageBreak/>
-        <w:t xml:space="preserve">7. </w:t>
-      </w:r>
-      <w:proofErr w:type="spellStart"/>
-      <w:r>
-        <w:rPr>
-          <w:rFonts w:ascii="Times New Roman" w:hAnsi="Times New Roman" w:cs="Times New Roman"/>
-          <w:b/>
-          <w:bCs/>
-          <w:sz w:val="32"/>
-          <w:szCs w:val="32"/>
-          <w:lang w:val="en-US"/>
-        </w:rPr>
-        <w:t>Implementation</w:t>
-      </w:r>
-      <w:proofErr w:type="spellEnd"/>
-      <w:r>
-        <w:rPr>
-          <w:rFonts w:ascii="Times New Roman" w:hAnsi="Times New Roman" w:cs="Times New Roman"/>
-          <w:b/>
-          <w:bCs/>
-          <w:sz w:val="32"/>
-          <w:szCs w:val="32"/>
-          <w:lang w:val="en-US"/>
-        </w:rPr>
-        <w:t xml:space="preserve"> </w:t>
-      </w:r>
-      <w:proofErr w:type="spellStart"/>
-      <w:r>
-        <w:rPr>
-          <w:rFonts w:ascii="Times New Roman" w:hAnsi="Times New Roman" w:cs="Times New Roman"/>
-          <w:b/>
-          <w:bCs/>
-          <w:sz w:val="32"/>
-          <w:szCs w:val="32"/>
-          <w:lang w:val="en-US"/>
-        </w:rPr>
-        <w:t>Details</w:t>
-      </w:r>
-      <w:proofErr w:type="spellEnd"/>
-    </w:p>
-    <w:p>
-      <w:pPr>
-        <w:jc w:val="both"/>
-        <w:rPr>
-          <w:rFonts w:ascii="Times New Roman" w:hAnsi="Times New Roman" w:cs="Times New Roman"/>
-          <w:b/>
-          <w:bCs/>
-          <w:sz w:val="32"/>
-          <w:szCs w:val="32"/>
-          <w:lang w:val="en-US"/>
-        </w:rPr>
-      </w:pPr>
-      <w:r>
-        <w:rPr>
-          <w:rFonts w:ascii="Times New Roman" w:hAnsi="Times New Roman" w:cs="Times New Roman"/>
-          <w:b/>
-          <w:bCs/>
-          <w:sz w:val="32"/>
-          <w:szCs w:val="32"/>
-          <w:lang w:val="en-US"/>
-        </w:rPr>
-        <w:t xml:space="preserve">7.1 </w:t>
-      </w:r>
-      <w:proofErr w:type="spellStart"/>
-      <w:r>
-        <w:rPr>
-          <w:rFonts w:ascii="Times New Roman" w:hAnsi="Times New Roman" w:cs="Times New Roman"/>
-          <w:b/>
-          <w:bCs/>
-          <w:sz w:val="32"/>
-          <w:szCs w:val="32"/>
-          <w:lang w:val="en-US"/>
-        </w:rPr>
-        <w:t>Physics</w:t>
-      </w:r>
-      <w:proofErr w:type="spellEnd"/>
-    </w:p>
-    <w:p>
-      <w:pPr>
-        <w:tabs>
-          <w:tab w:val="num" w:pos="720"/>
-        </w:tabs>
-        <w:ind w:left="360"/>
-        <w:jc w:val="both"/>
-        <w:rPr>
-          <w:rFonts w:ascii="Times New Roman" w:hAnsi="Times New Roman" w:cs="Times New Roman"/>
-          <w:sz w:val="28"/>
-          <w:szCs w:val="28"/>
-          <w:lang w:val="en-US"/>
-        </w:rPr>
-      </w:pPr>
-      <w:r>
-        <w:rPr>
-          <w:rFonts w:ascii="Times New Roman" w:hAnsi="Times New Roman" w:cs="Times New Roman"/>
-          <w:sz w:val="28"/>
-          <w:szCs w:val="28"/>
-          <w:lang w:val="en-US"/>
-        </w:rPr>
-        <w:t>Simple physics for spaceship movement and collisions i</w:t>
-      </w:r>
-      <w:r>
-        <w:rPr>
-          <w:rFonts w:ascii="Times New Roman" w:hAnsi="Times New Roman" w:cs="Times New Roman"/>
-          <w:sz w:val="28"/>
-          <w:szCs w:val="28"/>
-          <w:lang w:val="en-US"/>
-        </w:rPr>
-        <w:t>mplemented using custom helper functions and SFML tools</w:t>
-      </w:r>
-      <w:r>
-        <w:rPr>
-          <w:rFonts w:ascii="Times New Roman" w:hAnsi="Times New Roman" w:cs="Times New Roman"/>
-          <w:sz w:val="28"/>
-          <w:szCs w:val="28"/>
-          <w:lang w:val="en-US"/>
-        </w:rPr>
-        <w:t>.</w:t>
-      </w:r>
-    </w:p>
-    <w:p>
-      <w:pPr>
-        <w:jc w:val="both"/>
-        <w:rPr>
-          <w:rFonts w:ascii="Times New Roman" w:hAnsi="Times New Roman" w:cs="Times New Roman"/>
-          <w:b/>
-          <w:bCs/>
-          <w:sz w:val="32"/>
-          <w:szCs w:val="32"/>
-          <w:lang w:val="en-US"/>
-        </w:rPr>
-      </w:pPr>
-    </w:p>
-    <w:p>
-      <w:pPr>
-        <w:jc w:val="both"/>
-        <w:rPr>
-          <w:rFonts w:ascii="Times New Roman" w:hAnsi="Times New Roman" w:cs="Times New Roman"/>
-          <w:b/>
-          <w:bCs/>
-          <w:sz w:val="32"/>
-          <w:szCs w:val="32"/>
-          <w:lang w:val="en-US"/>
-        </w:rPr>
-      </w:pPr>
-      <w:r>
-        <w:rPr>
-          <w:rFonts w:ascii="Times New Roman" w:hAnsi="Times New Roman" w:cs="Times New Roman"/>
-          <w:b/>
-          <w:bCs/>
-          <w:sz w:val="32"/>
-          <w:szCs w:val="32"/>
-          <w:lang w:val="en-US"/>
-        </w:rPr>
-        <w:t>7.2 Scripting</w:t>
-      </w:r>
-    </w:p>
-    <w:p>
-      <w:pPr>
-        <w:ind w:left="360"/>
-        <w:jc w:val="both"/>
-        <w:rPr>
-          <w:rFonts w:ascii="Times New Roman" w:hAnsi="Times New Roman" w:cs="Times New Roman"/>
-          <w:sz w:val="28"/>
-          <w:szCs w:val="28"/>
-          <w:lang w:val="en-US"/>
-        </w:rPr>
-      </w:pPr>
-      <w:r>
-        <w:rPr>
-          <w:rFonts w:ascii="Times New Roman" w:hAnsi="Times New Roman" w:cs="Times New Roman"/>
-          <w:sz w:val="28"/>
-          <w:szCs w:val="28"/>
-          <w:lang w:val="en-US"/>
-        </w:rPr>
-        <w:t xml:space="preserve">C++ classes and functions for implementing </w:t>
-      </w:r>
-      <w:proofErr w:type="spellStart"/>
-      <w:r>
-        <w:rPr>
-          <w:rFonts w:ascii="Times New Roman" w:hAnsi="Times New Roman" w:cs="Times New Roman"/>
-          <w:sz w:val="28"/>
-          <w:szCs w:val="28"/>
-          <w:lang w:val="en-US"/>
-        </w:rPr>
-        <w:t>gameplay</w:t>
-      </w:r>
-      <w:proofErr w:type="spellEnd"/>
-      <w:r>
-        <w:rPr>
-          <w:rFonts w:ascii="Times New Roman" w:hAnsi="Times New Roman" w:cs="Times New Roman"/>
-          <w:sz w:val="28"/>
-          <w:szCs w:val="28"/>
-          <w:lang w:val="en-US"/>
-        </w:rPr>
-        <w:t xml:space="preserve"> mechanics, AI behavior, and user interface interactions.</w:t>
-      </w:r>
-    </w:p>
-    <w:p>
-      <w:pPr>
-        <w:jc w:val="center"/>
-        <w:rPr>
-          <w:rFonts w:ascii="Times New Roman" w:hAnsi="Times New Roman" w:cs="Times New Roman"/>
-          <w:b/>
-          <w:bCs/>
-          <w:sz w:val="32"/>
-          <w:szCs w:val="32"/>
-          <w:lang w:val="en-US"/>
-        </w:rPr>
-      </w:pPr>
-      <w:r>
-        <w:rPr>
-          <w:rFonts w:ascii="Times New Roman" w:hAnsi="Times New Roman" w:cs="Times New Roman"/>
-          <w:b/>
-          <w:bCs/>
-          <w:sz w:val="32"/>
-          <w:szCs w:val="32"/>
-          <w:lang w:val="en-US"/>
-        </w:rPr>
-        <w:t xml:space="preserve">8. </w:t>
-      </w:r>
-      <w:r>
-        <w:rPr>
-          <w:rFonts w:ascii="Times New Roman" w:hAnsi="Times New Roman" w:cs="Times New Roman"/>
-          <w:b/>
-          <w:bCs/>
-          <w:sz w:val="32"/>
-          <w:szCs w:val="32"/>
-          <w:lang w:val="en-US"/>
-        </w:rPr>
         <w:t xml:space="preserve"> Conclusion</w:t>
       </w:r>
+      <w:bookmarkEnd w:id="40"/>
+      <w:bookmarkEnd w:id="41"/>
     </w:p>
     <w:p>
       <w:pPr>
@@ -1828,7 +3738,7 @@
     </w:p>
     <w:sectPr>
       <w:pgSz w:w="11906" w:h="16838"/>
-      <w:pgMar w:top="1134" w:right="850" w:bottom="1134" w:left="1701" w:header="708" w:footer="708" w:gutter="0"/>
+      <w:pgMar w:top="1134" w:right="850" w:bottom="851" w:left="1701" w:header="708" w:footer="708" w:gutter="0"/>
       <w:cols w:space="708"/>
       <w:docGrid w:linePitch="360"/>
     </w:sectPr>
@@ -4434,6 +6344,75 @@
     <w:qFormat/>
     <w:rsid w:val="00AF48F2"/>
   </w:style>
+  <w:style w:type="paragraph" w:styleId="1">
+    <w:name w:val="heading 1"/>
+    <w:basedOn w:val="a"/>
+    <w:next w:val="a"/>
+    <w:link w:val="10"/>
+    <w:uiPriority w:val="9"/>
+    <w:qFormat/>
+    <w:rsid w:val="00165D4F"/>
+    <w:pPr>
+      <w:keepNext/>
+      <w:keepLines/>
+      <w:spacing w:before="480" w:after="0"/>
+      <w:outlineLvl w:val="0"/>
+    </w:pPr>
+    <w:rPr>
+      <w:rFonts w:asciiTheme="majorHAnsi" w:eastAsiaTheme="majorEastAsia" w:hAnsiTheme="majorHAnsi" w:cstheme="majorBidi"/>
+      <w:b/>
+      <w:bCs/>
+      <w:color w:val="365F91" w:themeColor="accent1" w:themeShade="BF"/>
+      <w:sz w:val="28"/>
+      <w:szCs w:val="28"/>
+    </w:rPr>
+  </w:style>
+  <w:style w:type="paragraph" w:styleId="2">
+    <w:name w:val="heading 2"/>
+    <w:basedOn w:val="a"/>
+    <w:next w:val="a"/>
+    <w:link w:val="20"/>
+    <w:uiPriority w:val="9"/>
+    <w:unhideWhenUsed/>
+    <w:qFormat/>
+    <w:rsid w:val="00165D4F"/>
+    <w:pPr>
+      <w:keepNext/>
+      <w:keepLines/>
+      <w:spacing w:before="200" w:after="0"/>
+      <w:outlineLvl w:val="1"/>
+    </w:pPr>
+    <w:rPr>
+      <w:rFonts w:asciiTheme="majorHAnsi" w:eastAsiaTheme="majorEastAsia" w:hAnsiTheme="majorHAnsi" w:cstheme="majorBidi"/>
+      <w:b/>
+      <w:bCs/>
+      <w:color w:val="4F81BD" w:themeColor="accent1"/>
+      <w:sz w:val="26"/>
+      <w:szCs w:val="26"/>
+    </w:rPr>
+  </w:style>
+  <w:style w:type="paragraph" w:styleId="3">
+    <w:name w:val="heading 3"/>
+    <w:basedOn w:val="a"/>
+    <w:next w:val="a"/>
+    <w:link w:val="30"/>
+    <w:uiPriority w:val="9"/>
+    <w:unhideWhenUsed/>
+    <w:qFormat/>
+    <w:rsid w:val="00165D4F"/>
+    <w:pPr>
+      <w:keepNext/>
+      <w:keepLines/>
+      <w:spacing w:before="200" w:after="0"/>
+      <w:outlineLvl w:val="2"/>
+    </w:pPr>
+    <w:rPr>
+      <w:rFonts w:asciiTheme="majorHAnsi" w:eastAsiaTheme="majorEastAsia" w:hAnsiTheme="majorHAnsi" w:cstheme="majorBidi"/>
+      <w:b/>
+      <w:bCs/>
+      <w:color w:val="4F81BD" w:themeColor="accent1"/>
+    </w:rPr>
+  </w:style>
   <w:style w:type="character" w:default="1" w:styleId="a0">
     <w:name w:val="Default Paragraph Font"/>
     <w:uiPriority w:val="1"/>
@@ -4460,6 +6439,128 @@
     <w:uiPriority w:val="99"/>
     <w:semiHidden/>
     <w:unhideWhenUsed/>
+  </w:style>
+  <w:style w:type="character" w:customStyle="1" w:styleId="20">
+    <w:name w:val="Заголовок 2 Знак"/>
+    <w:basedOn w:val="a0"/>
+    <w:link w:val="2"/>
+    <w:uiPriority w:val="9"/>
+    <w:rsid w:val="00165D4F"/>
+    <w:rPr>
+      <w:rFonts w:asciiTheme="majorHAnsi" w:eastAsiaTheme="majorEastAsia" w:hAnsiTheme="majorHAnsi" w:cstheme="majorBidi"/>
+      <w:b/>
+      <w:bCs/>
+      <w:color w:val="4F81BD" w:themeColor="accent1"/>
+      <w:sz w:val="26"/>
+      <w:szCs w:val="26"/>
+    </w:rPr>
+  </w:style>
+  <w:style w:type="character" w:customStyle="1" w:styleId="30">
+    <w:name w:val="Заголовок 3 Знак"/>
+    <w:basedOn w:val="a0"/>
+    <w:link w:val="3"/>
+    <w:uiPriority w:val="9"/>
+    <w:rsid w:val="00165D4F"/>
+    <w:rPr>
+      <w:rFonts w:asciiTheme="majorHAnsi" w:eastAsiaTheme="majorEastAsia" w:hAnsiTheme="majorHAnsi" w:cstheme="majorBidi"/>
+      <w:b/>
+      <w:bCs/>
+      <w:color w:val="4F81BD" w:themeColor="accent1"/>
+    </w:rPr>
+  </w:style>
+  <w:style w:type="character" w:customStyle="1" w:styleId="10">
+    <w:name w:val="Заголовок 1 Знак"/>
+    <w:basedOn w:val="a0"/>
+    <w:link w:val="1"/>
+    <w:uiPriority w:val="9"/>
+    <w:rsid w:val="00165D4F"/>
+    <w:rPr>
+      <w:rFonts w:asciiTheme="majorHAnsi" w:eastAsiaTheme="majorEastAsia" w:hAnsiTheme="majorHAnsi" w:cstheme="majorBidi"/>
+      <w:b/>
+      <w:bCs/>
+      <w:color w:val="365F91" w:themeColor="accent1" w:themeShade="BF"/>
+      <w:sz w:val="28"/>
+      <w:szCs w:val="28"/>
+    </w:rPr>
+  </w:style>
+  <w:style w:type="paragraph" w:styleId="a3">
+    <w:name w:val="TOC Heading"/>
+    <w:basedOn w:val="1"/>
+    <w:next w:val="a"/>
+    <w:uiPriority w:val="39"/>
+    <w:unhideWhenUsed/>
+    <w:qFormat/>
+    <w:rsid w:val="00165D4F"/>
+    <w:pPr>
+      <w:outlineLvl w:val="9"/>
+    </w:pPr>
+  </w:style>
+  <w:style w:type="paragraph" w:styleId="21">
+    <w:name w:val="toc 2"/>
+    <w:basedOn w:val="a"/>
+    <w:next w:val="a"/>
+    <w:autoRedefine/>
+    <w:uiPriority w:val="39"/>
+    <w:unhideWhenUsed/>
+    <w:rsid w:val="00165D4F"/>
+    <w:pPr>
+      <w:spacing w:after="100"/>
+      <w:ind w:left="220"/>
+    </w:pPr>
+  </w:style>
+  <w:style w:type="paragraph" w:styleId="31">
+    <w:name w:val="toc 3"/>
+    <w:basedOn w:val="a"/>
+    <w:next w:val="a"/>
+    <w:autoRedefine/>
+    <w:uiPriority w:val="39"/>
+    <w:unhideWhenUsed/>
+    <w:rsid w:val="00165D4F"/>
+    <w:pPr>
+      <w:spacing w:after="100"/>
+      <w:ind w:left="440"/>
+    </w:pPr>
+  </w:style>
+  <w:style w:type="character" w:styleId="a4">
+    <w:name w:val="Hyperlink"/>
+    <w:basedOn w:val="a0"/>
+    <w:uiPriority w:val="99"/>
+    <w:unhideWhenUsed/>
+    <w:rsid w:val="00165D4F"/>
+    <w:rPr>
+      <w:color w:val="0000FF" w:themeColor="hyperlink"/>
+      <w:u w:val="single"/>
+    </w:rPr>
+  </w:style>
+  <w:style w:type="paragraph" w:styleId="a5">
+    <w:name w:val="Balloon Text"/>
+    <w:basedOn w:val="a"/>
+    <w:link w:val="a6"/>
+    <w:uiPriority w:val="99"/>
+    <w:semiHidden/>
+    <w:unhideWhenUsed/>
+    <w:rsid w:val="00165D4F"/>
+    <w:pPr>
+      <w:spacing w:after="0" w:line="240" w:lineRule="auto"/>
+    </w:pPr>
+    <w:rPr>
+      <w:rFonts w:ascii="Tahoma" w:hAnsi="Tahoma" w:cs="Tahoma"/>
+      <w:sz w:val="16"/>
+      <w:szCs w:val="16"/>
+    </w:rPr>
+  </w:style>
+  <w:style w:type="character" w:customStyle="1" w:styleId="a6">
+    <w:name w:val="Текст выноски Знак"/>
+    <w:basedOn w:val="a0"/>
+    <w:link w:val="a5"/>
+    <w:uiPriority w:val="99"/>
+    <w:semiHidden/>
+    <w:rsid w:val="00165D4F"/>
+    <w:rPr>
+      <w:rFonts w:ascii="Tahoma" w:hAnsi="Tahoma" w:cs="Tahoma"/>
+      <w:sz w:val="16"/>
+      <w:szCs w:val="16"/>
+    </w:rPr>
   </w:style>
 </w:styles>
 </file>
@@ -4745,4 +6846,16 @@
   <a:objectDefaults/>
   <a:extraClrSchemeLst/>
 </a:theme>
+</file>
+
+<file path=customXml/item1.xml><?xml version="1.0" encoding="utf-8"?>
+<b:Sources xmlns:b="http://schemas.openxmlformats.org/officeDocument/2006/bibliography" xmlns="http://schemas.openxmlformats.org/officeDocument/2006/bibliography" SelectedStyle="\APA.XSL" StyleName="APA Fifth Edition"/>
+</file>
+
+<file path=customXml/itemProps1.xml><?xml version="1.0" encoding="utf-8"?>
+<ds:datastoreItem xmlns:ds="http://schemas.openxmlformats.org/officeDocument/2006/customXml" ds:itemID="{E890F408-417C-425B-98AE-0BD42635E666}">
+  <ds:schemaRefs>
+    <ds:schemaRef ds:uri="http://schemas.openxmlformats.org/officeDocument/2006/bibliography"/>
+  </ds:schemaRefs>
+</ds:datastoreItem>
 </file>
</xml_diff>

<commit_message>
Documentation documents are updated
</commit_message>
<xml_diff>
--- a/Documentation/Technical_Design_Document.docx
+++ b/Documentation/Technical_Design_Document.docx
@@ -70,7 +70,6 @@
           <w:lang w:val="en-CA"/>
         </w:rPr>
       </w:pPr>
-      <w:proofErr w:type="spellStart"/>
       <w:r>
         <w:rPr>
           <w:rFonts w:ascii="Times New Roman" w:hAnsi="Times New Roman" w:cs="Times New Roman"/>
@@ -78,21 +77,23 @@
           <w:bCs/>
           <w:sz w:val="52"/>
           <w:szCs w:val="52"/>
-        </w:rPr>
-        <w:t>Technical</w:t>
-      </w:r>
-      <w:proofErr w:type="spellEnd"/>
-      <w:r>
+          <w:lang w:val="en-US"/>
+        </w:rPr>
+        <w:t xml:space="preserve">Technical Design Document for </w:t>
+      </w:r>
+    </w:p>
+    <w:p>
+      <w:pPr>
+        <w:jc w:val="center"/>
         <w:rPr>
           <w:rFonts w:ascii="Times New Roman" w:hAnsi="Times New Roman" w:cs="Times New Roman"/>
           <w:b/>
           <w:bCs/>
           <w:sz w:val="52"/>
           <w:szCs w:val="52"/>
-        </w:rPr>
-        <w:t xml:space="preserve"> </w:t>
-      </w:r>
-      <w:proofErr w:type="spellStart"/>
+          <w:lang w:val="en-US"/>
+        </w:rPr>
+      </w:pPr>
       <w:r>
         <w:rPr>
           <w:rFonts w:ascii="Times New Roman" w:hAnsi="Times New Roman" w:cs="Times New Roman"/>
@@ -100,140 +101,22 @@
           <w:bCs/>
           <w:sz w:val="52"/>
           <w:szCs w:val="52"/>
-        </w:rPr>
-        <w:t>Design</w:t>
-      </w:r>
-      <w:proofErr w:type="spellEnd"/>
-      <w:r>
-        <w:rPr>
-          <w:rFonts w:ascii="Times New Roman" w:hAnsi="Times New Roman" w:cs="Times New Roman"/>
-          <w:b/>
-          <w:bCs/>
-          <w:sz w:val="52"/>
-          <w:szCs w:val="52"/>
-        </w:rPr>
-        <w:t xml:space="preserve"> </w:t>
-      </w:r>
-      <w:proofErr w:type="spellStart"/>
-      <w:r>
-        <w:rPr>
-          <w:rFonts w:ascii="Times New Roman" w:hAnsi="Times New Roman" w:cs="Times New Roman"/>
-          <w:b/>
-          <w:bCs/>
-          <w:sz w:val="52"/>
-          <w:szCs w:val="52"/>
-        </w:rPr>
-        <w:t>Document</w:t>
-      </w:r>
-      <w:proofErr w:type="spellEnd"/>
-      <w:r>
-        <w:rPr>
-          <w:rFonts w:ascii="Times New Roman" w:hAnsi="Times New Roman" w:cs="Times New Roman"/>
-          <w:b/>
-          <w:bCs/>
-          <w:sz w:val="52"/>
-          <w:szCs w:val="52"/>
-        </w:rPr>
-        <w:t xml:space="preserve"> </w:t>
-      </w:r>
-      <w:proofErr w:type="spellStart"/>
-      <w:r>
-        <w:rPr>
-          <w:rFonts w:ascii="Times New Roman" w:hAnsi="Times New Roman" w:cs="Times New Roman"/>
-          <w:b/>
-          <w:bCs/>
-          <w:sz w:val="52"/>
-          <w:szCs w:val="52"/>
-        </w:rPr>
-        <w:t>for</w:t>
-      </w:r>
-      <w:proofErr w:type="spellEnd"/>
-      <w:r>
-        <w:rPr>
-          <w:rFonts w:ascii="Times New Roman" w:hAnsi="Times New Roman" w:cs="Times New Roman"/>
-          <w:b/>
-          <w:bCs/>
-          <w:sz w:val="52"/>
-          <w:szCs w:val="52"/>
-        </w:rPr>
-        <w:t xml:space="preserve"> </w:t>
+          <w:lang w:val="en-US"/>
+        </w:rPr>
+        <w:t>"Galaxy Impact"</w:t>
       </w:r>
     </w:p>
     <w:p>
       <w:pPr>
-        <w:jc w:val="center"/>
-        <w:rPr>
-          <w:rFonts w:ascii="Times New Roman" w:hAnsi="Times New Roman" w:cs="Times New Roman"/>
-          <w:b/>
-          <w:bCs/>
-          <w:sz w:val="52"/>
-          <w:szCs w:val="52"/>
-        </w:rPr>
-      </w:pPr>
-      <w:r>
-        <w:rPr>
-          <w:rFonts w:ascii="Times New Roman" w:hAnsi="Times New Roman" w:cs="Times New Roman"/>
-          <w:b/>
-          <w:bCs/>
-          <w:sz w:val="52"/>
-          <w:szCs w:val="52"/>
-        </w:rPr>
-        <w:t>"</w:t>
-      </w:r>
-      <w:proofErr w:type="spellStart"/>
-      <w:r>
-        <w:rPr>
-          <w:rFonts w:ascii="Times New Roman" w:hAnsi="Times New Roman" w:cs="Times New Roman"/>
-          <w:b/>
-          <w:bCs/>
-          <w:sz w:val="52"/>
-          <w:szCs w:val="52"/>
-        </w:rPr>
-        <w:t>Galaxy</w:t>
-      </w:r>
-      <w:proofErr w:type="spellEnd"/>
-      <w:r>
-        <w:rPr>
-          <w:rFonts w:ascii="Times New Roman" w:hAnsi="Times New Roman" w:cs="Times New Roman"/>
-          <w:b/>
-          <w:bCs/>
-          <w:sz w:val="52"/>
-          <w:szCs w:val="52"/>
-        </w:rPr>
-        <w:t xml:space="preserve"> </w:t>
-      </w:r>
-      <w:proofErr w:type="spellStart"/>
-      <w:r>
-        <w:rPr>
-          <w:rFonts w:ascii="Times New Roman" w:hAnsi="Times New Roman" w:cs="Times New Roman"/>
-          <w:b/>
-          <w:bCs/>
-          <w:sz w:val="52"/>
-          <w:szCs w:val="52"/>
-        </w:rPr>
-        <w:t>Impact</w:t>
-      </w:r>
-      <w:proofErr w:type="spellEnd"/>
-      <w:r>
-        <w:rPr>
-          <w:rFonts w:ascii="Times New Roman" w:hAnsi="Times New Roman" w:cs="Times New Roman"/>
-          <w:b/>
-          <w:bCs/>
-          <w:sz w:val="52"/>
-          <w:szCs w:val="52"/>
-        </w:rPr>
-        <w:t>"</w:t>
-      </w:r>
-    </w:p>
-    <w:p>
-      <w:pPr>
-        <w:rPr>
-          <w:rFonts w:ascii="Times New Roman" w:hAnsi="Times New Roman" w:cs="Times New Roman"/>
-        </w:rPr>
-      </w:pPr>
-      <w:r>
-        <w:rPr>
-          <w:rFonts w:ascii="Times New Roman" w:hAnsi="Times New Roman" w:cs="Times New Roman"/>
+        <w:rPr>
+          <w:rFonts w:ascii="Times New Roman" w:hAnsi="Times New Roman" w:cs="Times New Roman"/>
+          <w:lang w:val="en-US"/>
+        </w:rPr>
+      </w:pPr>
+      <w:r>
+        <w:rPr>
+          <w:rFonts w:ascii="Times New Roman" w:hAnsi="Times New Roman" w:cs="Times New Roman"/>
+          <w:lang w:val="en-US"/>
         </w:rPr>
         <w:br w:type="page"/>
       </w:r>
@@ -249,22 +132,20 @@
     </w:p>
     <w:sdt>
       <w:sdtPr>
+        <w:rPr>
+          <w:rFonts w:asciiTheme="minorHAnsi" w:eastAsiaTheme="minorHAnsi" w:hAnsiTheme="minorHAnsi" w:cstheme="minorBidi"/>
+          <w:b w:val="0"/>
+          <w:bCs w:val="0"/>
+          <w:color w:val="auto"/>
+          <w:sz w:val="22"/>
+          <w:szCs w:val="22"/>
+        </w:rPr>
         <w:id w:val="524089645"/>
         <w:docPartObj>
           <w:docPartGallery w:val="Table of Contents"/>
           <w:docPartUnique/>
         </w:docPartObj>
       </w:sdtPr>
-      <w:sdtEndPr>
-        <w:rPr>
-          <w:rFonts w:asciiTheme="minorHAnsi" w:eastAsiaTheme="minorHAnsi" w:hAnsiTheme="minorHAnsi" w:cstheme="minorBidi"/>
-          <w:b w:val="0"/>
-          <w:bCs w:val="0"/>
-          <w:color w:val="auto"/>
-          <w:sz w:val="22"/>
-          <w:szCs w:val="22"/>
-        </w:rPr>
-      </w:sdtEndPr>
       <w:sdtContent>
         <w:p>
           <w:pPr>
@@ -279,6 +160,12 @@
               <w:lang w:val="en-CA"/>
             </w:rPr>
             <w:t>Table of Content</w:t>
+          </w:r>
+          <w:r>
+            <w:rPr>
+              <w:lang w:val="en-CA"/>
+            </w:rPr>
+            <w:t>s</w:t>
           </w:r>
         </w:p>
         <w:p>
@@ -2091,27 +1978,7 @@
                 <w:szCs w:val="28"/>
                 <w:lang w:val="en-US"/>
               </w:rPr>
-              <w:t>8.  Conclus</w:t>
-            </w:r>
-            <w:r>
-              <w:rPr>
-                <w:rStyle w:val="a4"/>
-                <w:noProof/>
-                <w:sz w:val="28"/>
-                <w:szCs w:val="28"/>
-                <w:lang w:val="en-US"/>
-              </w:rPr>
-              <w:t>i</w:t>
-            </w:r>
-            <w:r>
-              <w:rPr>
-                <w:rStyle w:val="a4"/>
-                <w:noProof/>
-                <w:sz w:val="28"/>
-                <w:szCs w:val="28"/>
-                <w:lang w:val="en-US"/>
-              </w:rPr>
-              <w:t>on</w:t>
+              <w:t>8.  Conclusion</w:t>
             </w:r>
             <w:r>
               <w:rPr>
@@ -2210,47 +2077,13 @@
     <w:p>
       <w:pPr>
         <w:rPr>
-          <w:lang w:val="en-CA"/>
+          <w:rFonts w:ascii="Times New Roman" w:hAnsi="Times New Roman" w:cs="Times New Roman"/>
+          <w:lang w:val="en-US"/>
         </w:rPr>
       </w:pPr>
     </w:p>
     <w:p>
       <w:pPr>
-        <w:rPr>
-          <w:lang w:val="en-CA"/>
-        </w:rPr>
-      </w:pPr>
-    </w:p>
-    <w:p>
-      <w:pPr>
-        <w:rPr>
-          <w:lang w:val="en-CA"/>
-        </w:rPr>
-      </w:pPr>
-    </w:p>
-    <w:p>
-      <w:pPr>
-        <w:rPr>
-          <w:lang w:val="en-CA"/>
-        </w:rPr>
-      </w:pPr>
-    </w:p>
-    <w:p>
-      <w:pPr>
-        <w:rPr>
-          <w:rFonts w:ascii="Times New Roman" w:hAnsi="Times New Roman" w:cs="Times New Roman"/>
-        </w:rPr>
-      </w:pPr>
-    </w:p>
-    <w:p>
-      <w:pPr>
-        <w:rPr>
-          <w:rFonts w:ascii="Times New Roman" w:hAnsi="Times New Roman" w:cs="Times New Roman"/>
-        </w:rPr>
-      </w:pPr>
-    </w:p>
-    <w:p>
-      <w:pPr>
         <w:pStyle w:val="2"/>
         <w:jc w:val="center"/>
         <w:rPr>
@@ -2267,6 +2100,7 @@
           <w:szCs w:val="32"/>
           <w:lang w:val="en-US"/>
         </w:rPr>
+        <w:lastRenderedPageBreak/>
         <w:t>1. Introduction</w:t>
       </w:r>
       <w:bookmarkEnd w:id="0"/>
@@ -2523,20 +2357,10 @@
           <w:szCs w:val="32"/>
           <w:lang w:val="en-US"/>
         </w:rPr>
-        <w:t xml:space="preserve"> </w:t>
-      </w:r>
-      <w:proofErr w:type="spellStart"/>
-      <w:r>
-        <w:rPr>
-          <w:sz w:val="32"/>
-          <w:szCs w:val="32"/>
-          <w:lang w:val="en-US"/>
-        </w:rPr>
-        <w:t>Mechanics</w:t>
+        <w:t xml:space="preserve"> Mechanics</w:t>
       </w:r>
       <w:bookmarkEnd w:id="10"/>
       <w:bookmarkEnd w:id="11"/>
-      <w:proofErr w:type="spellEnd"/>
     </w:p>
     <w:p>
       <w:pPr>
@@ -2555,38 +2379,10 @@
           <w:szCs w:val="28"/>
           <w:lang w:val="en-US"/>
         </w:rPr>
-        <w:t xml:space="preserve">3.1 </w:t>
-      </w:r>
-      <w:proofErr w:type="spellStart"/>
-      <w:r>
-        <w:rPr>
-          <w:sz w:val="28"/>
-          <w:szCs w:val="28"/>
-          <w:lang w:val="en-US"/>
-        </w:rPr>
-        <w:t>Player</w:t>
-      </w:r>
-      <w:proofErr w:type="spellEnd"/>
-      <w:r>
-        <w:rPr>
-          <w:sz w:val="28"/>
-          <w:szCs w:val="28"/>
-          <w:lang w:val="en-US"/>
-        </w:rPr>
-        <w:t xml:space="preserve"> </w:t>
-      </w:r>
-      <w:proofErr w:type="spellStart"/>
-      <w:r>
-        <w:rPr>
-          <w:sz w:val="28"/>
-          <w:szCs w:val="28"/>
-          <w:lang w:val="en-US"/>
-        </w:rPr>
-        <w:t>Controls</w:t>
+        <w:t>3.1 Player Controls</w:t>
       </w:r>
       <w:bookmarkEnd w:id="12"/>
       <w:bookmarkEnd w:id="13"/>
-      <w:proofErr w:type="spellEnd"/>
     </w:p>
     <w:p>
       <w:pPr>
@@ -2800,6 +2596,7 @@
           <w:szCs w:val="32"/>
           <w:lang w:val="en-US"/>
         </w:rPr>
+        <w:lastRenderedPageBreak/>
         <w:t>4. Art Assets</w:t>
       </w:r>
       <w:bookmarkEnd w:id="16"/>
@@ -2987,38 +2784,10 @@
           <w:szCs w:val="32"/>
           <w:lang w:val="en-US"/>
         </w:rPr>
-        <w:t xml:space="preserve">5. </w:t>
-      </w:r>
-      <w:proofErr w:type="spellStart"/>
-      <w:r>
-        <w:rPr>
-          <w:sz w:val="32"/>
-          <w:szCs w:val="32"/>
-          <w:lang w:val="en-US"/>
-        </w:rPr>
-        <w:t>Game</w:t>
-      </w:r>
-      <w:proofErr w:type="spellEnd"/>
-      <w:r>
-        <w:rPr>
-          <w:sz w:val="32"/>
-          <w:szCs w:val="32"/>
-          <w:lang w:val="en-US"/>
-        </w:rPr>
-        <w:t xml:space="preserve"> </w:t>
-      </w:r>
-      <w:proofErr w:type="spellStart"/>
-      <w:r>
-        <w:rPr>
-          <w:sz w:val="32"/>
-          <w:szCs w:val="32"/>
-          <w:lang w:val="en-US"/>
-        </w:rPr>
-        <w:t>Structure</w:t>
+        <w:t>5. Game Structure</w:t>
       </w:r>
       <w:bookmarkEnd w:id="22"/>
       <w:bookmarkEnd w:id="23"/>
-      <w:proofErr w:type="spellEnd"/>
     </w:p>
     <w:p>
       <w:pPr>
@@ -3037,20 +2806,10 @@
           <w:szCs w:val="28"/>
           <w:lang w:val="en-US"/>
         </w:rPr>
-        <w:t xml:space="preserve">5.1 </w:t>
-      </w:r>
-      <w:proofErr w:type="spellStart"/>
-      <w:r>
-        <w:rPr>
-          <w:sz w:val="28"/>
-          <w:szCs w:val="28"/>
-          <w:lang w:val="en-US"/>
-        </w:rPr>
-        <w:t>Levels</w:t>
+        <w:t>5.1 Levels</w:t>
       </w:r>
       <w:bookmarkEnd w:id="24"/>
       <w:bookmarkEnd w:id="25"/>
-      <w:proofErr w:type="spellEnd"/>
     </w:p>
     <w:p>
       <w:pPr>
@@ -3205,38 +2964,10 @@
           <w:szCs w:val="32"/>
           <w:lang w:val="en-US"/>
         </w:rPr>
-        <w:t xml:space="preserve">6. </w:t>
-      </w:r>
-      <w:proofErr w:type="spellStart"/>
-      <w:r>
-        <w:rPr>
-          <w:sz w:val="32"/>
-          <w:szCs w:val="32"/>
-          <w:lang w:val="en-US"/>
-        </w:rPr>
-        <w:t>User</w:t>
-      </w:r>
-      <w:proofErr w:type="spellEnd"/>
-      <w:r>
-        <w:rPr>
-          <w:sz w:val="32"/>
-          <w:szCs w:val="32"/>
-          <w:lang w:val="en-US"/>
-        </w:rPr>
-        <w:t xml:space="preserve"> </w:t>
-      </w:r>
-      <w:proofErr w:type="spellStart"/>
-      <w:r>
-        <w:rPr>
-          <w:sz w:val="32"/>
-          <w:szCs w:val="32"/>
-          <w:lang w:val="en-US"/>
-        </w:rPr>
-        <w:t>Interface</w:t>
+        <w:t>6. User Interface</w:t>
       </w:r>
       <w:bookmarkEnd w:id="28"/>
       <w:bookmarkEnd w:id="29"/>
-      <w:proofErr w:type="spellEnd"/>
     </w:p>
     <w:p>
       <w:pPr>
@@ -3325,25 +3056,7 @@
           <w:szCs w:val="28"/>
           <w:lang w:val="en-US"/>
         </w:rPr>
-        <w:t xml:space="preserve">6.2 </w:t>
-      </w:r>
-      <w:proofErr w:type="spellStart"/>
-      <w:r>
-        <w:rPr>
-          <w:sz w:val="28"/>
-          <w:szCs w:val="28"/>
-          <w:lang w:val="en-US"/>
-        </w:rPr>
-        <w:t>In-Game</w:t>
-      </w:r>
-      <w:proofErr w:type="spellEnd"/>
-      <w:r>
-        <w:rPr>
-          <w:sz w:val="28"/>
-          <w:szCs w:val="28"/>
-          <w:lang w:val="en-US"/>
-        </w:rPr>
-        <w:t xml:space="preserve"> HUD</w:t>
+        <w:t>6.2 In-Game HUD</w:t>
       </w:r>
       <w:bookmarkEnd w:id="32"/>
       <w:bookmarkEnd w:id="33"/>
@@ -3467,39 +3180,10 @@
           <w:szCs w:val="32"/>
           <w:lang w:val="en-US"/>
         </w:rPr>
-        <w:lastRenderedPageBreak/>
-        <w:t xml:space="preserve">7. </w:t>
-      </w:r>
-      <w:proofErr w:type="spellStart"/>
-      <w:r>
-        <w:rPr>
-          <w:sz w:val="32"/>
-          <w:szCs w:val="32"/>
-          <w:lang w:val="en-US"/>
-        </w:rPr>
-        <w:t>Implementation</w:t>
-      </w:r>
-      <w:proofErr w:type="spellEnd"/>
-      <w:r>
-        <w:rPr>
-          <w:sz w:val="32"/>
-          <w:szCs w:val="32"/>
-          <w:lang w:val="en-US"/>
-        </w:rPr>
-        <w:t xml:space="preserve"> </w:t>
-      </w:r>
-      <w:proofErr w:type="spellStart"/>
-      <w:r>
-        <w:rPr>
-          <w:sz w:val="32"/>
-          <w:szCs w:val="32"/>
-          <w:lang w:val="en-US"/>
-        </w:rPr>
-        <w:t>Details</w:t>
+        <w:t>7. Implementation Details</w:t>
       </w:r>
       <w:bookmarkEnd w:id="34"/>
       <w:bookmarkEnd w:id="35"/>
-      <w:proofErr w:type="spellEnd"/>
     </w:p>
     <w:p>
       <w:pPr>
@@ -3518,20 +3202,10 @@
           <w:szCs w:val="28"/>
           <w:lang w:val="en-US"/>
         </w:rPr>
-        <w:t xml:space="preserve">7.1 </w:t>
-      </w:r>
-      <w:proofErr w:type="spellStart"/>
-      <w:r>
-        <w:rPr>
-          <w:sz w:val="28"/>
-          <w:szCs w:val="28"/>
-          <w:lang w:val="en-US"/>
-        </w:rPr>
-        <w:t>Physics</w:t>
+        <w:t>7.1 Physics</w:t>
       </w:r>
       <w:bookmarkEnd w:id="36"/>
       <w:bookmarkEnd w:id="37"/>
-      <w:proofErr w:type="spellEnd"/>
     </w:p>
     <w:p>
       <w:pPr>
@@ -3592,6 +3266,7 @@
           <w:szCs w:val="28"/>
           <w:lang w:val="en-US"/>
         </w:rPr>
+        <w:lastRenderedPageBreak/>
         <w:t>7.2 Scripting</w:t>
       </w:r>
       <w:bookmarkEnd w:id="38"/>
@@ -6416,6 +6091,7 @@
   <w:style w:type="character" w:default="1" w:styleId="a0">
     <w:name w:val="Default Paragraph Font"/>
     <w:uiPriority w:val="1"/>
+    <w:semiHidden/>
     <w:unhideWhenUsed/>
   </w:style>
   <w:style w:type="table" w:default="1" w:styleId="a1">
@@ -6853,7 +6529,7 @@
 </file>
 
 <file path=customXml/itemProps1.xml><?xml version="1.0" encoding="utf-8"?>
-<ds:datastoreItem xmlns:ds="http://schemas.openxmlformats.org/officeDocument/2006/customXml" ds:itemID="{E890F408-417C-425B-98AE-0BD42635E666}">
+<ds:datastoreItem xmlns:ds="http://schemas.openxmlformats.org/officeDocument/2006/customXml" ds:itemID="{8A65A677-1348-4830-B30E-C021012ACBA1}">
   <ds:schemaRefs>
     <ds:schemaRef ds:uri="http://schemas.openxmlformats.org/officeDocument/2006/bibliography"/>
   </ds:schemaRefs>

</xml_diff>